<commit_message>
Add documents for variable and scripts
</commit_message>
<xml_diff>
--- a/doc/Nginx HTTP Variable.docx
+++ b/doc/Nginx HTTP Variable.docx
@@ -30,9 +30,6 @@
     <w:p>
       <w:pPr>
         <w:pStyle w:val="Heading1"/>
-        <w:rPr>
-          <w:rFonts w:hint="eastAsia"/>
-        </w:rPr>
       </w:pPr>
       <w:r>
         <w:rPr>
@@ -44,9 +41,6 @@
     <w:p>
       <w:pPr>
         <w:pStyle w:val="Heading2"/>
-        <w:rPr>
-          <w:rFonts w:hint="eastAsia"/>
-        </w:rPr>
       </w:pPr>
       <w:r>
         <w:rPr>
@@ -97,20 +91,19 @@
           </wp:anchor>
         </w:drawing>
       </w:r>
+      <w:proofErr w:type="spellStart"/>
       <w:r>
         <w:rPr>
           <w:rFonts w:hint="eastAsia"/>
         </w:rPr>
         <w:t>ngx_http_variable_t</w:t>
       </w:r>
+      <w:proofErr w:type="spellEnd"/>
     </w:p>
     <w:p>
       <w:pPr>
         <w:pStyle w:val="BodyTextFirstIndent"/>
         <w:ind w:firstLine="420"/>
-        <w:rPr>
-          <w:rFonts w:hint="eastAsia"/>
-        </w:rPr>
       </w:pPr>
       <w:r>
         <w:rPr>
@@ -127,9 +120,6 @@
           <w:numId w:val="11"/>
         </w:numPr>
         <w:ind w:firstLineChars="0"/>
-        <w:rPr>
-          <w:rFonts w:hint="eastAsia"/>
-        </w:rPr>
       </w:pPr>
       <w:r>
         <w:rPr>
@@ -152,16 +142,15 @@
           <w:numId w:val="11"/>
         </w:numPr>
         <w:ind w:firstLineChars="0"/>
-        <w:rPr>
-          <w:rFonts w:hint="eastAsia"/>
-        </w:rPr>
-      </w:pPr>
+      </w:pPr>
+      <w:proofErr w:type="spellStart"/>
       <w:r>
         <w:rPr>
           <w:rFonts w:hint="eastAsia"/>
         </w:rPr>
         <w:t>set_handler</w:t>
       </w:r>
+      <w:proofErr w:type="spellEnd"/>
       <w:r>
         <w:rPr>
           <w:rFonts w:hint="eastAsia"/>
@@ -177,16 +166,15 @@
           <w:numId w:val="11"/>
         </w:numPr>
         <w:ind w:firstLineChars="0"/>
-        <w:rPr>
-          <w:rFonts w:hint="eastAsia"/>
-        </w:rPr>
-      </w:pPr>
+      </w:pPr>
+      <w:proofErr w:type="spellStart"/>
       <w:r>
         <w:rPr>
           <w:rFonts w:hint="eastAsia"/>
         </w:rPr>
         <w:t>get_handler</w:t>
       </w:r>
+      <w:proofErr w:type="spellEnd"/>
       <w:r>
         <w:rPr>
           <w:rFonts w:hint="eastAsia"/>
@@ -202,9 +190,6 @@
           <w:numId w:val="11"/>
         </w:numPr>
         <w:ind w:firstLineChars="0"/>
-        <w:rPr>
-          <w:rFonts w:hint="eastAsia"/>
-        </w:rPr>
       </w:pPr>
       <w:r>
         <w:rPr>
@@ -227,9 +212,6 @@
           <w:numId w:val="11"/>
         </w:numPr>
         <w:ind w:firstLineChars="0"/>
-        <w:rPr>
-          <w:rFonts w:hint="eastAsia"/>
-        </w:rPr>
       </w:pPr>
       <w:r>
         <w:rPr>
@@ -264,9 +246,6 @@
           <w:numId w:val="11"/>
         </w:numPr>
         <w:ind w:firstLineChars="0"/>
-        <w:rPr>
-          <w:rFonts w:hint="eastAsia"/>
-        </w:rPr>
       </w:pPr>
       <w:r>
         <w:rPr>
@@ -289,9 +268,6 @@
           <w:numId w:val="11"/>
         </w:numPr>
         <w:ind w:firstLineChars="0"/>
-        <w:rPr>
-          <w:rFonts w:hint="eastAsia"/>
-        </w:rPr>
       </w:pPr>
       <w:r>
         <w:t>changeable</w:t>
@@ -311,27 +287,48 @@
           <w:numId w:val="11"/>
         </w:numPr>
         <w:ind w:firstLineChars="0"/>
-        <w:rPr>
-          <w:rFonts w:hint="eastAsia"/>
-        </w:rPr>
-      </w:pPr>
+      </w:pPr>
+      <w:proofErr w:type="spellStart"/>
       <w:r>
         <w:rPr>
           <w:rFonts w:hint="eastAsia"/>
         </w:rPr>
         <w:t>nocacheable</w:t>
       </w:r>
+      <w:proofErr w:type="spellEnd"/>
       <w:r>
         <w:rPr>
           <w:rFonts w:hint="eastAsia"/>
         </w:rPr>
         <w:t>：不可缓存，每次都要通过</w:t>
       </w:r>
-      <w:r>
-        <w:rPr>
-          <w:rFonts w:hint="eastAsia"/>
-        </w:rPr>
-        <w:t>get_handler()</w:t>
+      <w:proofErr w:type="spellStart"/>
+      <w:r>
+        <w:rPr>
+          <w:rFonts w:hint="eastAsia"/>
+        </w:rPr>
+        <w:t>get_</w:t>
+      </w:r>
+      <w:proofErr w:type="gramStart"/>
+      <w:r>
+        <w:rPr>
+          <w:rFonts w:hint="eastAsia"/>
+        </w:rPr>
+        <w:t>handler</w:t>
+      </w:r>
+      <w:proofErr w:type="spellEnd"/>
+      <w:r>
+        <w:rPr>
+          <w:rFonts w:hint="eastAsia"/>
+        </w:rPr>
+        <w:t>(</w:t>
+      </w:r>
+      <w:proofErr w:type="gramEnd"/>
+      <w:r>
+        <w:rPr>
+          <w:rFonts w:hint="eastAsia"/>
+        </w:rPr>
+        <w:t>)</w:t>
       </w:r>
       <w:r>
         <w:rPr>
@@ -348,9 +345,6 @@
           <w:numId w:val="11"/>
         </w:numPr>
         <w:ind w:firstLineChars="0"/>
-        <w:rPr>
-          <w:rFonts w:hint="eastAsia"/>
-        </w:rPr>
       </w:pPr>
       <w:r>
         <w:rPr>
@@ -373,16 +367,15 @@
           <w:numId w:val="11"/>
         </w:numPr>
         <w:ind w:firstLineChars="0"/>
-        <w:rPr>
-          <w:rFonts w:hint="eastAsia"/>
-        </w:rPr>
-      </w:pPr>
+      </w:pPr>
+      <w:proofErr w:type="spellStart"/>
       <w:r>
         <w:rPr>
           <w:rFonts w:hint="eastAsia"/>
         </w:rPr>
         <w:t>nohash</w:t>
       </w:r>
+      <w:proofErr w:type="spellEnd"/>
       <w:r>
         <w:rPr>
           <w:rFonts w:hint="eastAsia"/>
@@ -399,24 +392,20 @@
     <w:p>
       <w:pPr>
         <w:pStyle w:val="Heading2"/>
-        <w:rPr>
-          <w:rFonts w:hint="eastAsia"/>
-        </w:rPr>
-      </w:pPr>
+      </w:pPr>
+      <w:proofErr w:type="spellStart"/>
       <w:r>
         <w:rPr>
           <w:rFonts w:hint="eastAsia"/>
         </w:rPr>
         <w:t>ngx_http_variable_value_t</w:t>
       </w:r>
+      <w:proofErr w:type="spellEnd"/>
     </w:p>
     <w:p>
       <w:pPr>
         <w:pStyle w:val="BodyTextFirstIndent"/>
         <w:ind w:firstLine="420"/>
-        <w:rPr>
-          <w:rFonts w:hint="eastAsia"/>
-        </w:rPr>
       </w:pPr>
       <w:r>
         <w:rPr>
@@ -430,11 +419,19 @@
         </w:rPr>
         <w:t>变量</w:t>
       </w:r>
-      <w:r>
-        <w:rPr>
-          <w:rFonts w:hint="eastAsia"/>
-        </w:rPr>
-        <w:t>get_handler()</w:t>
+      <w:proofErr w:type="spellStart"/>
+      <w:r>
+        <w:rPr>
+          <w:rFonts w:hint="eastAsia"/>
+        </w:rPr>
+        <w:t>get_handler</w:t>
+      </w:r>
+      <w:proofErr w:type="spellEnd"/>
+      <w:r>
+        <w:rPr>
+          <w:rFonts w:hint="eastAsia"/>
+        </w:rPr>
+        <w:t>()</w:t>
       </w:r>
       <w:r>
         <w:rPr>
@@ -442,11 +439,19 @@
         </w:rPr>
         <w:t>获取，或者通过</w:t>
       </w:r>
-      <w:r>
-        <w:rPr>
-          <w:rFonts w:hint="eastAsia"/>
-        </w:rPr>
-        <w:t>set_handler()</w:t>
+      <w:proofErr w:type="spellStart"/>
+      <w:r>
+        <w:rPr>
+          <w:rFonts w:hint="eastAsia"/>
+        </w:rPr>
+        <w:t>set_handler</w:t>
+      </w:r>
+      <w:proofErr w:type="spellEnd"/>
+      <w:r>
+        <w:rPr>
+          <w:rFonts w:hint="eastAsia"/>
+        </w:rPr>
+        <w:t>()</w:t>
       </w:r>
       <w:r>
         <w:rPr>
@@ -459,9 +464,6 @@
       <w:pPr>
         <w:pStyle w:val="BodyTextFirstIndent"/>
         <w:ind w:firstLine="420"/>
-        <w:rPr>
-          <w:rFonts w:hint="eastAsia"/>
-        </w:rPr>
       </w:pPr>
       <w:r>
         <w:rPr>
@@ -469,17 +471,33 @@
         </w:rPr>
         <w:t>它实际上是一个</w:t>
       </w:r>
+      <w:proofErr w:type="spellStart"/>
       <w:r>
         <w:rPr>
           <w:rFonts w:hint="eastAsia"/>
         </w:rPr>
         <w:t>ngx_str_t</w:t>
       </w:r>
-      <w:r>
-        <w:rPr>
-          <w:rFonts w:hint="eastAsia"/>
-        </w:rPr>
-        <w:t>{len, data}</w:t>
+      <w:proofErr w:type="spellEnd"/>
+      <w:r>
+        <w:rPr>
+          <w:rFonts w:hint="eastAsia"/>
+        </w:rPr>
+        <w:t>{</w:t>
+      </w:r>
+      <w:proofErr w:type="spellStart"/>
+      <w:r>
+        <w:rPr>
+          <w:rFonts w:hint="eastAsia"/>
+        </w:rPr>
+        <w:t>len</w:t>
+      </w:r>
+      <w:proofErr w:type="spellEnd"/>
+      <w:r>
+        <w:rPr>
+          <w:rFonts w:hint="eastAsia"/>
+        </w:rPr>
+        <w:t>, data}</w:t>
       </w:r>
       <w:r>
         <w:rPr>
@@ -508,9 +526,6 @@
           <w:numId w:val="12"/>
         </w:numPr>
         <w:ind w:firstLineChars="0"/>
-        <w:rPr>
-          <w:rFonts w:hint="eastAsia"/>
-        </w:rPr>
       </w:pPr>
       <w:r>
         <w:rPr>
@@ -533,10 +548,8 @@
           <w:numId w:val="12"/>
         </w:numPr>
         <w:ind w:firstLineChars="0"/>
-        <w:rPr>
-          <w:rFonts w:hint="eastAsia"/>
-        </w:rPr>
-      </w:pPr>
+      </w:pPr>
+      <w:proofErr w:type="spellStart"/>
       <w:r>
         <w:rPr>
           <w:rFonts w:hint="eastAsia"/>
@@ -555,6 +568,7 @@
         </w:rPr>
         <w:t>cacheable</w:t>
       </w:r>
+      <w:proofErr w:type="spellEnd"/>
       <w:r>
         <w:rPr>
           <w:rFonts w:hint="eastAsia"/>
@@ -570,16 +584,15 @@
           <w:numId w:val="12"/>
         </w:numPr>
         <w:ind w:firstLineChars="0"/>
-        <w:rPr>
-          <w:rFonts w:hint="eastAsia"/>
-        </w:rPr>
-      </w:pPr>
+      </w:pPr>
+      <w:proofErr w:type="spellStart"/>
       <w:r>
         <w:rPr>
           <w:rFonts w:hint="eastAsia"/>
         </w:rPr>
         <w:t>not_found</w:t>
       </w:r>
+      <w:proofErr w:type="spellEnd"/>
       <w:r>
         <w:rPr>
           <w:rFonts w:hint="eastAsia"/>
@@ -601,9 +614,6 @@
           <w:numId w:val="12"/>
         </w:numPr>
         <w:ind w:firstLineChars="0"/>
-        <w:rPr>
-          <w:rFonts w:hint="eastAsia"/>
-        </w:rPr>
       </w:pPr>
       <w:r>
         <w:rPr>
@@ -627,9 +637,6 @@
     <w:p>
       <w:pPr>
         <w:pStyle w:val="Heading1"/>
-        <w:rPr>
-          <w:rFonts w:hint="eastAsia"/>
-        </w:rPr>
       </w:pPr>
       <w:r>
         <w:rPr>
@@ -641,9 +648,6 @@
     <w:p>
       <w:pPr>
         <w:pStyle w:val="Heading2"/>
-        <w:rPr>
-          <w:rFonts w:hint="eastAsia"/>
-        </w:rPr>
       </w:pPr>
       <w:r>
         <w:rPr>
@@ -660,9 +664,6 @@
           <w:numId w:val="13"/>
         </w:numPr>
         <w:ind w:firstLineChars="0"/>
-        <w:rPr>
-          <w:rFonts w:hint="eastAsia"/>
-        </w:rPr>
       </w:pPr>
       <w:r>
         <w:rPr>
@@ -713,24 +714,28 @@
           </wp:anchor>
         </w:drawing>
       </w:r>
+      <w:proofErr w:type="spellStart"/>
       <w:r>
         <w:rPr>
           <w:rFonts w:hint="eastAsia"/>
         </w:rPr>
         <w:t>ngx_http_core_variables</w:t>
       </w:r>
+      <w:proofErr w:type="spellEnd"/>
       <w:r>
         <w:rPr>
           <w:rFonts w:hint="eastAsia"/>
         </w:rPr>
         <w:t>：</w:t>
       </w:r>
+      <w:proofErr w:type="spellStart"/>
       <w:r>
         <w:rPr>
           <w:rFonts w:hint="eastAsia"/>
         </w:rPr>
         <w:t>http_core</w:t>
       </w:r>
+      <w:proofErr w:type="spellEnd"/>
       <w:r>
         <w:rPr>
           <w:rFonts w:hint="eastAsia"/>
@@ -746,28 +751,29 @@
           <w:numId w:val="13"/>
         </w:numPr>
         <w:ind w:firstLineChars="0"/>
-        <w:rPr>
-          <w:rFonts w:hint="eastAsia"/>
-        </w:rPr>
-      </w:pPr>
+      </w:pPr>
+      <w:proofErr w:type="spellStart"/>
       <w:r>
         <w:rPr>
           <w:rFonts w:hint="eastAsia"/>
         </w:rPr>
         <w:t>ngx_http_proxy_vars</w:t>
       </w:r>
+      <w:proofErr w:type="spellEnd"/>
       <w:r>
         <w:rPr>
           <w:rFonts w:hint="eastAsia"/>
         </w:rPr>
         <w:t>：</w:t>
       </w:r>
+      <w:proofErr w:type="spellStart"/>
       <w:r>
         <w:rPr>
           <w:rFonts w:hint="eastAsia"/>
         </w:rPr>
         <w:t>http_proxy</w:t>
       </w:r>
+      <w:proofErr w:type="spellEnd"/>
       <w:r>
         <w:rPr>
           <w:rFonts w:hint="eastAsia"/>
@@ -778,9 +784,6 @@
     <w:p>
       <w:pPr>
         <w:pStyle w:val="Heading2"/>
-        <w:rPr>
-          <w:rFonts w:hint="eastAsia"/>
-        </w:rPr>
       </w:pPr>
       <w:r>
         <w:rPr>
@@ -799,9 +802,6 @@
       <w:pPr>
         <w:pStyle w:val="BodyTextFirstIndent"/>
         <w:ind w:firstLine="420"/>
-        <w:rPr>
-          <w:rFonts w:hint="eastAsia"/>
-        </w:rPr>
       </w:pPr>
       <w:r>
         <w:rPr>
@@ -831,9 +831,6 @@
     <w:p>
       <w:pPr>
         <w:pStyle w:val="Heading2"/>
-        <w:rPr>
-          <w:rFonts w:hint="eastAsia"/>
-        </w:rPr>
       </w:pPr>
       <w:r>
         <w:rPr>
@@ -850,9 +847,6 @@
           <w:numId w:val="14"/>
         </w:numPr>
         <w:ind w:firstLineChars="0"/>
-        <w:rPr>
-          <w:rFonts w:hint="eastAsia"/>
-        </w:rPr>
       </w:pPr>
       <w:r>
         <w:rPr>
@@ -903,24 +897,28 @@
           </wp:anchor>
         </w:drawing>
       </w:r>
+      <w:proofErr w:type="spellStart"/>
       <w:r>
         <w:rPr>
           <w:rFonts w:hint="eastAsia"/>
         </w:rPr>
         <w:t>variables_hash</w:t>
       </w:r>
+      <w:proofErr w:type="spellEnd"/>
       <w:r>
         <w:rPr>
           <w:rFonts w:hint="eastAsia"/>
         </w:rPr>
         <w:t>：为了快速由变量名查找到</w:t>
       </w:r>
+      <w:proofErr w:type="spellStart"/>
       <w:r>
         <w:rPr>
           <w:rFonts w:hint="eastAsia"/>
         </w:rPr>
         <w:t>ngx_http_variable_t</w:t>
       </w:r>
+      <w:proofErr w:type="spellEnd"/>
       <w:r>
         <w:rPr>
           <w:rFonts w:hint="eastAsia"/>
@@ -960,9 +958,6 @@
           <w:numId w:val="14"/>
         </w:numPr>
         <w:ind w:firstLineChars="0"/>
-        <w:rPr>
-          <w:rFonts w:hint="eastAsia"/>
-        </w:rPr>
       </w:pPr>
       <w:r>
         <w:rPr>
@@ -992,9 +987,6 @@
     <w:p>
       <w:pPr>
         <w:pStyle w:val="Heading1"/>
-        <w:rPr>
-          <w:rFonts w:hint="eastAsia"/>
-        </w:rPr>
       </w:pPr>
       <w:r>
         <w:rPr>
@@ -1007,9 +999,6 @@
       <w:pPr>
         <w:pStyle w:val="BodyTextFirstIndent"/>
         <w:ind w:firstLine="420"/>
-        <w:rPr>
-          <w:rFonts w:hint="eastAsia"/>
-        </w:rPr>
       </w:pPr>
       <w:r>
         <w:rPr>
@@ -1047,12 +1036,14 @@
         </w:rPr>
         <w:t>$</w:t>
       </w:r>
+      <w:proofErr w:type="spellStart"/>
       <w:r>
         <w:rPr>
           <w:rFonts w:hint="eastAsia"/>
         </w:rPr>
         <w:t>remote_addr</w:t>
       </w:r>
+      <w:proofErr w:type="spellEnd"/>
       <w:r>
         <w:rPr>
           <w:rFonts w:hint="eastAsia"/>
@@ -1077,12 +1068,14 @@
         </w:rPr>
         <w:t>$</w:t>
       </w:r>
+      <w:proofErr w:type="spellStart"/>
       <w:r>
         <w:rPr>
           <w:rFonts w:hint="eastAsia"/>
         </w:rPr>
         <w:t>remote_addr</w:t>
       </w:r>
+      <w:proofErr w:type="spellEnd"/>
       <w:r>
         <w:rPr>
           <w:rFonts w:hint="eastAsia"/>
@@ -1094,9 +1087,6 @@
       <w:pPr>
         <w:pStyle w:val="BodyTextFirstIndent"/>
         <w:ind w:firstLine="420"/>
-        <w:rPr>
-          <w:rFonts w:hint="eastAsia"/>
-        </w:rPr>
       </w:pPr>
       <w:r>
         <w:rPr>
@@ -1104,24 +1094,28 @@
         </w:rPr>
         <w:t>申明的变量由</w:t>
       </w:r>
+      <w:proofErr w:type="spellStart"/>
       <w:r>
         <w:rPr>
           <w:rFonts w:hint="eastAsia"/>
         </w:rPr>
         <w:t>ngx_http_core_main_conf_t</w:t>
       </w:r>
+      <w:proofErr w:type="spellEnd"/>
       <w:r>
         <w:rPr>
           <w:rFonts w:hint="eastAsia"/>
         </w:rPr>
         <w:t>的</w:t>
       </w:r>
+      <w:proofErr w:type="spellStart"/>
       <w:r>
         <w:rPr>
           <w:rFonts w:hint="eastAsia"/>
         </w:rPr>
         <w:t>variables_hash</w:t>
       </w:r>
+      <w:proofErr w:type="spellEnd"/>
       <w:r>
         <w:rPr>
           <w:rFonts w:hint="eastAsia"/>
@@ -1140,12 +1134,14 @@
         </w:rPr>
         <w:t>管理。而变量的实例则由</w:t>
       </w:r>
+      <w:proofErr w:type="spellStart"/>
       <w:r>
         <w:rPr>
           <w:rFonts w:hint="eastAsia"/>
         </w:rPr>
         <w:t>ngx_request_t</w:t>
       </w:r>
+      <w:proofErr w:type="spellEnd"/>
       <w:r>
         <w:rPr>
           <w:rFonts w:hint="eastAsia"/>
@@ -1169,9 +1165,6 @@
       <w:pPr>
         <w:pStyle w:val="BodyTextFirstIndent"/>
         <w:ind w:firstLine="420"/>
-        <w:rPr>
-          <w:rFonts w:hint="eastAsia"/>
-        </w:rPr>
       </w:pPr>
       <w:r>
         <w:rPr>
@@ -1224,16 +1217,17 @@
       </w:r>
     </w:p>
     <w:p>
-      <w:pPr>
-        <w:rPr>
-          <w:rFonts w:hint="eastAsia"/>
-        </w:rPr>
-      </w:pPr>
       <w:r>
         <w:rPr>
           <w:rFonts w:hint="eastAsia"/>
         </w:rPr>
         <w:tab/>
+      </w:r>
+      <w:proofErr w:type="spellStart"/>
+      <w:r>
+        <w:rPr>
+          <w:rFonts w:hint="eastAsia"/>
+        </w:rPr>
         <w:t>ngx_http_variable</w:t>
       </w:r>
       <w:r>
@@ -1248,12 +1242,14 @@
         </w:rPr>
         <w:t>_t</w:t>
       </w:r>
+      <w:proofErr w:type="spellEnd"/>
       <w:r>
         <w:rPr>
           <w:rFonts w:hint="eastAsia"/>
         </w:rPr>
         <w:t>数组和</w:t>
       </w:r>
+      <w:proofErr w:type="spellStart"/>
       <w:r>
         <w:rPr>
           <w:rFonts w:hint="eastAsia"/>
@@ -1266,6 +1262,7 @@
         </w:rPr>
         <w:t>_t</w:t>
       </w:r>
+      <w:proofErr w:type="spellEnd"/>
       <w:r>
         <w:rPr>
           <w:rFonts w:hint="eastAsia"/>
@@ -1278,6 +1275,7 @@
         </w:rPr>
         <w:t>，创建</w:t>
       </w:r>
+      <w:proofErr w:type="spellStart"/>
       <w:r>
         <w:rPr>
           <w:rFonts w:hint="eastAsia"/>
@@ -1296,6 +1294,7 @@
         </w:rPr>
         <w:t>request_t</w:t>
       </w:r>
+      <w:proofErr w:type="spellEnd"/>
       <w:r>
         <w:rPr>
           <w:rFonts w:hint="eastAsia"/>
@@ -1312,16 +1311,15 @@
     <w:p>
       <w:pPr>
         <w:ind w:firstLine="420"/>
-        <w:rPr>
-          <w:rFonts w:hint="eastAsia"/>
-        </w:rPr>
-      </w:pPr>
+      </w:pPr>
+      <w:proofErr w:type="spellStart"/>
       <w:r>
         <w:rPr>
           <w:rFonts w:hint="eastAsia"/>
         </w:rPr>
         <w:t>ngx_http_variable_value_t</w:t>
       </w:r>
+      <w:proofErr w:type="spellEnd"/>
       <w:r>
         <w:rPr>
           <w:rFonts w:hint="eastAsia"/>
@@ -1340,12 +1338,14 @@
         </w:rPr>
         <w:t>个是</w:t>
       </w:r>
+      <w:proofErr w:type="spellStart"/>
       <w:r>
         <w:rPr>
           <w:rFonts w:hint="eastAsia"/>
         </w:rPr>
         <w:t>ngx_http_variable_t</w:t>
       </w:r>
+      <w:proofErr w:type="spellEnd"/>
       <w:r>
         <w:rPr>
           <w:rFonts w:hint="eastAsia"/>
@@ -1368,23 +1368,61 @@
     <w:p>
       <w:pPr>
         <w:ind w:firstLine="420"/>
-        <w:rPr>
-          <w:rFonts w:hint="eastAsia"/>
-        </w:rPr>
       </w:pPr>
     </w:p>
     <w:p>
       <w:pPr>
         <w:ind w:firstLine="420"/>
-        <w:rPr>
-          <w:rFonts w:hint="eastAsia"/>
-        </w:rPr>
-      </w:pPr>
-      <w:r>
-        <w:rPr>
-          <w:rFonts w:hint="eastAsia"/>
-        </w:rPr>
-        <w:t>ngx_http_variable_value_t * ngx_http_get_variable(ngx_http_request_t *r, name, key)</w:t>
+      </w:pPr>
+      <w:proofErr w:type="spellStart"/>
+      <w:r>
+        <w:rPr>
+          <w:rFonts w:hint="eastAsia"/>
+        </w:rPr>
+        <w:t>ngx_http_variable_value_t</w:t>
+      </w:r>
+      <w:proofErr w:type="spellEnd"/>
+      <w:r>
+        <w:rPr>
+          <w:rFonts w:hint="eastAsia"/>
+        </w:rPr>
+        <w:t xml:space="preserve"> * </w:t>
+      </w:r>
+      <w:proofErr w:type="spellStart"/>
+      <w:r>
+        <w:rPr>
+          <w:rFonts w:hint="eastAsia"/>
+        </w:rPr>
+        <w:t>ngx_http_get_</w:t>
+      </w:r>
+      <w:proofErr w:type="gramStart"/>
+      <w:r>
+        <w:rPr>
+          <w:rFonts w:hint="eastAsia"/>
+        </w:rPr>
+        <w:t>variable</w:t>
+      </w:r>
+      <w:proofErr w:type="spellEnd"/>
+      <w:r>
+        <w:rPr>
+          <w:rFonts w:hint="eastAsia"/>
+        </w:rPr>
+        <w:t>(</w:t>
+      </w:r>
+      <w:proofErr w:type="spellStart"/>
+      <w:proofErr w:type="gramEnd"/>
+      <w:r>
+        <w:rPr>
+          <w:rFonts w:hint="eastAsia"/>
+        </w:rPr>
+        <w:t>ngx_http_request_t</w:t>
+      </w:r>
+      <w:proofErr w:type="spellEnd"/>
+      <w:r>
+        <w:rPr>
+          <w:rFonts w:hint="eastAsia"/>
+        </w:rPr>
+        <w:t xml:space="preserve"> *r, name, key)</w:t>
       </w:r>
       <w:r>
         <w:rPr>
@@ -1396,9 +1434,6 @@
     <w:p>
       <w:pPr>
         <w:ind w:firstLine="420"/>
-        <w:rPr>
-          <w:rFonts w:hint="eastAsia"/>
-        </w:rPr>
       </w:pPr>
       <w:r>
         <w:rPr>
@@ -1410,8 +1445,16 @@
         <w:rPr>
           <w:rFonts w:hint="eastAsia"/>
         </w:rPr>
-        <w:t>$remote_addr</w:t>
-      </w:r>
+        <w:t>$</w:t>
+      </w:r>
+      <w:proofErr w:type="spellStart"/>
+      <w:r>
+        <w:rPr>
+          <w:rFonts w:hint="eastAsia"/>
+        </w:rPr>
+        <w:t>remote_addr</w:t>
+      </w:r>
+      <w:proofErr w:type="spellEnd"/>
       <w:r>
         <w:rPr>
           <w:rFonts w:hint="eastAsia"/>
@@ -1432,9 +1475,6 @@
           <w:ilvl w:val="0"/>
           <w:numId w:val="15"/>
         </w:numPr>
-        <w:rPr>
-          <w:rFonts w:hint="eastAsia"/>
-        </w:rPr>
       </w:pPr>
       <w:r>
         <w:rPr>
@@ -1448,12 +1488,14 @@
         </w:rPr>
         <w:t>“</w:t>
       </w:r>
+      <w:proofErr w:type="spellStart"/>
       <w:r>
         <w:rPr>
           <w:rFonts w:hint="eastAsia"/>
         </w:rPr>
         <w:t>remote_addr</w:t>
       </w:r>
+      <w:proofErr w:type="spellEnd"/>
       <w:r>
         <w:rPr>
           <w:rFonts w:hint="eastAsia"/>
@@ -1466,24 +1508,28 @@
         </w:rPr>
         <w:t>在</w:t>
       </w:r>
+      <w:proofErr w:type="spellStart"/>
       <w:r>
         <w:rPr>
           <w:rFonts w:hint="eastAsia"/>
         </w:rPr>
         <w:t>variables_hash</w:t>
       </w:r>
+      <w:proofErr w:type="spellEnd"/>
       <w:r>
         <w:rPr>
           <w:rFonts w:hint="eastAsia"/>
         </w:rPr>
         <w:t>哈希表中找到</w:t>
       </w:r>
+      <w:proofErr w:type="spellStart"/>
       <w:r>
         <w:rPr>
           <w:rFonts w:hint="eastAsia"/>
         </w:rPr>
         <w:t>ngx_http_variable_t</w:t>
       </w:r>
+      <w:proofErr w:type="spellEnd"/>
       <w:r>
         <w:rPr>
           <w:rFonts w:hint="eastAsia"/>
@@ -1498,9 +1544,6 @@
           <w:ilvl w:val="0"/>
           <w:numId w:val="15"/>
         </w:numPr>
-        <w:rPr>
-          <w:rFonts w:hint="eastAsia"/>
-        </w:rPr>
       </w:pPr>
       <w:r>
         <w:rPr>
@@ -1508,12 +1551,14 @@
         </w:rPr>
         <w:t>根据</w:t>
       </w:r>
+      <w:proofErr w:type="spellStart"/>
       <w:r>
         <w:rPr>
           <w:rFonts w:hint="eastAsia"/>
         </w:rPr>
         <w:t>ngx_http_variable_t</w:t>
       </w:r>
+      <w:proofErr w:type="spellEnd"/>
       <w:r>
         <w:rPr>
           <w:rFonts w:hint="eastAsia"/>
@@ -1532,12 +1577,14 @@
         </w:rPr>
         <w:t>，得到</w:t>
       </w:r>
+      <w:proofErr w:type="spellStart"/>
       <w:r>
         <w:rPr>
           <w:rFonts w:hint="eastAsia"/>
         </w:rPr>
         <w:t>ngx_http_variable_value_t</w:t>
       </w:r>
+      <w:proofErr w:type="spellEnd"/>
       <w:r>
         <w:rPr>
           <w:rFonts w:hint="eastAsia"/>
@@ -1552,9 +1599,6 @@
           <w:ilvl w:val="0"/>
           <w:numId w:val="15"/>
         </w:numPr>
-        <w:rPr>
-          <w:rFonts w:hint="eastAsia"/>
-        </w:rPr>
       </w:pPr>
       <w:r>
         <w:rPr>
@@ -1562,12 +1606,14 @@
         </w:rPr>
         <w:t>此时</w:t>
       </w:r>
+      <w:proofErr w:type="spellStart"/>
       <w:r>
         <w:rPr>
           <w:rFonts w:hint="eastAsia"/>
         </w:rPr>
         <w:t>ngx_http_variable_value_t</w:t>
       </w:r>
+      <w:proofErr w:type="spellEnd"/>
       <w:r>
         <w:rPr>
           <w:rFonts w:hint="eastAsia"/>
@@ -1598,23 +1644,33 @@
         </w:rPr>
         <w:t>，即无效数据，调用</w:t>
       </w:r>
+      <w:proofErr w:type="spellStart"/>
       <w:r>
         <w:rPr>
           <w:rFonts w:hint="eastAsia"/>
         </w:rPr>
         <w:t>ngx_http_variable_t</w:t>
       </w:r>
+      <w:proofErr w:type="spellEnd"/>
       <w:r>
         <w:rPr>
           <w:rFonts w:hint="eastAsia"/>
         </w:rPr>
         <w:t>的</w:t>
       </w:r>
-      <w:r>
-        <w:rPr>
-          <w:rFonts w:hint="eastAsia"/>
-        </w:rPr>
-        <w:t>get_handler()</w:t>
+      <w:proofErr w:type="spellStart"/>
+      <w:r>
+        <w:rPr>
+          <w:rFonts w:hint="eastAsia"/>
+        </w:rPr>
+        <w:t>get_handler</w:t>
+      </w:r>
+      <w:proofErr w:type="spellEnd"/>
+      <w:r>
+        <w:rPr>
+          <w:rFonts w:hint="eastAsia"/>
+        </w:rPr>
+        <w:t>()</w:t>
       </w:r>
     </w:p>
     <w:p>
@@ -1624,15 +1680,34 @@
           <w:ilvl w:val="0"/>
           <w:numId w:val="15"/>
         </w:numPr>
-        <w:rPr>
-          <w:rFonts w:hint="eastAsia"/>
-        </w:rPr>
-      </w:pPr>
-      <w:r>
-        <w:rPr>
-          <w:rFonts w:hint="eastAsia"/>
-        </w:rPr>
-        <w:t>ngx_http_variable_remote_addr()</w:t>
+      </w:pPr>
+      <w:proofErr w:type="spellStart"/>
+      <w:r>
+        <w:rPr>
+          <w:rFonts w:hint="eastAsia"/>
+        </w:rPr>
+        <w:t>ngx_http_variable_remote_</w:t>
+      </w:r>
+      <w:proofErr w:type="gramStart"/>
+      <w:r>
+        <w:rPr>
+          <w:rFonts w:hint="eastAsia"/>
+        </w:rPr>
+        <w:t>addr</w:t>
+      </w:r>
+      <w:proofErr w:type="spellEnd"/>
+      <w:r>
+        <w:rPr>
+          <w:rFonts w:hint="eastAsia"/>
+        </w:rPr>
+        <w:t>(</w:t>
+      </w:r>
+      <w:proofErr w:type="gramEnd"/>
+      <w:r>
+        <w:rPr>
+          <w:rFonts w:hint="eastAsia"/>
+        </w:rPr>
+        <w:t>)</w:t>
       </w:r>
       <w:r>
         <w:rPr>
@@ -1640,24 +1715,28 @@
         </w:rPr>
         <w:t>从</w:t>
       </w:r>
+      <w:proofErr w:type="spellStart"/>
       <w:r>
         <w:rPr>
           <w:rFonts w:hint="eastAsia"/>
         </w:rPr>
         <w:t>ngx_request_t</w:t>
       </w:r>
+      <w:proofErr w:type="spellEnd"/>
       <w:r>
         <w:rPr>
           <w:rFonts w:hint="eastAsia"/>
         </w:rPr>
         <w:t>取得</w:t>
       </w:r>
+      <w:proofErr w:type="spellStart"/>
       <w:r>
         <w:rPr>
           <w:rFonts w:hint="eastAsia"/>
         </w:rPr>
         <w:t>ngx_connection_t</w:t>
       </w:r>
+      <w:proofErr w:type="spellEnd"/>
       <w:r>
         <w:rPr>
           <w:rFonts w:hint="eastAsia"/>
@@ -1684,9 +1763,6 @@
           <w:ilvl w:val="0"/>
           <w:numId w:val="15"/>
         </w:numPr>
-        <w:rPr>
-          <w:rFonts w:hint="eastAsia"/>
-        </w:rPr>
       </w:pPr>
       <w:r>
         <w:rPr>
@@ -1706,12 +1782,14 @@
         </w:rPr>
         <w:t>写入</w:t>
       </w:r>
+      <w:proofErr w:type="spellStart"/>
       <w:r>
         <w:rPr>
           <w:rFonts w:hint="eastAsia"/>
         </w:rPr>
         <w:t>ngx_http_variable_value_t</w:t>
       </w:r>
+      <w:proofErr w:type="spellEnd"/>
       <w:r>
         <w:rPr>
           <w:rFonts w:hint="eastAsia"/>
@@ -1750,9 +1828,6 @@
           <w:ilvl w:val="0"/>
           <w:numId w:val="15"/>
         </w:numPr>
-        <w:rPr>
-          <w:rFonts w:hint="eastAsia"/>
-        </w:rPr>
       </w:pPr>
       <w:r>
         <w:rPr>
@@ -1760,12 +1835,14 @@
         </w:rPr>
         <w:t>返回</w:t>
       </w:r>
+      <w:proofErr w:type="spellStart"/>
       <w:r>
         <w:rPr>
           <w:rFonts w:hint="eastAsia"/>
         </w:rPr>
         <w:t>ngx_http_variable_value_t</w:t>
       </w:r>
+      <w:proofErr w:type="spellEnd"/>
       <w:r>
         <w:rPr>
           <w:rFonts w:hint="eastAsia"/>
@@ -1776,9 +1853,6 @@
     <w:p>
       <w:pPr>
         <w:ind w:left="420"/>
-        <w:rPr>
-          <w:rFonts w:hint="eastAsia"/>
-        </w:rPr>
       </w:pPr>
       <w:r>
         <w:rPr>
@@ -1786,12 +1860,14 @@
         </w:rPr>
         <w:t>此后如果再读该变量的值，因为</w:t>
       </w:r>
+      <w:proofErr w:type="spellStart"/>
       <w:r>
         <w:rPr>
           <w:rFonts w:hint="eastAsia"/>
         </w:rPr>
         <w:t>ngx_http_variable_value_t</w:t>
       </w:r>
+      <w:proofErr w:type="spellEnd"/>
       <w:r>
         <w:rPr>
           <w:rFonts w:hint="eastAsia"/>
@@ -1822,11 +1898,19 @@
         </w:rPr>
         <w:t>，即有效，则无需</w:t>
       </w:r>
-      <w:r>
-        <w:rPr>
-          <w:rFonts w:hint="eastAsia"/>
-        </w:rPr>
-        <w:t>get_handler()</w:t>
+      <w:proofErr w:type="spellStart"/>
+      <w:r>
+        <w:rPr>
+          <w:rFonts w:hint="eastAsia"/>
+        </w:rPr>
+        <w:t>get_handler</w:t>
+      </w:r>
+      <w:proofErr w:type="spellEnd"/>
+      <w:r>
+        <w:rPr>
+          <w:rFonts w:hint="eastAsia"/>
+        </w:rPr>
+        <w:t>()</w:t>
       </w:r>
       <w:r>
         <w:rPr>
@@ -1834,6 +1918,1110 @@
         </w:rPr>
         <w:t>，而直接返回。</w:t>
       </w:r>
+    </w:p>
+    <w:p>
+      <w:pPr>
+        <w:pStyle w:val="Heading1"/>
+        <w:rPr>
+          <w:rFonts w:hint="eastAsia"/>
+        </w:rPr>
+      </w:pPr>
+      <w:r>
+        <w:rPr>
+          <w:rFonts w:hint="eastAsia"/>
+        </w:rPr>
+        <w:t>变量表达式</w:t>
+      </w:r>
+    </w:p>
+    <w:p>
+      <w:pPr>
+        <w:pStyle w:val="BodyTextFirstIndent"/>
+        <w:ind w:firstLine="420"/>
+        <w:rPr>
+          <w:rFonts w:hint="eastAsia"/>
+        </w:rPr>
+      </w:pPr>
+      <w:proofErr w:type="spellStart"/>
+      <w:r>
+        <w:rPr>
+          <w:rFonts w:hint="eastAsia"/>
+        </w:rPr>
+        <w:t>index_module</w:t>
+      </w:r>
+      <w:proofErr w:type="spellEnd"/>
+      <w:r>
+        <w:rPr>
+          <w:rFonts w:hint="eastAsia"/>
+        </w:rPr>
+        <w:t>模块可以指定默认访问的文件名。参见</w:t>
+      </w:r>
+      <w:r>
+        <w:rPr>
+          <w:rFonts w:hint="eastAsia"/>
+        </w:rPr>
+        <w:t>&lt;Nginx HTTP Index&gt;</w:t>
+      </w:r>
+      <w:r>
+        <w:rPr>
+          <w:rFonts w:hint="eastAsia"/>
+        </w:rPr>
+        <w:t>。</w:t>
+      </w:r>
+    </w:p>
+    <w:p>
+      <w:pPr>
+        <w:pStyle w:val="HTMLPreformatted"/>
+        <w:ind w:left="420"/>
+        <w:rPr>
+          <w:color w:val="000000"/>
+        </w:rPr>
+      </w:pPr>
+      <w:proofErr w:type="gramStart"/>
+      <w:r>
+        <w:rPr>
+          <w:color w:val="000000"/>
+        </w:rPr>
+        <w:t>location</w:t>
+      </w:r>
+      <w:proofErr w:type="gramEnd"/>
+      <w:r>
+        <w:rPr>
+          <w:color w:val="000000"/>
+        </w:rPr>
+        <w:t xml:space="preserve"> / {</w:t>
+      </w:r>
+    </w:p>
+    <w:p>
+      <w:pPr>
+        <w:pStyle w:val="HTMLPreformatted"/>
+        <w:ind w:left="420"/>
+        <w:rPr>
+          <w:color w:val="000000"/>
+        </w:rPr>
+      </w:pPr>
+      <w:r>
+        <w:rPr>
+          <w:color w:val="000000"/>
+        </w:rPr>
+        <w:t xml:space="preserve">    </w:t>
+      </w:r>
+      <w:proofErr w:type="gramStart"/>
+      <w:r>
+        <w:rPr>
+          <w:color w:val="000000"/>
+        </w:rPr>
+        <w:t>index</w:t>
+      </w:r>
+      <w:proofErr w:type="gramEnd"/>
+      <w:r>
+        <w:rPr>
+          <w:color w:val="000000"/>
+        </w:rPr>
+        <w:t xml:space="preserve"> </w:t>
+      </w:r>
+      <w:r>
+        <w:rPr>
+          <w:rFonts w:eastAsiaTheme="minorEastAsia" w:hint="eastAsia"/>
+          <w:color w:val="000000"/>
+        </w:rPr>
+        <w:t>home</w:t>
+      </w:r>
+      <w:r>
+        <w:rPr>
+          <w:color w:val="000000"/>
+        </w:rPr>
+        <w:t>.$</w:t>
+      </w:r>
+      <w:r>
+        <w:rPr>
+          <w:rFonts w:eastAsiaTheme="minorEastAsia" w:hint="eastAsia"/>
+          <w:color w:val="000000"/>
+        </w:rPr>
+        <w:t>http_host</w:t>
+      </w:r>
+      <w:r>
+        <w:rPr>
+          <w:color w:val="000000"/>
+        </w:rPr>
+        <w:t>.html index.html;</w:t>
+      </w:r>
+    </w:p>
+    <w:p>
+      <w:pPr>
+        <w:pStyle w:val="HTMLPreformatted"/>
+        <w:ind w:left="420"/>
+        <w:rPr>
+          <w:rFonts w:eastAsiaTheme="minorEastAsia" w:hint="eastAsia"/>
+          <w:color w:val="000000"/>
+        </w:rPr>
+      </w:pPr>
+      <w:r>
+        <w:rPr>
+          <w:color w:val="000000"/>
+        </w:rPr>
+        <w:t>}</w:t>
+      </w:r>
+    </w:p>
+    <w:p>
+      <w:pPr>
+        <w:pStyle w:val="BodyTextFirstIndent"/>
+        <w:ind w:firstLine="420"/>
+        <w:rPr>
+          <w:rFonts w:hint="eastAsia"/>
+        </w:rPr>
+      </w:pPr>
+      <w:r>
+        <w:rPr>
+          <w:rFonts w:hint="eastAsia"/>
+        </w:rPr>
+        <w:t>文件名中可以包含变量。</w:t>
+      </w:r>
+      <w:r>
+        <w:rPr>
+          <w:rFonts w:hint="eastAsia"/>
+        </w:rPr>
+        <w:t>home</w:t>
+      </w:r>
+      <w:proofErr w:type="gramStart"/>
+      <w:r>
+        <w:rPr>
+          <w:rFonts w:hint="eastAsia"/>
+        </w:rPr>
+        <w:t>.$</w:t>
+      </w:r>
+      <w:proofErr w:type="gramEnd"/>
+      <w:r>
+        <w:rPr>
+          <w:rFonts w:hint="eastAsia"/>
+        </w:rPr>
+        <w:t xml:space="preserve">http_host.html </w:t>
+      </w:r>
+      <w:r>
+        <w:rPr>
+          <w:rFonts w:hint="eastAsia"/>
+        </w:rPr>
+        <w:t>就是一个变量表达式（</w:t>
+      </w:r>
+      <w:r>
+        <w:rPr>
+          <w:rFonts w:hint="eastAsia"/>
+        </w:rPr>
+        <w:t>Complex Value</w:t>
+      </w:r>
+      <w:r>
+        <w:rPr>
+          <w:rFonts w:hint="eastAsia"/>
+        </w:rPr>
+        <w:t>）。现在开始讨论如何计算这个变量表达式。</w:t>
+      </w:r>
+    </w:p>
+    <w:p>
+      <w:pPr>
+        <w:pStyle w:val="Heading2"/>
+        <w:rPr>
+          <w:rFonts w:hint="eastAsia"/>
+        </w:rPr>
+      </w:pPr>
+      <w:r>
+        <w:rPr>
+          <w:rFonts w:hint="eastAsia"/>
+        </w:rPr>
+        <w:t>Script Code</w:t>
+      </w:r>
+    </w:p>
+    <w:p>
+      <w:pPr>
+        <w:pStyle w:val="BodyTextFirstIndent"/>
+        <w:ind w:firstLine="420"/>
+        <w:rPr>
+          <w:rFonts w:hint="eastAsia"/>
+        </w:rPr>
+      </w:pPr>
+      <w:r>
+        <w:rPr>
+          <w:rFonts w:hint="eastAsia"/>
+        </w:rPr>
+        <w:t>home</w:t>
+      </w:r>
+      <w:proofErr w:type="gramStart"/>
+      <w:r>
+        <w:rPr>
+          <w:rFonts w:hint="eastAsia"/>
+        </w:rPr>
+        <w:t>.$</w:t>
+      </w:r>
+      <w:proofErr w:type="gramEnd"/>
+      <w:r>
+        <w:rPr>
+          <w:rFonts w:hint="eastAsia"/>
+        </w:rPr>
+        <w:t>http_host.html</w:t>
+      </w:r>
+      <w:r>
+        <w:rPr>
+          <w:rFonts w:hint="eastAsia"/>
+        </w:rPr>
+        <w:t>可以分为三部分：</w:t>
+      </w:r>
+    </w:p>
+    <w:p>
+      <w:pPr>
+        <w:pStyle w:val="BodyTextFirstIndent"/>
+        <w:numPr>
+          <w:ilvl w:val="0"/>
+          <w:numId w:val="17"/>
+        </w:numPr>
+        <w:ind w:firstLineChars="0"/>
+        <w:rPr>
+          <w:rFonts w:hint="eastAsia"/>
+        </w:rPr>
+      </w:pPr>
+      <w:r>
+        <w:rPr>
+          <w:rFonts w:hint="eastAsia"/>
+        </w:rPr>
+        <w:t>home</w:t>
+      </w:r>
+    </w:p>
+    <w:p>
+      <w:pPr>
+        <w:pStyle w:val="BodyTextFirstIndent"/>
+        <w:numPr>
+          <w:ilvl w:val="0"/>
+          <w:numId w:val="17"/>
+        </w:numPr>
+        <w:ind w:firstLineChars="0"/>
+        <w:rPr>
+          <w:rFonts w:hint="eastAsia"/>
+        </w:rPr>
+      </w:pPr>
+      <w:r>
+        <w:rPr>
+          <w:rFonts w:hint="eastAsia"/>
+        </w:rPr>
+        <w:t>$</w:t>
+      </w:r>
+      <w:proofErr w:type="spellStart"/>
+      <w:r>
+        <w:rPr>
+          <w:rFonts w:hint="eastAsia"/>
+        </w:rPr>
+        <w:t>http_host</w:t>
+      </w:r>
+      <w:proofErr w:type="spellEnd"/>
+    </w:p>
+    <w:p>
+      <w:pPr>
+        <w:pStyle w:val="BodyTextFirstIndent"/>
+        <w:numPr>
+          <w:ilvl w:val="0"/>
+          <w:numId w:val="17"/>
+        </w:numPr>
+        <w:ind w:firstLineChars="0"/>
+        <w:rPr>
+          <w:rFonts w:hint="eastAsia"/>
+        </w:rPr>
+      </w:pPr>
+      <w:r>
+        <w:rPr>
+          <w:rFonts w:hint="eastAsia"/>
+        </w:rPr>
+        <w:t>.html</w:t>
+      </w:r>
+    </w:p>
+    <w:p>
+      <w:pPr>
+        <w:pStyle w:val="BodyTextFirstIndent"/>
+        <w:ind w:left="220" w:firstLineChars="0"/>
+        <w:rPr>
+          <w:rFonts w:hint="eastAsia"/>
+        </w:rPr>
+      </w:pPr>
+      <w:r>
+        <w:rPr>
+          <w:rFonts w:hint="eastAsia"/>
+        </w:rPr>
+        <w:t>这个变量表达式最终值由这三部分的值组合而成。第</w:t>
+      </w:r>
+      <w:r>
+        <w:rPr>
+          <w:rFonts w:hint="eastAsia"/>
+        </w:rPr>
+        <w:t>1</w:t>
+      </w:r>
+      <w:r>
+        <w:rPr>
+          <w:rFonts w:hint="eastAsia"/>
+        </w:rPr>
+        <w:t>、</w:t>
+      </w:r>
+      <w:r>
+        <w:rPr>
+          <w:rFonts w:hint="eastAsia"/>
+        </w:rPr>
+        <w:t>3</w:t>
+      </w:r>
+      <w:r>
+        <w:rPr>
+          <w:rFonts w:hint="eastAsia"/>
+        </w:rPr>
+        <w:t>部分的值为原值。第二部分的值可通过前面讲的</w:t>
+      </w:r>
+      <w:r>
+        <w:rPr>
+          <w:rFonts w:hint="eastAsia"/>
+        </w:rPr>
+        <w:t>&lt;</w:t>
+      </w:r>
+      <w:r>
+        <w:rPr>
+          <w:rFonts w:hint="eastAsia"/>
+        </w:rPr>
+        <w:t>变量访问</w:t>
+      </w:r>
+      <w:r>
+        <w:rPr>
+          <w:rFonts w:hint="eastAsia"/>
+        </w:rPr>
+        <w:t>&gt;</w:t>
+      </w:r>
+      <w:r>
+        <w:rPr>
+          <w:rFonts w:hint="eastAsia"/>
+        </w:rPr>
+        <w:t>求得。</w:t>
+      </w:r>
+    </w:p>
+    <w:p>
+      <w:pPr>
+        <w:pStyle w:val="ListParagraph"/>
+        <w:numPr>
+          <w:ilvl w:val="0"/>
+          <w:numId w:val="18"/>
+        </w:numPr>
+        <w:rPr>
+          <w:rFonts w:hint="eastAsia"/>
+        </w:rPr>
+      </w:pPr>
+      <w:proofErr w:type="spellStart"/>
+      <w:r>
+        <w:rPr>
+          <w:rFonts w:hint="eastAsia"/>
+        </w:rPr>
+        <w:t>n</w:t>
+      </w:r>
+      <w:r>
+        <w:rPr>
+          <w:rFonts w:hint="eastAsia"/>
+        </w:rPr>
+        <w:t>gx_</w:t>
+      </w:r>
+      <w:r>
+        <w:rPr>
+          <w:rFonts w:hint="eastAsia"/>
+        </w:rPr>
+        <w:t>http_script_copy_code_t</w:t>
+      </w:r>
+      <w:proofErr w:type="spellEnd"/>
+      <w:r>
+        <w:rPr>
+          <w:rFonts w:hint="eastAsia"/>
+        </w:rPr>
+        <w:t>：</w:t>
+      </w:r>
+      <w:r>
+        <w:rPr>
+          <w:rFonts w:hint="eastAsia"/>
+        </w:rPr>
+        <w:t>这个数据结构用来描述第</w:t>
+      </w:r>
+      <w:r>
+        <w:rPr>
+          <w:rFonts w:hint="eastAsia"/>
+        </w:rPr>
+        <w:t>1</w:t>
+      </w:r>
+      <w:r>
+        <w:rPr>
+          <w:rFonts w:hint="eastAsia"/>
+        </w:rPr>
+        <w:t>、</w:t>
+      </w:r>
+      <w:r>
+        <w:rPr>
+          <w:rFonts w:hint="eastAsia"/>
+        </w:rPr>
+        <w:t>3</w:t>
+      </w:r>
+      <w:r>
+        <w:rPr>
+          <w:rFonts w:hint="eastAsia"/>
+        </w:rPr>
+        <w:t>部分。</w:t>
+      </w:r>
+    </w:p>
+    <w:p>
+      <w:pPr>
+        <w:pStyle w:val="BodyTextFirstIndent"/>
+        <w:ind w:firstLine="420"/>
+        <w:rPr>
+          <w:rFonts w:hint="eastAsia"/>
+        </w:rPr>
+      </w:pPr>
+      <w:r>
+        <w:rPr>
+          <w:rFonts w:hint="eastAsia"/>
+          <w:noProof/>
+        </w:rPr>
+        <w:drawing>
+          <wp:anchor distT="0" distB="0" distL="114300" distR="114300" simplePos="0" relativeHeight="251662336" behindDoc="0" locked="0" layoutInCell="1" allowOverlap="1">
+            <wp:simplePos x="0" y="0"/>
+            <wp:positionH relativeFrom="column">
+              <wp:posOffset>304800</wp:posOffset>
+            </wp:positionH>
+            <wp:positionV relativeFrom="paragraph">
+              <wp:posOffset>-2275840</wp:posOffset>
+            </wp:positionV>
+            <wp:extent cx="4905375" cy="2276475"/>
+            <wp:effectExtent l="19050" t="0" r="9525" b="0"/>
+            <wp:wrapTopAndBottom/>
+            <wp:docPr id="3" name="Picture 2" descr="http_script_code_copy.png"/>
+            <wp:cNvGraphicFramePr>
+              <a:graphicFrameLocks xmlns:a="http://schemas.openxmlformats.org/drawingml/2006/main" noChangeAspect="1"/>
+            </wp:cNvGraphicFramePr>
+            <a:graphic xmlns:a="http://schemas.openxmlformats.org/drawingml/2006/main">
+              <a:graphicData uri="http://schemas.openxmlformats.org/drawingml/2006/picture">
+                <pic:pic xmlns:pic="http://schemas.openxmlformats.org/drawingml/2006/picture">
+                  <pic:nvPicPr>
+                    <pic:cNvPr id="0" name="http_script_code_copy.png"/>
+                    <pic:cNvPicPr/>
+                  </pic:nvPicPr>
+                  <pic:blipFill>
+                    <a:blip r:embed="rId9" cstate="print"/>
+                    <a:stretch>
+                      <a:fillRect/>
+                    </a:stretch>
+                  </pic:blipFill>
+                  <pic:spPr>
+                    <a:xfrm>
+                      <a:off x="0" y="0"/>
+                      <a:ext cx="4905375" cy="2276475"/>
+                    </a:xfrm>
+                    <a:prstGeom prst="rect">
+                      <a:avLst/>
+                    </a:prstGeom>
+                  </pic:spPr>
+                </pic:pic>
+              </a:graphicData>
+            </a:graphic>
+          </wp:anchor>
+        </w:drawing>
+      </w:r>
+    </w:p>
+    <w:p>
+      <w:pPr>
+        <w:pStyle w:val="ListParagraph"/>
+        <w:numPr>
+          <w:ilvl w:val="0"/>
+          <w:numId w:val="18"/>
+        </w:numPr>
+        <w:rPr>
+          <w:rFonts w:hint="eastAsia"/>
+        </w:rPr>
+      </w:pPr>
+      <w:proofErr w:type="spellStart"/>
+      <w:r>
+        <w:rPr>
+          <w:rFonts w:hint="eastAsia"/>
+        </w:rPr>
+        <w:t>ngx_http_script_var_code_t</w:t>
+      </w:r>
+      <w:proofErr w:type="spellEnd"/>
+      <w:r>
+        <w:rPr>
+          <w:rFonts w:hint="eastAsia"/>
+        </w:rPr>
+        <w:t>：</w:t>
+      </w:r>
+      <w:r>
+        <w:rPr>
+          <w:rFonts w:hint="eastAsia"/>
+        </w:rPr>
+        <w:t>这个数据结构用来描述第</w:t>
+      </w:r>
+      <w:r>
+        <w:rPr>
+          <w:rFonts w:hint="eastAsia"/>
+        </w:rPr>
+        <w:t>2</w:t>
+      </w:r>
+      <w:r>
+        <w:rPr>
+          <w:rFonts w:hint="eastAsia"/>
+        </w:rPr>
+        <w:t>部分。</w:t>
+      </w:r>
+    </w:p>
+    <w:p>
+      <w:pPr>
+        <w:pStyle w:val="Heading2"/>
+        <w:rPr>
+          <w:rFonts w:hint="eastAsia"/>
+        </w:rPr>
+      </w:pPr>
+      <w:r>
+        <w:rPr>
+          <w:rFonts w:hint="eastAsia"/>
+          <w:noProof/>
+        </w:rPr>
+        <w:drawing>
+          <wp:anchor distT="0" distB="0" distL="114300" distR="114300" simplePos="0" relativeHeight="251663360" behindDoc="0" locked="0" layoutInCell="1" allowOverlap="1">
+            <wp:simplePos x="0" y="0"/>
+            <wp:positionH relativeFrom="column">
+              <wp:posOffset>285750</wp:posOffset>
+            </wp:positionH>
+            <wp:positionV relativeFrom="paragraph">
+              <wp:posOffset>-2219325</wp:posOffset>
+            </wp:positionV>
+            <wp:extent cx="5334000" cy="2409825"/>
+            <wp:effectExtent l="19050" t="0" r="0" b="0"/>
+            <wp:wrapTopAndBottom/>
+            <wp:docPr id="6" name="Picture 5" descr="http_script_code_var.png"/>
+            <wp:cNvGraphicFramePr>
+              <a:graphicFrameLocks xmlns:a="http://schemas.openxmlformats.org/drawingml/2006/main" noChangeAspect="1"/>
+            </wp:cNvGraphicFramePr>
+            <a:graphic xmlns:a="http://schemas.openxmlformats.org/drawingml/2006/main">
+              <a:graphicData uri="http://schemas.openxmlformats.org/drawingml/2006/picture">
+                <pic:pic xmlns:pic="http://schemas.openxmlformats.org/drawingml/2006/picture">
+                  <pic:nvPicPr>
+                    <pic:cNvPr id="0" name="http_script_code_var.png"/>
+                    <pic:cNvPicPr/>
+                  </pic:nvPicPr>
+                  <pic:blipFill>
+                    <a:blip r:embed="rId10" cstate="print"/>
+                    <a:stretch>
+                      <a:fillRect/>
+                    </a:stretch>
+                  </pic:blipFill>
+                  <pic:spPr>
+                    <a:xfrm>
+                      <a:off x="0" y="0"/>
+                      <a:ext cx="5334000" cy="2409825"/>
+                    </a:xfrm>
+                    <a:prstGeom prst="rect">
+                      <a:avLst/>
+                    </a:prstGeom>
+                  </pic:spPr>
+                </pic:pic>
+              </a:graphicData>
+            </a:graphic>
+          </wp:anchor>
+        </w:drawing>
+      </w:r>
+      <w:r>
+        <w:rPr>
+          <w:rFonts w:hint="eastAsia"/>
+        </w:rPr>
+        <w:t>Compile</w:t>
+      </w:r>
+    </w:p>
+    <w:p>
+      <w:pPr>
+        <w:pStyle w:val="BodyTextFirstIndent"/>
+        <w:ind w:firstLine="420"/>
+        <w:rPr>
+          <w:rFonts w:hint="eastAsia"/>
+        </w:rPr>
+      </w:pPr>
+      <w:r>
+        <w:rPr>
+          <w:rFonts w:hint="eastAsia"/>
+        </w:rPr>
+        <w:t>编译的过程是将</w:t>
+      </w:r>
+      <w:r>
+        <w:rPr>
+          <w:rFonts w:hint="eastAsia"/>
+        </w:rPr>
+        <w:t>“</w:t>
+      </w:r>
+      <w:r>
+        <w:rPr>
+          <w:rFonts w:hint="eastAsia"/>
+        </w:rPr>
+        <w:t>home.$http_host.htm</w:t>
+      </w:r>
+      <w:r>
+        <w:rPr>
+          <w:rFonts w:hint="eastAsia"/>
+        </w:rPr>
+        <w:t>l</w:t>
+      </w:r>
+      <w:r>
+        <w:rPr>
+          <w:rFonts w:hint="eastAsia"/>
+        </w:rPr>
+        <w:t>”</w:t>
+      </w:r>
+      <w:r>
+        <w:rPr>
+          <w:rFonts w:hint="eastAsia"/>
+        </w:rPr>
+        <w:t>解析出三个</w:t>
+      </w:r>
+      <w:r>
+        <w:rPr>
+          <w:rFonts w:hint="eastAsia"/>
+        </w:rPr>
+        <w:t>Script</w:t>
+      </w:r>
+      <w:r>
+        <w:rPr>
+          <w:rFonts w:hint="eastAsia"/>
+        </w:rPr>
+        <w:t xml:space="preserve"> Code</w:t>
+      </w:r>
+      <w:r>
+        <w:rPr>
+          <w:rFonts w:hint="eastAsia"/>
+        </w:rPr>
+        <w:t>的过程</w:t>
+      </w:r>
+      <w:r>
+        <w:rPr>
+          <w:rFonts w:hint="eastAsia"/>
+        </w:rPr>
+        <w:t>(</w:t>
+      </w:r>
+      <w:proofErr w:type="spellStart"/>
+      <w:r>
+        <w:rPr>
+          <w:rFonts w:hint="eastAsia"/>
+        </w:rPr>
+        <w:t>ngx_http_script_compile</w:t>
+      </w:r>
+      <w:proofErr w:type="spellEnd"/>
+      <w:r>
+        <w:rPr>
+          <w:rFonts w:hint="eastAsia"/>
+        </w:rPr>
+        <w:t>()</w:t>
+      </w:r>
+      <w:r>
+        <w:rPr>
+          <w:rFonts w:hint="eastAsia"/>
+        </w:rPr>
+        <w:t>函数</w:t>
+      </w:r>
+      <w:r>
+        <w:rPr>
+          <w:rFonts w:hint="eastAsia"/>
+        </w:rPr>
+        <w:t>)</w:t>
+      </w:r>
+      <w:r>
+        <w:rPr>
+          <w:rFonts w:hint="eastAsia"/>
+        </w:rPr>
+        <w:t>。</w:t>
+      </w:r>
+    </w:p>
+    <w:p>
+      <w:pPr>
+        <w:pStyle w:val="BodyTextFirstIndent"/>
+        <w:ind w:firstLine="420"/>
+        <w:rPr>
+          <w:rFonts w:hint="eastAsia"/>
+        </w:rPr>
+      </w:pPr>
+      <w:r>
+        <w:rPr>
+          <w:rFonts w:hint="eastAsia"/>
+          <w:noProof/>
+        </w:rPr>
+        <w:drawing>
+          <wp:anchor distT="0" distB="0" distL="114300" distR="114300" simplePos="0" relativeHeight="251664384" behindDoc="0" locked="0" layoutInCell="1" allowOverlap="1">
+            <wp:simplePos x="0" y="0"/>
+            <wp:positionH relativeFrom="column">
+              <wp:posOffset>285750</wp:posOffset>
+            </wp:positionH>
+            <wp:positionV relativeFrom="paragraph">
+              <wp:posOffset>-3314700</wp:posOffset>
+            </wp:positionV>
+            <wp:extent cx="10639425" cy="3505200"/>
+            <wp:effectExtent l="19050" t="0" r="9525" b="0"/>
+            <wp:wrapTopAndBottom/>
+            <wp:docPr id="7" name="Picture 6" descr="http_compile_simple.png"/>
+            <wp:cNvGraphicFramePr>
+              <a:graphicFrameLocks xmlns:a="http://schemas.openxmlformats.org/drawingml/2006/main" noChangeAspect="1"/>
+            </wp:cNvGraphicFramePr>
+            <a:graphic xmlns:a="http://schemas.openxmlformats.org/drawingml/2006/main">
+              <a:graphicData uri="http://schemas.openxmlformats.org/drawingml/2006/picture">
+                <pic:pic xmlns:pic="http://schemas.openxmlformats.org/drawingml/2006/picture">
+                  <pic:nvPicPr>
+                    <pic:cNvPr id="0" name="http_compile_simple.png"/>
+                    <pic:cNvPicPr/>
+                  </pic:nvPicPr>
+                  <pic:blipFill>
+                    <a:blip r:embed="rId11" cstate="print"/>
+                    <a:stretch>
+                      <a:fillRect/>
+                    </a:stretch>
+                  </pic:blipFill>
+                  <pic:spPr>
+                    <a:xfrm>
+                      <a:off x="0" y="0"/>
+                      <a:ext cx="10639425" cy="3505200"/>
+                    </a:xfrm>
+                    <a:prstGeom prst="rect">
+                      <a:avLst/>
+                    </a:prstGeom>
+                  </pic:spPr>
+                </pic:pic>
+              </a:graphicData>
+            </a:graphic>
+          </wp:anchor>
+        </w:drawing>
+      </w:r>
+    </w:p>
+    <w:p>
+      <w:pPr>
+        <w:pStyle w:val="Heading2"/>
+        <w:rPr>
+          <w:rFonts w:hint="eastAsia"/>
+        </w:rPr>
+      </w:pPr>
+      <w:r>
+        <w:rPr>
+          <w:rFonts w:hint="eastAsia"/>
+        </w:rPr>
+        <w:t>Complex Value</w:t>
+      </w:r>
+    </w:p>
+    <w:p>
+      <w:pPr>
+        <w:pStyle w:val="BodyTextFirstIndent"/>
+        <w:ind w:firstLine="420"/>
+        <w:rPr>
+          <w:rFonts w:hint="eastAsia"/>
+        </w:rPr>
+      </w:pPr>
+      <w:r>
+        <w:rPr>
+          <w:rFonts w:hint="eastAsia"/>
+          <w:noProof/>
+        </w:rPr>
+        <w:drawing>
+          <wp:anchor distT="0" distB="0" distL="114300" distR="114300" simplePos="0" relativeHeight="251665408" behindDoc="0" locked="0" layoutInCell="1" allowOverlap="1">
+            <wp:simplePos x="0" y="0"/>
+            <wp:positionH relativeFrom="column">
+              <wp:posOffset>285750</wp:posOffset>
+            </wp:positionH>
+            <wp:positionV relativeFrom="paragraph">
+              <wp:posOffset>-3314700</wp:posOffset>
+            </wp:positionV>
+            <wp:extent cx="10668000" cy="3505200"/>
+            <wp:effectExtent l="19050" t="0" r="0" b="0"/>
+            <wp:wrapTopAndBottom/>
+            <wp:docPr id="8" name="Picture 7" descr="http_complex_value_simple.png"/>
+            <wp:cNvGraphicFramePr>
+              <a:graphicFrameLocks xmlns:a="http://schemas.openxmlformats.org/drawingml/2006/main" noChangeAspect="1"/>
+            </wp:cNvGraphicFramePr>
+            <a:graphic xmlns:a="http://schemas.openxmlformats.org/drawingml/2006/main">
+              <a:graphicData uri="http://schemas.openxmlformats.org/drawingml/2006/picture">
+                <pic:pic xmlns:pic="http://schemas.openxmlformats.org/drawingml/2006/picture">
+                  <pic:nvPicPr>
+                    <pic:cNvPr id="0" name="http_complex_value_simple.png"/>
+                    <pic:cNvPicPr/>
+                  </pic:nvPicPr>
+                  <pic:blipFill>
+                    <a:blip r:embed="rId12" cstate="print"/>
+                    <a:stretch>
+                      <a:fillRect/>
+                    </a:stretch>
+                  </pic:blipFill>
+                  <pic:spPr>
+                    <a:xfrm>
+                      <a:off x="0" y="0"/>
+                      <a:ext cx="10668000" cy="3505200"/>
+                    </a:xfrm>
+                    <a:prstGeom prst="rect">
+                      <a:avLst/>
+                    </a:prstGeom>
+                  </pic:spPr>
+                </pic:pic>
+              </a:graphicData>
+            </a:graphic>
+          </wp:anchor>
+        </w:drawing>
+      </w:r>
+      <w:proofErr w:type="spellStart"/>
+      <w:r>
+        <w:rPr>
+          <w:rFonts w:hint="eastAsia"/>
+        </w:rPr>
+        <w:t>ngx_http_complex_</w:t>
+      </w:r>
+      <w:proofErr w:type="gramStart"/>
+      <w:r>
+        <w:rPr>
+          <w:rFonts w:hint="eastAsia"/>
+        </w:rPr>
+        <w:t>value</w:t>
+      </w:r>
+      <w:proofErr w:type="spellEnd"/>
+      <w:r>
+        <w:rPr>
+          <w:rFonts w:hint="eastAsia"/>
+        </w:rPr>
+        <w:t>(</w:t>
+      </w:r>
+      <w:proofErr w:type="gramEnd"/>
+      <w:r>
+        <w:rPr>
+          <w:rFonts w:hint="eastAsia"/>
+        </w:rPr>
+        <w:t>)</w:t>
+      </w:r>
+      <w:r>
+        <w:rPr>
+          <w:rFonts w:hint="eastAsia"/>
+        </w:rPr>
+        <w:t>函数求得</w:t>
+      </w:r>
+      <w:proofErr w:type="spellStart"/>
+      <w:r>
+        <w:rPr>
+          <w:rFonts w:hint="eastAsia"/>
+        </w:rPr>
+        <w:t>complex_value</w:t>
+      </w:r>
+      <w:proofErr w:type="spellEnd"/>
+      <w:r>
+        <w:rPr>
+          <w:rFonts w:hint="eastAsia"/>
+        </w:rPr>
+        <w:t>的最终值。</w:t>
+      </w:r>
+      <w:r>
+        <w:rPr>
+          <w:rFonts w:hint="eastAsia"/>
+        </w:rPr>
+        <w:t>它依次调用</w:t>
+      </w:r>
+      <w:r>
+        <w:rPr>
+          <w:rFonts w:hint="eastAsia"/>
+        </w:rPr>
+        <w:t>Script Code</w:t>
+      </w:r>
+      <w:r>
+        <w:rPr>
+          <w:rFonts w:hint="eastAsia"/>
+        </w:rPr>
+        <w:t>数组中的回调函数，将各个部分的字符串</w:t>
+      </w:r>
+      <w:r>
+        <w:rPr>
+          <w:rFonts w:hint="eastAsia"/>
+        </w:rPr>
+        <w:t>Copy</w:t>
+      </w:r>
+      <w:r>
+        <w:rPr>
+          <w:rFonts w:hint="eastAsia"/>
+        </w:rPr>
+        <w:t>到</w:t>
+      </w:r>
+      <w:r>
+        <w:rPr>
+          <w:rFonts w:hint="eastAsia"/>
+        </w:rPr>
+        <w:t>value</w:t>
+      </w:r>
+      <w:r>
+        <w:rPr>
+          <w:rFonts w:hint="eastAsia"/>
+        </w:rPr>
+        <w:t>，</w:t>
+      </w:r>
+      <w:r>
+        <w:rPr>
+          <w:rFonts w:hint="eastAsia"/>
+        </w:rPr>
+        <w:t>value</w:t>
+      </w:r>
+      <w:r>
+        <w:rPr>
+          <w:rFonts w:hint="eastAsia"/>
+        </w:rPr>
+        <w:t>即为最终值。</w:t>
+      </w:r>
+    </w:p>
+    <w:p>
+      <w:pPr>
+        <w:pStyle w:val="BodyTextFirstIndent"/>
+        <w:ind w:firstLine="420"/>
+        <w:rPr>
+          <w:rFonts w:hint="eastAsia"/>
+        </w:rPr>
+      </w:pPr>
+      <w:r>
+        <w:rPr>
+          <w:rFonts w:hint="eastAsia"/>
+        </w:rPr>
+        <w:t>不过还有一个问题：要给</w:t>
+      </w:r>
+      <w:r>
+        <w:rPr>
+          <w:rFonts w:hint="eastAsia"/>
+        </w:rPr>
+        <w:t>最终值</w:t>
+      </w:r>
+      <w:r>
+        <w:rPr>
+          <w:rFonts w:hint="eastAsia"/>
+        </w:rPr>
+        <w:t>value</w:t>
+      </w:r>
+      <w:r>
+        <w:rPr>
+          <w:rFonts w:hint="eastAsia"/>
+        </w:rPr>
+        <w:t>预先分配多少空间呢？</w:t>
+      </w:r>
+    </w:p>
+    <w:p>
+      <w:pPr>
+        <w:pStyle w:val="BodyTextFirstIndent"/>
+        <w:ind w:firstLine="420"/>
+        <w:rPr>
+          <w:rFonts w:hint="eastAsia"/>
+        </w:rPr>
+      </w:pPr>
+      <w:r>
+        <w:rPr>
+          <w:rFonts w:hint="eastAsia"/>
+        </w:rPr>
+        <w:t>编译阶段是无法获知最终值的大少的，只能在运行时获知。于是</w:t>
+      </w:r>
+      <w:r>
+        <w:rPr>
+          <w:rFonts w:hint="eastAsia"/>
+        </w:rPr>
+        <w:t>Compile</w:t>
+      </w:r>
+      <w:r>
+        <w:rPr>
+          <w:rFonts w:hint="eastAsia"/>
+        </w:rPr>
+        <w:t>时要生成一个用于计算</w:t>
+      </w:r>
+      <w:r>
+        <w:rPr>
+          <w:rFonts w:hint="eastAsia"/>
+        </w:rPr>
+        <w:t>length</w:t>
+      </w:r>
+      <w:r>
+        <w:rPr>
+          <w:rFonts w:hint="eastAsia"/>
+        </w:rPr>
+        <w:t>的</w:t>
+      </w:r>
+      <w:r>
+        <w:rPr>
+          <w:rFonts w:hint="eastAsia"/>
+        </w:rPr>
+        <w:t>Script Code</w:t>
+      </w:r>
+      <w:r>
+        <w:rPr>
+          <w:rFonts w:hint="eastAsia"/>
+        </w:rPr>
+        <w:t>数组。</w:t>
+      </w:r>
+    </w:p>
+    <w:p>
+      <w:pPr>
+        <w:pStyle w:val="BodyTextFirstIndent"/>
+        <w:ind w:firstLine="420"/>
+        <w:rPr>
+          <w:rFonts w:hint="eastAsia"/>
+        </w:rPr>
+      </w:pPr>
+      <w:r>
+        <w:rPr>
+          <w:rFonts w:hint="eastAsia"/>
+          <w:noProof/>
+        </w:rPr>
+        <w:drawing>
+          <wp:anchor distT="0" distB="0" distL="114300" distR="114300" simplePos="0" relativeHeight="251666432" behindDoc="0" locked="0" layoutInCell="1" allowOverlap="1">
+            <wp:simplePos x="0" y="0"/>
+            <wp:positionH relativeFrom="column">
+              <wp:posOffset>285750</wp:posOffset>
+            </wp:positionH>
+            <wp:positionV relativeFrom="paragraph">
+              <wp:posOffset>3657600</wp:posOffset>
+            </wp:positionV>
+            <wp:extent cx="10668000" cy="6286500"/>
+            <wp:effectExtent l="19050" t="0" r="0" b="0"/>
+            <wp:wrapTopAndBottom/>
+            <wp:docPr id="9" name="Picture 8" descr="http_complex_value_full.png"/>
+            <wp:cNvGraphicFramePr>
+              <a:graphicFrameLocks xmlns:a="http://schemas.openxmlformats.org/drawingml/2006/main" noChangeAspect="1"/>
+            </wp:cNvGraphicFramePr>
+            <a:graphic xmlns:a="http://schemas.openxmlformats.org/drawingml/2006/main">
+              <a:graphicData uri="http://schemas.openxmlformats.org/drawingml/2006/picture">
+                <pic:pic xmlns:pic="http://schemas.openxmlformats.org/drawingml/2006/picture">
+                  <pic:nvPicPr>
+                    <pic:cNvPr id="0" name="http_complex_value_full.png"/>
+                    <pic:cNvPicPr/>
+                  </pic:nvPicPr>
+                  <pic:blipFill>
+                    <a:blip r:embed="rId13" cstate="print"/>
+                    <a:stretch>
+                      <a:fillRect/>
+                    </a:stretch>
+                  </pic:blipFill>
+                  <pic:spPr>
+                    <a:xfrm>
+                      <a:off x="0" y="0"/>
+                      <a:ext cx="10668000" cy="6286500"/>
+                    </a:xfrm>
+                    <a:prstGeom prst="rect">
+                      <a:avLst/>
+                    </a:prstGeom>
+                  </pic:spPr>
+                </pic:pic>
+              </a:graphicData>
+            </a:graphic>
+          </wp:anchor>
+        </w:drawing>
+      </w:r>
+    </w:p>
+    <w:p>
+      <w:pPr>
+        <w:pStyle w:val="Heading1"/>
+        <w:rPr>
+          <w:rFonts w:hint="eastAsia"/>
+        </w:rPr>
+      </w:pPr>
+      <w:r>
+        <w:rPr>
+          <w:rFonts w:hint="eastAsia"/>
+        </w:rPr>
+        <w:t>脚本</w:t>
+      </w:r>
+    </w:p>
+    <w:p>
+      <w:pPr>
+        <w:pStyle w:val="BodyTextFirstIndent"/>
+        <w:ind w:firstLine="420"/>
+        <w:rPr>
+          <w:rFonts w:hint="eastAsia"/>
+        </w:rPr>
+      </w:pPr>
     </w:p>
     <w:p>
       <w:pPr>
@@ -1928,6 +3116,119 @@
 <file path=word/numbering.xml><?xml version="1.0" encoding="utf-8"?>
 <w:numbering xmlns:ve="http://schemas.openxmlformats.org/markup-compatibility/2006" xmlns:o="urn:schemas-microsoft-com:office:office" xmlns:r="http://schemas.openxmlformats.org/officeDocument/2006/relationships" xmlns:m="http://schemas.openxmlformats.org/officeDocument/2006/math" xmlns:v="urn:schemas-microsoft-com:vml" xmlns:wp="http://schemas.openxmlformats.org/drawingml/2006/wordprocessingDrawing" xmlns:w10="urn:schemas-microsoft-com:office:word" xmlns:w="http://schemas.openxmlformats.org/wordprocessingml/2006/main" xmlns:wne="http://schemas.microsoft.com/office/word/2006/wordml">
   <w:abstractNum w:abstractNumId="0">
+    <w:nsid w:val="0C152D7A"/>
+    <w:multiLevelType w:val="hybridMultilevel"/>
+    <w:tmpl w:val="A7CE2B48"/>
+    <w:lvl w:ilvl="0" w:tplc="04090001">
+      <w:start w:val="1"/>
+      <w:numFmt w:val="bullet"/>
+      <w:lvlText w:val=""/>
+      <w:lvlJc w:val="left"/>
+      <w:pPr>
+        <w:ind w:left="1140" w:hanging="360"/>
+      </w:pPr>
+      <w:rPr>
+        <w:rFonts w:ascii="Symbol" w:hAnsi="Symbol" w:hint="default"/>
+      </w:rPr>
+    </w:lvl>
+    <w:lvl w:ilvl="1" w:tplc="04090003" w:tentative="1">
+      <w:start w:val="1"/>
+      <w:numFmt w:val="bullet"/>
+      <w:lvlText w:val="o"/>
+      <w:lvlJc w:val="left"/>
+      <w:pPr>
+        <w:ind w:left="1860" w:hanging="360"/>
+      </w:pPr>
+      <w:rPr>
+        <w:rFonts w:ascii="Courier New" w:hAnsi="Courier New" w:cs="Courier New" w:hint="default"/>
+      </w:rPr>
+    </w:lvl>
+    <w:lvl w:ilvl="2" w:tplc="04090005" w:tentative="1">
+      <w:start w:val="1"/>
+      <w:numFmt w:val="bullet"/>
+      <w:lvlText w:val=""/>
+      <w:lvlJc w:val="left"/>
+      <w:pPr>
+        <w:ind w:left="2580" w:hanging="360"/>
+      </w:pPr>
+      <w:rPr>
+        <w:rFonts w:ascii="Wingdings" w:hAnsi="Wingdings" w:hint="default"/>
+      </w:rPr>
+    </w:lvl>
+    <w:lvl w:ilvl="3" w:tplc="04090001" w:tentative="1">
+      <w:start w:val="1"/>
+      <w:numFmt w:val="bullet"/>
+      <w:lvlText w:val=""/>
+      <w:lvlJc w:val="left"/>
+      <w:pPr>
+        <w:ind w:left="3300" w:hanging="360"/>
+      </w:pPr>
+      <w:rPr>
+        <w:rFonts w:ascii="Symbol" w:hAnsi="Symbol" w:hint="default"/>
+      </w:rPr>
+    </w:lvl>
+    <w:lvl w:ilvl="4" w:tplc="04090003" w:tentative="1">
+      <w:start w:val="1"/>
+      <w:numFmt w:val="bullet"/>
+      <w:lvlText w:val="o"/>
+      <w:lvlJc w:val="left"/>
+      <w:pPr>
+        <w:ind w:left="4020" w:hanging="360"/>
+      </w:pPr>
+      <w:rPr>
+        <w:rFonts w:ascii="Courier New" w:hAnsi="Courier New" w:cs="Courier New" w:hint="default"/>
+      </w:rPr>
+    </w:lvl>
+    <w:lvl w:ilvl="5" w:tplc="04090005" w:tentative="1">
+      <w:start w:val="1"/>
+      <w:numFmt w:val="bullet"/>
+      <w:lvlText w:val=""/>
+      <w:lvlJc w:val="left"/>
+      <w:pPr>
+        <w:ind w:left="4740" w:hanging="360"/>
+      </w:pPr>
+      <w:rPr>
+        <w:rFonts w:ascii="Wingdings" w:hAnsi="Wingdings" w:hint="default"/>
+      </w:rPr>
+    </w:lvl>
+    <w:lvl w:ilvl="6" w:tplc="04090001" w:tentative="1">
+      <w:start w:val="1"/>
+      <w:numFmt w:val="bullet"/>
+      <w:lvlText w:val=""/>
+      <w:lvlJc w:val="left"/>
+      <w:pPr>
+        <w:ind w:left="5460" w:hanging="360"/>
+      </w:pPr>
+      <w:rPr>
+        <w:rFonts w:ascii="Symbol" w:hAnsi="Symbol" w:hint="default"/>
+      </w:rPr>
+    </w:lvl>
+    <w:lvl w:ilvl="7" w:tplc="04090003" w:tentative="1">
+      <w:start w:val="1"/>
+      <w:numFmt w:val="bullet"/>
+      <w:lvlText w:val="o"/>
+      <w:lvlJc w:val="left"/>
+      <w:pPr>
+        <w:ind w:left="6180" w:hanging="360"/>
+      </w:pPr>
+      <w:rPr>
+        <w:rFonts w:ascii="Courier New" w:hAnsi="Courier New" w:cs="Courier New" w:hint="default"/>
+      </w:rPr>
+    </w:lvl>
+    <w:lvl w:ilvl="8" w:tplc="04090005" w:tentative="1">
+      <w:start w:val="1"/>
+      <w:numFmt w:val="bullet"/>
+      <w:lvlText w:val=""/>
+      <w:lvlJc w:val="left"/>
+      <w:pPr>
+        <w:ind w:left="6900" w:hanging="360"/>
+      </w:pPr>
+      <w:rPr>
+        <w:rFonts w:ascii="Wingdings" w:hAnsi="Wingdings" w:hint="default"/>
+      </w:rPr>
+    </w:lvl>
+  </w:abstractNum>
+  <w:abstractNum w:abstractNumId="1">
     <w:nsid w:val="146E6322"/>
     <w:multiLevelType w:val="hybridMultilevel"/>
     <w:tmpl w:val="505C54AA"/>
@@ -2040,7 +3341,7 @@
       </w:rPr>
     </w:lvl>
   </w:abstractNum>
-  <w:abstractNum w:abstractNumId="1">
+  <w:abstractNum w:abstractNumId="2">
     <w:nsid w:val="1813545E"/>
     <w:multiLevelType w:val="hybridMultilevel"/>
     <w:tmpl w:val="1E6EA2DE"/>
@@ -2153,7 +3454,7 @@
       </w:rPr>
     </w:lvl>
   </w:abstractNum>
-  <w:abstractNum w:abstractNumId="2">
+  <w:abstractNum w:abstractNumId="3">
     <w:nsid w:val="1AC81377"/>
     <w:multiLevelType w:val="hybridMultilevel"/>
     <w:tmpl w:val="E39A1E30"/>
@@ -2266,7 +3567,7 @@
       </w:rPr>
     </w:lvl>
   </w:abstractNum>
-  <w:abstractNum w:abstractNumId="3">
+  <w:abstractNum w:abstractNumId="4">
     <w:nsid w:val="2212554E"/>
     <w:multiLevelType w:val="hybridMultilevel"/>
     <w:tmpl w:val="C3B81D48"/>
@@ -2379,7 +3680,233 @@
       </w:rPr>
     </w:lvl>
   </w:abstractNum>
-  <w:abstractNum w:abstractNumId="4">
+  <w:abstractNum w:abstractNumId="5">
+    <w:nsid w:val="272C7615"/>
+    <w:multiLevelType w:val="hybridMultilevel"/>
+    <w:tmpl w:val="BDEA4F86"/>
+    <w:lvl w:ilvl="0" w:tplc="04090011">
+      <w:start w:val="1"/>
+      <w:numFmt w:val="decimal"/>
+      <w:lvlText w:val="%1)"/>
+      <w:lvlJc w:val="left"/>
+      <w:pPr>
+        <w:ind w:left="1140" w:hanging="360"/>
+      </w:pPr>
+      <w:rPr>
+        <w:rFonts w:hint="default"/>
+      </w:rPr>
+    </w:lvl>
+    <w:lvl w:ilvl="1" w:tplc="04090003" w:tentative="1">
+      <w:start w:val="1"/>
+      <w:numFmt w:val="bullet"/>
+      <w:lvlText w:val="o"/>
+      <w:lvlJc w:val="left"/>
+      <w:pPr>
+        <w:ind w:left="1860" w:hanging="360"/>
+      </w:pPr>
+      <w:rPr>
+        <w:rFonts w:ascii="Courier New" w:hAnsi="Courier New" w:cs="Courier New" w:hint="default"/>
+      </w:rPr>
+    </w:lvl>
+    <w:lvl w:ilvl="2" w:tplc="04090005" w:tentative="1">
+      <w:start w:val="1"/>
+      <w:numFmt w:val="bullet"/>
+      <w:lvlText w:val=""/>
+      <w:lvlJc w:val="left"/>
+      <w:pPr>
+        <w:ind w:left="2580" w:hanging="360"/>
+      </w:pPr>
+      <w:rPr>
+        <w:rFonts w:ascii="Wingdings" w:hAnsi="Wingdings" w:hint="default"/>
+      </w:rPr>
+    </w:lvl>
+    <w:lvl w:ilvl="3" w:tplc="04090001" w:tentative="1">
+      <w:start w:val="1"/>
+      <w:numFmt w:val="bullet"/>
+      <w:lvlText w:val=""/>
+      <w:lvlJc w:val="left"/>
+      <w:pPr>
+        <w:ind w:left="3300" w:hanging="360"/>
+      </w:pPr>
+      <w:rPr>
+        <w:rFonts w:ascii="Symbol" w:hAnsi="Symbol" w:hint="default"/>
+      </w:rPr>
+    </w:lvl>
+    <w:lvl w:ilvl="4" w:tplc="04090003" w:tentative="1">
+      <w:start w:val="1"/>
+      <w:numFmt w:val="bullet"/>
+      <w:lvlText w:val="o"/>
+      <w:lvlJc w:val="left"/>
+      <w:pPr>
+        <w:ind w:left="4020" w:hanging="360"/>
+      </w:pPr>
+      <w:rPr>
+        <w:rFonts w:ascii="Courier New" w:hAnsi="Courier New" w:cs="Courier New" w:hint="default"/>
+      </w:rPr>
+    </w:lvl>
+    <w:lvl w:ilvl="5" w:tplc="04090005" w:tentative="1">
+      <w:start w:val="1"/>
+      <w:numFmt w:val="bullet"/>
+      <w:lvlText w:val=""/>
+      <w:lvlJc w:val="left"/>
+      <w:pPr>
+        <w:ind w:left="4740" w:hanging="360"/>
+      </w:pPr>
+      <w:rPr>
+        <w:rFonts w:ascii="Wingdings" w:hAnsi="Wingdings" w:hint="default"/>
+      </w:rPr>
+    </w:lvl>
+    <w:lvl w:ilvl="6" w:tplc="04090001" w:tentative="1">
+      <w:start w:val="1"/>
+      <w:numFmt w:val="bullet"/>
+      <w:lvlText w:val=""/>
+      <w:lvlJc w:val="left"/>
+      <w:pPr>
+        <w:ind w:left="5460" w:hanging="360"/>
+      </w:pPr>
+      <w:rPr>
+        <w:rFonts w:ascii="Symbol" w:hAnsi="Symbol" w:hint="default"/>
+      </w:rPr>
+    </w:lvl>
+    <w:lvl w:ilvl="7" w:tplc="04090003" w:tentative="1">
+      <w:start w:val="1"/>
+      <w:numFmt w:val="bullet"/>
+      <w:lvlText w:val="o"/>
+      <w:lvlJc w:val="left"/>
+      <w:pPr>
+        <w:ind w:left="6180" w:hanging="360"/>
+      </w:pPr>
+      <w:rPr>
+        <w:rFonts w:ascii="Courier New" w:hAnsi="Courier New" w:cs="Courier New" w:hint="default"/>
+      </w:rPr>
+    </w:lvl>
+    <w:lvl w:ilvl="8" w:tplc="04090005" w:tentative="1">
+      <w:start w:val="1"/>
+      <w:numFmt w:val="bullet"/>
+      <w:lvlText w:val=""/>
+      <w:lvlJc w:val="left"/>
+      <w:pPr>
+        <w:ind w:left="6900" w:hanging="360"/>
+      </w:pPr>
+      <w:rPr>
+        <w:rFonts w:ascii="Wingdings" w:hAnsi="Wingdings" w:hint="default"/>
+      </w:rPr>
+    </w:lvl>
+  </w:abstractNum>
+  <w:abstractNum w:abstractNumId="6">
+    <w:nsid w:val="28034239"/>
+    <w:multiLevelType w:val="hybridMultilevel"/>
+    <w:tmpl w:val="97447DC6"/>
+    <w:lvl w:ilvl="0" w:tplc="04090001">
+      <w:start w:val="1"/>
+      <w:numFmt w:val="bullet"/>
+      <w:lvlText w:val=""/>
+      <w:lvlJc w:val="left"/>
+      <w:pPr>
+        <w:ind w:left="720" w:hanging="360"/>
+      </w:pPr>
+      <w:rPr>
+        <w:rFonts w:ascii="Symbol" w:hAnsi="Symbol" w:hint="default"/>
+      </w:rPr>
+    </w:lvl>
+    <w:lvl w:ilvl="1" w:tplc="04090003" w:tentative="1">
+      <w:start w:val="1"/>
+      <w:numFmt w:val="bullet"/>
+      <w:lvlText w:val="o"/>
+      <w:lvlJc w:val="left"/>
+      <w:pPr>
+        <w:ind w:left="1440" w:hanging="360"/>
+      </w:pPr>
+      <w:rPr>
+        <w:rFonts w:ascii="Courier New" w:hAnsi="Courier New" w:cs="Courier New" w:hint="default"/>
+      </w:rPr>
+    </w:lvl>
+    <w:lvl w:ilvl="2" w:tplc="04090005" w:tentative="1">
+      <w:start w:val="1"/>
+      <w:numFmt w:val="bullet"/>
+      <w:lvlText w:val=""/>
+      <w:lvlJc w:val="left"/>
+      <w:pPr>
+        <w:ind w:left="2160" w:hanging="360"/>
+      </w:pPr>
+      <w:rPr>
+        <w:rFonts w:ascii="Wingdings" w:hAnsi="Wingdings" w:hint="default"/>
+      </w:rPr>
+    </w:lvl>
+    <w:lvl w:ilvl="3" w:tplc="04090001" w:tentative="1">
+      <w:start w:val="1"/>
+      <w:numFmt w:val="bullet"/>
+      <w:lvlText w:val=""/>
+      <w:lvlJc w:val="left"/>
+      <w:pPr>
+        <w:ind w:left="2880" w:hanging="360"/>
+      </w:pPr>
+      <w:rPr>
+        <w:rFonts w:ascii="Symbol" w:hAnsi="Symbol" w:hint="default"/>
+      </w:rPr>
+    </w:lvl>
+    <w:lvl w:ilvl="4" w:tplc="04090003" w:tentative="1">
+      <w:start w:val="1"/>
+      <w:numFmt w:val="bullet"/>
+      <w:lvlText w:val="o"/>
+      <w:lvlJc w:val="left"/>
+      <w:pPr>
+        <w:ind w:left="3600" w:hanging="360"/>
+      </w:pPr>
+      <w:rPr>
+        <w:rFonts w:ascii="Courier New" w:hAnsi="Courier New" w:cs="Courier New" w:hint="default"/>
+      </w:rPr>
+    </w:lvl>
+    <w:lvl w:ilvl="5" w:tplc="04090005" w:tentative="1">
+      <w:start w:val="1"/>
+      <w:numFmt w:val="bullet"/>
+      <w:lvlText w:val=""/>
+      <w:lvlJc w:val="left"/>
+      <w:pPr>
+        <w:ind w:left="4320" w:hanging="360"/>
+      </w:pPr>
+      <w:rPr>
+        <w:rFonts w:ascii="Wingdings" w:hAnsi="Wingdings" w:hint="default"/>
+      </w:rPr>
+    </w:lvl>
+    <w:lvl w:ilvl="6" w:tplc="04090001" w:tentative="1">
+      <w:start w:val="1"/>
+      <w:numFmt w:val="bullet"/>
+      <w:lvlText w:val=""/>
+      <w:lvlJc w:val="left"/>
+      <w:pPr>
+        <w:ind w:left="5040" w:hanging="360"/>
+      </w:pPr>
+      <w:rPr>
+        <w:rFonts w:ascii="Symbol" w:hAnsi="Symbol" w:hint="default"/>
+      </w:rPr>
+    </w:lvl>
+    <w:lvl w:ilvl="7" w:tplc="04090003" w:tentative="1">
+      <w:start w:val="1"/>
+      <w:numFmt w:val="bullet"/>
+      <w:lvlText w:val="o"/>
+      <w:lvlJc w:val="left"/>
+      <w:pPr>
+        <w:ind w:left="5760" w:hanging="360"/>
+      </w:pPr>
+      <w:rPr>
+        <w:rFonts w:ascii="Courier New" w:hAnsi="Courier New" w:cs="Courier New" w:hint="default"/>
+      </w:rPr>
+    </w:lvl>
+    <w:lvl w:ilvl="8" w:tplc="04090005" w:tentative="1">
+      <w:start w:val="1"/>
+      <w:numFmt w:val="bullet"/>
+      <w:lvlText w:val=""/>
+      <w:lvlJc w:val="left"/>
+      <w:pPr>
+        <w:ind w:left="6480" w:hanging="360"/>
+      </w:pPr>
+      <w:rPr>
+        <w:rFonts w:ascii="Wingdings" w:hAnsi="Wingdings" w:hint="default"/>
+      </w:rPr>
+    </w:lvl>
+  </w:abstractNum>
+  <w:abstractNum w:abstractNumId="7">
     <w:nsid w:val="38A418D8"/>
     <w:multiLevelType w:val="hybridMultilevel"/>
     <w:tmpl w:val="AEC8CBC4"/>
@@ -2492,7 +4019,7 @@
       </w:rPr>
     </w:lvl>
   </w:abstractNum>
-  <w:abstractNum w:abstractNumId="5">
+  <w:abstractNum w:abstractNumId="8">
     <w:nsid w:val="40C04763"/>
     <w:multiLevelType w:val="hybridMultilevel"/>
     <w:tmpl w:val="888AA630"/>
@@ -2605,7 +4132,7 @@
       </w:rPr>
     </w:lvl>
   </w:abstractNum>
-  <w:abstractNum w:abstractNumId="6">
+  <w:abstractNum w:abstractNumId="9">
     <w:nsid w:val="43F41F1A"/>
     <w:multiLevelType w:val="hybridMultilevel"/>
     <w:tmpl w:val="3C107EF8"/>
@@ -2722,7 +4249,7 @@
       </w:pPr>
     </w:lvl>
   </w:abstractNum>
-  <w:abstractNum w:abstractNumId="7">
+  <w:abstractNum w:abstractNumId="10">
     <w:nsid w:val="4505229D"/>
     <w:multiLevelType w:val="hybridMultilevel"/>
     <w:tmpl w:val="32E02D5C"/>
@@ -2835,7 +4362,7 @@
       </w:rPr>
     </w:lvl>
   </w:abstractNum>
-  <w:abstractNum w:abstractNumId="8">
+  <w:abstractNum w:abstractNumId="11">
     <w:nsid w:val="4B221F68"/>
     <w:multiLevelType w:val="hybridMultilevel"/>
     <w:tmpl w:val="45D8E31A"/>
@@ -2921,7 +4448,7 @@
       </w:pPr>
     </w:lvl>
   </w:abstractNum>
-  <w:abstractNum w:abstractNumId="9">
+  <w:abstractNum w:abstractNumId="12">
     <w:nsid w:val="536C2A96"/>
     <w:multiLevelType w:val="hybridMultilevel"/>
     <w:tmpl w:val="F4F26DE0"/>
@@ -3034,7 +4561,7 @@
       </w:rPr>
     </w:lvl>
   </w:abstractNum>
-  <w:abstractNum w:abstractNumId="10">
+  <w:abstractNum w:abstractNumId="13">
     <w:nsid w:val="57E23A7B"/>
     <w:multiLevelType w:val="hybridMultilevel"/>
     <w:tmpl w:val="631E055E"/>
@@ -3147,7 +4674,7 @@
       </w:rPr>
     </w:lvl>
   </w:abstractNum>
-  <w:abstractNum w:abstractNumId="11">
+  <w:abstractNum w:abstractNumId="14">
     <w:nsid w:val="63310DD7"/>
     <w:multiLevelType w:val="hybridMultilevel"/>
     <w:tmpl w:val="00C6EC20"/>
@@ -3260,7 +4787,7 @@
       </w:rPr>
     </w:lvl>
   </w:abstractNum>
-  <w:abstractNum w:abstractNumId="12">
+  <w:abstractNum w:abstractNumId="15">
     <w:nsid w:val="6BE44605"/>
     <w:multiLevelType w:val="hybridMultilevel"/>
     <w:tmpl w:val="FE26C3E6"/>
@@ -3373,7 +4900,7 @@
       </w:rPr>
     </w:lvl>
   </w:abstractNum>
-  <w:abstractNum w:abstractNumId="13">
+  <w:abstractNum w:abstractNumId="16">
     <w:nsid w:val="71AE5FBE"/>
     <w:multiLevelType w:val="multilevel"/>
     <w:tmpl w:val="EA1CFC3E"/>
@@ -3529,7 +5056,7 @@
       </w:rPr>
     </w:lvl>
   </w:abstractNum>
-  <w:abstractNum w:abstractNumId="14">
+  <w:abstractNum w:abstractNumId="17">
     <w:nsid w:val="7ABA7BB7"/>
     <w:multiLevelType w:val="hybridMultilevel"/>
     <w:tmpl w:val="017AE8D6"/>
@@ -3643,49 +5170,58 @@
     </w:lvl>
   </w:abstractNum>
   <w:num w:numId="1">
+    <w:abstractNumId w:val="16"/>
+  </w:num>
+  <w:num w:numId="2">
+    <w:abstractNumId w:val="9"/>
+  </w:num>
+  <w:num w:numId="3">
+    <w:abstractNumId w:val="17"/>
+  </w:num>
+  <w:num w:numId="4">
+    <w:abstractNumId w:val="1"/>
+  </w:num>
+  <w:num w:numId="5">
+    <w:abstractNumId w:val="8"/>
+  </w:num>
+  <w:num w:numId="6">
+    <w:abstractNumId w:val="3"/>
+  </w:num>
+  <w:num w:numId="7">
+    <w:abstractNumId w:val="12"/>
+  </w:num>
+  <w:num w:numId="8">
+    <w:abstractNumId w:val="2"/>
+  </w:num>
+  <w:num w:numId="9">
     <w:abstractNumId w:val="13"/>
   </w:num>
-  <w:num w:numId="2">
-    <w:abstractNumId w:val="6"/>
-  </w:num>
-  <w:num w:numId="3">
+  <w:num w:numId="10">
     <w:abstractNumId w:val="14"/>
   </w:num>
-  <w:num w:numId="4">
+  <w:num w:numId="11">
+    <w:abstractNumId w:val="7"/>
+  </w:num>
+  <w:num w:numId="12">
+    <w:abstractNumId w:val="10"/>
+  </w:num>
+  <w:num w:numId="13">
+    <w:abstractNumId w:val="4"/>
+  </w:num>
+  <w:num w:numId="14">
+    <w:abstractNumId w:val="15"/>
+  </w:num>
+  <w:num w:numId="15">
+    <w:abstractNumId w:val="11"/>
+  </w:num>
+  <w:num w:numId="16">
     <w:abstractNumId w:val="0"/>
   </w:num>
-  <w:num w:numId="5">
+  <w:num w:numId="17">
     <w:abstractNumId w:val="5"/>
   </w:num>
-  <w:num w:numId="6">
-    <w:abstractNumId w:val="2"/>
-  </w:num>
-  <w:num w:numId="7">
-    <w:abstractNumId w:val="9"/>
-  </w:num>
-  <w:num w:numId="8">
-    <w:abstractNumId w:val="1"/>
-  </w:num>
-  <w:num w:numId="9">
-    <w:abstractNumId w:val="10"/>
-  </w:num>
-  <w:num w:numId="10">
-    <w:abstractNumId w:val="11"/>
-  </w:num>
-  <w:num w:numId="11">
-    <w:abstractNumId w:val="4"/>
-  </w:num>
-  <w:num w:numId="12">
-    <w:abstractNumId w:val="7"/>
-  </w:num>
-  <w:num w:numId="13">
-    <w:abstractNumId w:val="3"/>
-  </w:num>
-  <w:num w:numId="14">
-    <w:abstractNumId w:val="12"/>
-  </w:num>
-  <w:num w:numId="15">
-    <w:abstractNumId w:val="8"/>
+  <w:num w:numId="18">
+    <w:abstractNumId w:val="6"/>
   </w:num>
   <w:numIdMacAtCleanup w:val="7"/>
 </w:numbering>

</xml_diff>

<commit_message>
Add documents for script engine
</commit_message>
<xml_diff>
--- a/doc/Nginx HTTP Variable.docx
+++ b/doc/Nginx HTTP Variable.docx
@@ -91,14 +91,12 @@
           </wp:anchor>
         </w:drawing>
       </w:r>
-      <w:proofErr w:type="spellStart"/>
       <w:r>
         <w:rPr>
           <w:rFonts w:hint="eastAsia"/>
         </w:rPr>
         <w:t>ngx_http_variable_t</w:t>
       </w:r>
-      <w:proofErr w:type="spellEnd"/>
     </w:p>
     <w:p>
       <w:pPr>
@@ -143,14 +141,12 @@
         </w:numPr>
         <w:ind w:firstLineChars="0"/>
       </w:pPr>
-      <w:proofErr w:type="spellStart"/>
       <w:r>
         <w:rPr>
           <w:rFonts w:hint="eastAsia"/>
         </w:rPr>
         <w:t>set_handler</w:t>
       </w:r>
-      <w:proofErr w:type="spellEnd"/>
       <w:r>
         <w:rPr>
           <w:rFonts w:hint="eastAsia"/>
@@ -167,14 +163,12 @@
         </w:numPr>
         <w:ind w:firstLineChars="0"/>
       </w:pPr>
-      <w:proofErr w:type="spellStart"/>
       <w:r>
         <w:rPr>
           <w:rFonts w:hint="eastAsia"/>
         </w:rPr>
         <w:t>get_handler</w:t>
       </w:r>
-      <w:proofErr w:type="spellEnd"/>
       <w:r>
         <w:rPr>
           <w:rFonts w:hint="eastAsia"/>
@@ -288,47 +282,23 @@
         </w:numPr>
         <w:ind w:firstLineChars="0"/>
       </w:pPr>
-      <w:proofErr w:type="spellStart"/>
       <w:r>
         <w:rPr>
           <w:rFonts w:hint="eastAsia"/>
         </w:rPr>
         <w:t>nocacheable</w:t>
       </w:r>
-      <w:proofErr w:type="spellEnd"/>
       <w:r>
         <w:rPr>
           <w:rFonts w:hint="eastAsia"/>
         </w:rPr>
         <w:t>：不可缓存，每次都要通过</w:t>
       </w:r>
-      <w:proofErr w:type="spellStart"/>
-      <w:r>
-        <w:rPr>
-          <w:rFonts w:hint="eastAsia"/>
-        </w:rPr>
-        <w:t>get_</w:t>
-      </w:r>
-      <w:proofErr w:type="gramStart"/>
-      <w:r>
-        <w:rPr>
-          <w:rFonts w:hint="eastAsia"/>
-        </w:rPr>
-        <w:t>handler</w:t>
-      </w:r>
-      <w:proofErr w:type="spellEnd"/>
-      <w:r>
-        <w:rPr>
-          <w:rFonts w:hint="eastAsia"/>
-        </w:rPr>
-        <w:t>(</w:t>
-      </w:r>
-      <w:proofErr w:type="gramEnd"/>
-      <w:r>
-        <w:rPr>
-          <w:rFonts w:hint="eastAsia"/>
-        </w:rPr>
-        <w:t>)</w:t>
+      <w:r>
+        <w:rPr>
+          <w:rFonts w:hint="eastAsia"/>
+        </w:rPr>
+        <w:t>get_handler()</w:t>
       </w:r>
       <w:r>
         <w:rPr>
@@ -368,14 +338,12 @@
         </w:numPr>
         <w:ind w:firstLineChars="0"/>
       </w:pPr>
-      <w:proofErr w:type="spellStart"/>
       <w:r>
         <w:rPr>
           <w:rFonts w:hint="eastAsia"/>
         </w:rPr>
         <w:t>nohash</w:t>
       </w:r>
-      <w:proofErr w:type="spellEnd"/>
       <w:r>
         <w:rPr>
           <w:rFonts w:hint="eastAsia"/>
@@ -393,14 +361,12 @@
       <w:pPr>
         <w:pStyle w:val="Heading2"/>
       </w:pPr>
-      <w:proofErr w:type="spellStart"/>
       <w:r>
         <w:rPr>
           <w:rFonts w:hint="eastAsia"/>
         </w:rPr>
         <w:t>ngx_http_variable_value_t</w:t>
       </w:r>
-      <w:proofErr w:type="spellEnd"/>
     </w:p>
     <w:p>
       <w:pPr>
@@ -419,19 +385,11 @@
         </w:rPr>
         <w:t>变量</w:t>
       </w:r>
-      <w:proofErr w:type="spellStart"/>
-      <w:r>
-        <w:rPr>
-          <w:rFonts w:hint="eastAsia"/>
-        </w:rPr>
-        <w:t>get_handler</w:t>
-      </w:r>
-      <w:proofErr w:type="spellEnd"/>
-      <w:r>
-        <w:rPr>
-          <w:rFonts w:hint="eastAsia"/>
-        </w:rPr>
-        <w:t>()</w:t>
+      <w:r>
+        <w:rPr>
+          <w:rFonts w:hint="eastAsia"/>
+        </w:rPr>
+        <w:t>get_handler()</w:t>
       </w:r>
       <w:r>
         <w:rPr>
@@ -439,19 +397,11 @@
         </w:rPr>
         <w:t>获取，或者通过</w:t>
       </w:r>
-      <w:proofErr w:type="spellStart"/>
-      <w:r>
-        <w:rPr>
-          <w:rFonts w:hint="eastAsia"/>
-        </w:rPr>
-        <w:t>set_handler</w:t>
-      </w:r>
-      <w:proofErr w:type="spellEnd"/>
-      <w:r>
-        <w:rPr>
-          <w:rFonts w:hint="eastAsia"/>
-        </w:rPr>
-        <w:t>()</w:t>
+      <w:r>
+        <w:rPr>
+          <w:rFonts w:hint="eastAsia"/>
+        </w:rPr>
+        <w:t>set_handler()</w:t>
       </w:r>
       <w:r>
         <w:rPr>
@@ -471,33 +421,17 @@
         </w:rPr>
         <w:t>它实际上是一个</w:t>
       </w:r>
-      <w:proofErr w:type="spellStart"/>
       <w:r>
         <w:rPr>
           <w:rFonts w:hint="eastAsia"/>
         </w:rPr>
         <w:t>ngx_str_t</w:t>
       </w:r>
-      <w:proofErr w:type="spellEnd"/>
-      <w:r>
-        <w:rPr>
-          <w:rFonts w:hint="eastAsia"/>
-        </w:rPr>
-        <w:t>{</w:t>
-      </w:r>
-      <w:proofErr w:type="spellStart"/>
-      <w:r>
-        <w:rPr>
-          <w:rFonts w:hint="eastAsia"/>
-        </w:rPr>
-        <w:t>len</w:t>
-      </w:r>
-      <w:proofErr w:type="spellEnd"/>
-      <w:r>
-        <w:rPr>
-          <w:rFonts w:hint="eastAsia"/>
-        </w:rPr>
-        <w:t>, data}</w:t>
+      <w:r>
+        <w:rPr>
+          <w:rFonts w:hint="eastAsia"/>
+        </w:rPr>
+        <w:t>{len, data}</w:t>
       </w:r>
       <w:r>
         <w:rPr>
@@ -549,7 +483,6 @@
         </w:numPr>
         <w:ind w:firstLineChars="0"/>
       </w:pPr>
-      <w:proofErr w:type="spellStart"/>
       <w:r>
         <w:rPr>
           <w:rFonts w:hint="eastAsia"/>
@@ -568,7 +501,6 @@
         </w:rPr>
         <w:t>cacheable</w:t>
       </w:r>
-      <w:proofErr w:type="spellEnd"/>
       <w:r>
         <w:rPr>
           <w:rFonts w:hint="eastAsia"/>
@@ -585,14 +517,12 @@
         </w:numPr>
         <w:ind w:firstLineChars="0"/>
       </w:pPr>
-      <w:proofErr w:type="spellStart"/>
       <w:r>
         <w:rPr>
           <w:rFonts w:hint="eastAsia"/>
         </w:rPr>
         <w:t>not_found</w:t>
       </w:r>
-      <w:proofErr w:type="spellEnd"/>
       <w:r>
         <w:rPr>
           <w:rFonts w:hint="eastAsia"/>
@@ -714,28 +644,24 @@
           </wp:anchor>
         </w:drawing>
       </w:r>
-      <w:proofErr w:type="spellStart"/>
       <w:r>
         <w:rPr>
           <w:rFonts w:hint="eastAsia"/>
         </w:rPr>
         <w:t>ngx_http_core_variables</w:t>
       </w:r>
-      <w:proofErr w:type="spellEnd"/>
       <w:r>
         <w:rPr>
           <w:rFonts w:hint="eastAsia"/>
         </w:rPr>
         <w:t>：</w:t>
       </w:r>
-      <w:proofErr w:type="spellStart"/>
       <w:r>
         <w:rPr>
           <w:rFonts w:hint="eastAsia"/>
         </w:rPr>
         <w:t>http_core</w:t>
       </w:r>
-      <w:proofErr w:type="spellEnd"/>
       <w:r>
         <w:rPr>
           <w:rFonts w:hint="eastAsia"/>
@@ -752,28 +678,24 @@
         </w:numPr>
         <w:ind w:firstLineChars="0"/>
       </w:pPr>
-      <w:proofErr w:type="spellStart"/>
       <w:r>
         <w:rPr>
           <w:rFonts w:hint="eastAsia"/>
         </w:rPr>
         <w:t>ngx_http_proxy_vars</w:t>
       </w:r>
-      <w:proofErr w:type="spellEnd"/>
       <w:r>
         <w:rPr>
           <w:rFonts w:hint="eastAsia"/>
         </w:rPr>
         <w:t>：</w:t>
       </w:r>
-      <w:proofErr w:type="spellStart"/>
       <w:r>
         <w:rPr>
           <w:rFonts w:hint="eastAsia"/>
         </w:rPr>
         <w:t>http_proxy</w:t>
       </w:r>
-      <w:proofErr w:type="spellEnd"/>
       <w:r>
         <w:rPr>
           <w:rFonts w:hint="eastAsia"/>
@@ -897,28 +819,24 @@
           </wp:anchor>
         </w:drawing>
       </w:r>
-      <w:proofErr w:type="spellStart"/>
       <w:r>
         <w:rPr>
           <w:rFonts w:hint="eastAsia"/>
         </w:rPr>
         <w:t>variables_hash</w:t>
       </w:r>
-      <w:proofErr w:type="spellEnd"/>
       <w:r>
         <w:rPr>
           <w:rFonts w:hint="eastAsia"/>
         </w:rPr>
         <w:t>：为了快速由变量名查找到</w:t>
       </w:r>
-      <w:proofErr w:type="spellStart"/>
       <w:r>
         <w:rPr>
           <w:rFonts w:hint="eastAsia"/>
         </w:rPr>
         <w:t>ngx_http_variable_t</w:t>
       </w:r>
-      <w:proofErr w:type="spellEnd"/>
       <w:r>
         <w:rPr>
           <w:rFonts w:hint="eastAsia"/>
@@ -1036,14 +954,12 @@
         </w:rPr>
         <w:t>$</w:t>
       </w:r>
-      <w:proofErr w:type="spellStart"/>
       <w:r>
         <w:rPr>
           <w:rFonts w:hint="eastAsia"/>
         </w:rPr>
         <w:t>remote_addr</w:t>
       </w:r>
-      <w:proofErr w:type="spellEnd"/>
       <w:r>
         <w:rPr>
           <w:rFonts w:hint="eastAsia"/>
@@ -1068,14 +984,12 @@
         </w:rPr>
         <w:t>$</w:t>
       </w:r>
-      <w:proofErr w:type="spellStart"/>
       <w:r>
         <w:rPr>
           <w:rFonts w:hint="eastAsia"/>
         </w:rPr>
         <w:t>remote_addr</w:t>
       </w:r>
-      <w:proofErr w:type="spellEnd"/>
       <w:r>
         <w:rPr>
           <w:rFonts w:hint="eastAsia"/>
@@ -1094,28 +1008,24 @@
         </w:rPr>
         <w:t>申明的变量由</w:t>
       </w:r>
-      <w:proofErr w:type="spellStart"/>
       <w:r>
         <w:rPr>
           <w:rFonts w:hint="eastAsia"/>
         </w:rPr>
         <w:t>ngx_http_core_main_conf_t</w:t>
       </w:r>
-      <w:proofErr w:type="spellEnd"/>
       <w:r>
         <w:rPr>
           <w:rFonts w:hint="eastAsia"/>
         </w:rPr>
         <w:t>的</w:t>
       </w:r>
-      <w:proofErr w:type="spellStart"/>
       <w:r>
         <w:rPr>
           <w:rFonts w:hint="eastAsia"/>
         </w:rPr>
         <w:t>variables_hash</w:t>
       </w:r>
-      <w:proofErr w:type="spellEnd"/>
       <w:r>
         <w:rPr>
           <w:rFonts w:hint="eastAsia"/>
@@ -1134,14 +1044,12 @@
         </w:rPr>
         <w:t>管理。而变量的实例则由</w:t>
       </w:r>
-      <w:proofErr w:type="spellStart"/>
       <w:r>
         <w:rPr>
           <w:rFonts w:hint="eastAsia"/>
         </w:rPr>
         <w:t>ngx_request_t</w:t>
       </w:r>
-      <w:proofErr w:type="spellEnd"/>
       <w:r>
         <w:rPr>
           <w:rFonts w:hint="eastAsia"/>
@@ -1222,12 +1130,6 @@
           <w:rFonts w:hint="eastAsia"/>
         </w:rPr>
         <w:tab/>
-      </w:r>
-      <w:proofErr w:type="spellStart"/>
-      <w:r>
-        <w:rPr>
-          <w:rFonts w:hint="eastAsia"/>
-        </w:rPr>
         <w:t>ngx_http_variable</w:t>
       </w:r>
       <w:r>
@@ -1242,14 +1144,12 @@
         </w:rPr>
         <w:t>_t</w:t>
       </w:r>
-      <w:proofErr w:type="spellEnd"/>
       <w:r>
         <w:rPr>
           <w:rFonts w:hint="eastAsia"/>
         </w:rPr>
         <w:t>数组和</w:t>
       </w:r>
-      <w:proofErr w:type="spellStart"/>
       <w:r>
         <w:rPr>
           <w:rFonts w:hint="eastAsia"/>
@@ -1262,7 +1162,6 @@
         </w:rPr>
         <w:t>_t</w:t>
       </w:r>
-      <w:proofErr w:type="spellEnd"/>
       <w:r>
         <w:rPr>
           <w:rFonts w:hint="eastAsia"/>
@@ -1275,7 +1174,6 @@
         </w:rPr>
         <w:t>，创建</w:t>
       </w:r>
-      <w:proofErr w:type="spellStart"/>
       <w:r>
         <w:rPr>
           <w:rFonts w:hint="eastAsia"/>
@@ -1294,7 +1192,6 @@
         </w:rPr>
         <w:t>request_t</w:t>
       </w:r>
-      <w:proofErr w:type="spellEnd"/>
       <w:r>
         <w:rPr>
           <w:rFonts w:hint="eastAsia"/>
@@ -1312,14 +1209,12 @@
       <w:pPr>
         <w:ind w:firstLine="420"/>
       </w:pPr>
-      <w:proofErr w:type="spellStart"/>
       <w:r>
         <w:rPr>
           <w:rFonts w:hint="eastAsia"/>
         </w:rPr>
         <w:t>ngx_http_variable_value_t</w:t>
       </w:r>
-      <w:proofErr w:type="spellEnd"/>
       <w:r>
         <w:rPr>
           <w:rFonts w:hint="eastAsia"/>
@@ -1338,14 +1233,12 @@
         </w:rPr>
         <w:t>个是</w:t>
       </w:r>
-      <w:proofErr w:type="spellStart"/>
       <w:r>
         <w:rPr>
           <w:rFonts w:hint="eastAsia"/>
         </w:rPr>
         <w:t>ngx_http_variable_t</w:t>
       </w:r>
-      <w:proofErr w:type="spellEnd"/>
       <w:r>
         <w:rPr>
           <w:rFonts w:hint="eastAsia"/>
@@ -1374,55 +1267,11 @@
       <w:pPr>
         <w:ind w:firstLine="420"/>
       </w:pPr>
-      <w:proofErr w:type="spellStart"/>
-      <w:r>
-        <w:rPr>
-          <w:rFonts w:hint="eastAsia"/>
-        </w:rPr>
-        <w:t>ngx_http_variable_value_t</w:t>
-      </w:r>
-      <w:proofErr w:type="spellEnd"/>
-      <w:r>
-        <w:rPr>
-          <w:rFonts w:hint="eastAsia"/>
-        </w:rPr>
-        <w:t xml:space="preserve"> * </w:t>
-      </w:r>
-      <w:proofErr w:type="spellStart"/>
-      <w:r>
-        <w:rPr>
-          <w:rFonts w:hint="eastAsia"/>
-        </w:rPr>
-        <w:t>ngx_http_get_</w:t>
-      </w:r>
-      <w:proofErr w:type="gramStart"/>
-      <w:r>
-        <w:rPr>
-          <w:rFonts w:hint="eastAsia"/>
-        </w:rPr>
-        <w:t>variable</w:t>
-      </w:r>
-      <w:proofErr w:type="spellEnd"/>
-      <w:r>
-        <w:rPr>
-          <w:rFonts w:hint="eastAsia"/>
-        </w:rPr>
-        <w:t>(</w:t>
-      </w:r>
-      <w:proofErr w:type="spellStart"/>
-      <w:proofErr w:type="gramEnd"/>
-      <w:r>
-        <w:rPr>
-          <w:rFonts w:hint="eastAsia"/>
-        </w:rPr>
-        <w:t>ngx_http_request_t</w:t>
-      </w:r>
-      <w:proofErr w:type="spellEnd"/>
-      <w:r>
-        <w:rPr>
-          <w:rFonts w:hint="eastAsia"/>
-        </w:rPr>
-        <w:t xml:space="preserve"> *r, name, key)</w:t>
+      <w:r>
+        <w:rPr>
+          <w:rFonts w:hint="eastAsia"/>
+        </w:rPr>
+        <w:t>ngx_http_variable_value_t * ngx_http_get_variable(ngx_http_request_t *r, name, key)</w:t>
       </w:r>
       <w:r>
         <w:rPr>
@@ -1445,16 +1294,8 @@
         <w:rPr>
           <w:rFonts w:hint="eastAsia"/>
         </w:rPr>
-        <w:t>$</w:t>
-      </w:r>
-      <w:proofErr w:type="spellStart"/>
-      <w:r>
-        <w:rPr>
-          <w:rFonts w:hint="eastAsia"/>
-        </w:rPr>
-        <w:t>remote_addr</w:t>
-      </w:r>
-      <w:proofErr w:type="spellEnd"/>
+        <w:t>$remote_addr</w:t>
+      </w:r>
       <w:r>
         <w:rPr>
           <w:rFonts w:hint="eastAsia"/>
@@ -1488,14 +1329,12 @@
         </w:rPr>
         <w:t>“</w:t>
       </w:r>
-      <w:proofErr w:type="spellStart"/>
       <w:r>
         <w:rPr>
           <w:rFonts w:hint="eastAsia"/>
         </w:rPr>
         <w:t>remote_addr</w:t>
       </w:r>
-      <w:proofErr w:type="spellEnd"/>
       <w:r>
         <w:rPr>
           <w:rFonts w:hint="eastAsia"/>
@@ -1508,28 +1347,24 @@
         </w:rPr>
         <w:t>在</w:t>
       </w:r>
-      <w:proofErr w:type="spellStart"/>
       <w:r>
         <w:rPr>
           <w:rFonts w:hint="eastAsia"/>
         </w:rPr>
         <w:t>variables_hash</w:t>
       </w:r>
-      <w:proofErr w:type="spellEnd"/>
       <w:r>
         <w:rPr>
           <w:rFonts w:hint="eastAsia"/>
         </w:rPr>
         <w:t>哈希表中找到</w:t>
       </w:r>
-      <w:proofErr w:type="spellStart"/>
       <w:r>
         <w:rPr>
           <w:rFonts w:hint="eastAsia"/>
         </w:rPr>
         <w:t>ngx_http_variable_t</w:t>
       </w:r>
-      <w:proofErr w:type="spellEnd"/>
       <w:r>
         <w:rPr>
           <w:rFonts w:hint="eastAsia"/>
@@ -1551,14 +1386,12 @@
         </w:rPr>
         <w:t>根据</w:t>
       </w:r>
-      <w:proofErr w:type="spellStart"/>
       <w:r>
         <w:rPr>
           <w:rFonts w:hint="eastAsia"/>
         </w:rPr>
         <w:t>ngx_http_variable_t</w:t>
       </w:r>
-      <w:proofErr w:type="spellEnd"/>
       <w:r>
         <w:rPr>
           <w:rFonts w:hint="eastAsia"/>
@@ -1577,14 +1410,12 @@
         </w:rPr>
         <w:t>，得到</w:t>
       </w:r>
-      <w:proofErr w:type="spellStart"/>
       <w:r>
         <w:rPr>
           <w:rFonts w:hint="eastAsia"/>
         </w:rPr>
         <w:t>ngx_http_variable_value_t</w:t>
       </w:r>
-      <w:proofErr w:type="spellEnd"/>
       <w:r>
         <w:rPr>
           <w:rFonts w:hint="eastAsia"/>
@@ -1606,14 +1437,12 @@
         </w:rPr>
         <w:t>此时</w:t>
       </w:r>
-      <w:proofErr w:type="spellStart"/>
       <w:r>
         <w:rPr>
           <w:rFonts w:hint="eastAsia"/>
         </w:rPr>
         <w:t>ngx_http_variable_value_t</w:t>
       </w:r>
-      <w:proofErr w:type="spellEnd"/>
       <w:r>
         <w:rPr>
           <w:rFonts w:hint="eastAsia"/>
@@ -1644,33 +1473,23 @@
         </w:rPr>
         <w:t>，即无效数据，调用</w:t>
       </w:r>
-      <w:proofErr w:type="spellStart"/>
       <w:r>
         <w:rPr>
           <w:rFonts w:hint="eastAsia"/>
         </w:rPr>
         <w:t>ngx_http_variable_t</w:t>
       </w:r>
-      <w:proofErr w:type="spellEnd"/>
       <w:r>
         <w:rPr>
           <w:rFonts w:hint="eastAsia"/>
         </w:rPr>
         <w:t>的</w:t>
       </w:r>
-      <w:proofErr w:type="spellStart"/>
-      <w:r>
-        <w:rPr>
-          <w:rFonts w:hint="eastAsia"/>
-        </w:rPr>
-        <w:t>get_handler</w:t>
-      </w:r>
-      <w:proofErr w:type="spellEnd"/>
-      <w:r>
-        <w:rPr>
-          <w:rFonts w:hint="eastAsia"/>
-        </w:rPr>
-        <w:t>()</w:t>
+      <w:r>
+        <w:rPr>
+          <w:rFonts w:hint="eastAsia"/>
+        </w:rPr>
+        <w:t>get_handler()</w:t>
       </w:r>
     </w:p>
     <w:p>
@@ -1681,33 +1500,11 @@
           <w:numId w:val="15"/>
         </w:numPr>
       </w:pPr>
-      <w:proofErr w:type="spellStart"/>
-      <w:r>
-        <w:rPr>
-          <w:rFonts w:hint="eastAsia"/>
-        </w:rPr>
-        <w:t>ngx_http_variable_remote_</w:t>
-      </w:r>
-      <w:proofErr w:type="gramStart"/>
-      <w:r>
-        <w:rPr>
-          <w:rFonts w:hint="eastAsia"/>
-        </w:rPr>
-        <w:t>addr</w:t>
-      </w:r>
-      <w:proofErr w:type="spellEnd"/>
-      <w:r>
-        <w:rPr>
-          <w:rFonts w:hint="eastAsia"/>
-        </w:rPr>
-        <w:t>(</w:t>
-      </w:r>
-      <w:proofErr w:type="gramEnd"/>
-      <w:r>
-        <w:rPr>
-          <w:rFonts w:hint="eastAsia"/>
-        </w:rPr>
-        <w:t>)</w:t>
+      <w:r>
+        <w:rPr>
+          <w:rFonts w:hint="eastAsia"/>
+        </w:rPr>
+        <w:t>ngx_http_variable_remote_addr()</w:t>
       </w:r>
       <w:r>
         <w:rPr>
@@ -1715,28 +1512,24 @@
         </w:rPr>
         <w:t>从</w:t>
       </w:r>
-      <w:proofErr w:type="spellStart"/>
       <w:r>
         <w:rPr>
           <w:rFonts w:hint="eastAsia"/>
         </w:rPr>
         <w:t>ngx_request_t</w:t>
       </w:r>
-      <w:proofErr w:type="spellEnd"/>
       <w:r>
         <w:rPr>
           <w:rFonts w:hint="eastAsia"/>
         </w:rPr>
         <w:t>取得</w:t>
       </w:r>
-      <w:proofErr w:type="spellStart"/>
       <w:r>
         <w:rPr>
           <w:rFonts w:hint="eastAsia"/>
         </w:rPr>
         <w:t>ngx_connection_t</w:t>
       </w:r>
-      <w:proofErr w:type="spellEnd"/>
       <w:r>
         <w:rPr>
           <w:rFonts w:hint="eastAsia"/>
@@ -1782,14 +1575,12 @@
         </w:rPr>
         <w:t>写入</w:t>
       </w:r>
-      <w:proofErr w:type="spellStart"/>
       <w:r>
         <w:rPr>
           <w:rFonts w:hint="eastAsia"/>
         </w:rPr>
         <w:t>ngx_http_variable_value_t</w:t>
       </w:r>
-      <w:proofErr w:type="spellEnd"/>
       <w:r>
         <w:rPr>
           <w:rFonts w:hint="eastAsia"/>
@@ -1835,14 +1626,12 @@
         </w:rPr>
         <w:t>返回</w:t>
       </w:r>
-      <w:proofErr w:type="spellStart"/>
       <w:r>
         <w:rPr>
           <w:rFonts w:hint="eastAsia"/>
         </w:rPr>
         <w:t>ngx_http_variable_value_t</w:t>
       </w:r>
-      <w:proofErr w:type="spellEnd"/>
       <w:r>
         <w:rPr>
           <w:rFonts w:hint="eastAsia"/>
@@ -1860,14 +1649,12 @@
         </w:rPr>
         <w:t>此后如果再读该变量的值，因为</w:t>
       </w:r>
-      <w:proofErr w:type="spellStart"/>
       <w:r>
         <w:rPr>
           <w:rFonts w:hint="eastAsia"/>
         </w:rPr>
         <w:t>ngx_http_variable_value_t</w:t>
       </w:r>
-      <w:proofErr w:type="spellEnd"/>
       <w:r>
         <w:rPr>
           <w:rFonts w:hint="eastAsia"/>
@@ -1898,19 +1685,11 @@
         </w:rPr>
         <w:t>，即有效，则无需</w:t>
       </w:r>
-      <w:proofErr w:type="spellStart"/>
-      <w:r>
-        <w:rPr>
-          <w:rFonts w:hint="eastAsia"/>
-        </w:rPr>
-        <w:t>get_handler</w:t>
-      </w:r>
-      <w:proofErr w:type="spellEnd"/>
-      <w:r>
-        <w:rPr>
-          <w:rFonts w:hint="eastAsia"/>
-        </w:rPr>
-        <w:t>()</w:t>
+      <w:r>
+        <w:rPr>
+          <w:rFonts w:hint="eastAsia"/>
+        </w:rPr>
+        <w:t>get_handler()</w:t>
       </w:r>
       <w:r>
         <w:rPr>
@@ -1922,9 +1701,6 @@
     <w:p>
       <w:pPr>
         <w:pStyle w:val="Heading1"/>
-        <w:rPr>
-          <w:rFonts w:hint="eastAsia"/>
-        </w:rPr>
       </w:pPr>
       <w:r>
         <w:rPr>
@@ -1937,18 +1713,13 @@
       <w:pPr>
         <w:pStyle w:val="BodyTextFirstIndent"/>
         <w:ind w:firstLine="420"/>
-        <w:rPr>
-          <w:rFonts w:hint="eastAsia"/>
-        </w:rPr>
-      </w:pPr>
-      <w:proofErr w:type="spellStart"/>
+      </w:pPr>
       <w:r>
         <w:rPr>
           <w:rFonts w:hint="eastAsia"/>
         </w:rPr>
         <w:t>index_module</w:t>
       </w:r>
-      <w:proofErr w:type="spellEnd"/>
       <w:r>
         <w:rPr>
           <w:rFonts w:hint="eastAsia"/>
@@ -1976,19 +1747,11 @@
           <w:color w:val="000000"/>
         </w:rPr>
       </w:pPr>
-      <w:proofErr w:type="gramStart"/>
       <w:r>
         <w:rPr>
           <w:color w:val="000000"/>
         </w:rPr>
-        <w:t>location</w:t>
-      </w:r>
-      <w:proofErr w:type="gramEnd"/>
-      <w:r>
-        <w:rPr>
-          <w:color w:val="000000"/>
-        </w:rPr>
-        <w:t xml:space="preserve"> / {</w:t>
+        <w:t>location / {</w:t>
       </w:r>
     </w:p>
     <w:p>
@@ -2003,21 +1766,7 @@
         <w:rPr>
           <w:color w:val="000000"/>
         </w:rPr>
-        <w:t xml:space="preserve">    </w:t>
-      </w:r>
-      <w:proofErr w:type="gramStart"/>
-      <w:r>
-        <w:rPr>
-          <w:color w:val="000000"/>
-        </w:rPr>
-        <w:t>index</w:t>
-      </w:r>
-      <w:proofErr w:type="gramEnd"/>
-      <w:r>
-        <w:rPr>
-          <w:color w:val="000000"/>
-        </w:rPr>
-        <w:t xml:space="preserve"> </w:t>
+        <w:t xml:space="preserve">    index </w:t>
       </w:r>
       <w:r>
         <w:rPr>
@@ -2051,7 +1800,7 @@
         <w:pStyle w:val="HTMLPreformatted"/>
         <w:ind w:left="420"/>
         <w:rPr>
-          <w:rFonts w:eastAsiaTheme="minorEastAsia" w:hint="eastAsia"/>
+          <w:rFonts w:eastAsiaTheme="minorEastAsia"/>
           <w:color w:val="000000"/>
         </w:rPr>
       </w:pPr>
@@ -2066,9 +1815,6 @@
       <w:pPr>
         <w:pStyle w:val="BodyTextFirstIndent"/>
         <w:ind w:firstLine="420"/>
-        <w:rPr>
-          <w:rFonts w:hint="eastAsia"/>
-        </w:rPr>
       </w:pPr>
       <w:r>
         <w:rPr>
@@ -2082,19 +1828,11 @@
         </w:rPr>
         <w:t>home</w:t>
       </w:r>
-      <w:proofErr w:type="gramStart"/>
-      <w:r>
-        <w:rPr>
-          <w:rFonts w:hint="eastAsia"/>
-        </w:rPr>
-        <w:t>.$</w:t>
-      </w:r>
-      <w:proofErr w:type="gramEnd"/>
-      <w:r>
-        <w:rPr>
-          <w:rFonts w:hint="eastAsia"/>
-        </w:rPr>
-        <w:t xml:space="preserve">http_host.html </w:t>
+      <w:r>
+        <w:rPr>
+          <w:rFonts w:hint="eastAsia"/>
+        </w:rPr>
+        <w:t xml:space="preserve">.$http_host.html </w:t>
       </w:r>
       <w:r>
         <w:rPr>
@@ -2118,9 +1856,6 @@
     <w:p>
       <w:pPr>
         <w:pStyle w:val="Heading2"/>
-        <w:rPr>
-          <w:rFonts w:hint="eastAsia"/>
-        </w:rPr>
       </w:pPr>
       <w:r>
         <w:rPr>
@@ -2133,9 +1868,6 @@
       <w:pPr>
         <w:pStyle w:val="BodyTextFirstIndent"/>
         <w:ind w:firstLine="420"/>
-        <w:rPr>
-          <w:rFonts w:hint="eastAsia"/>
-        </w:rPr>
       </w:pPr>
       <w:r>
         <w:rPr>
@@ -2143,19 +1875,11 @@
         </w:rPr>
         <w:t>home</w:t>
       </w:r>
-      <w:proofErr w:type="gramStart"/>
-      <w:r>
-        <w:rPr>
-          <w:rFonts w:hint="eastAsia"/>
-        </w:rPr>
-        <w:t>.$</w:t>
-      </w:r>
-      <w:proofErr w:type="gramEnd"/>
-      <w:r>
-        <w:rPr>
-          <w:rFonts w:hint="eastAsia"/>
-        </w:rPr>
-        <w:t>http_host.html</w:t>
+      <w:r>
+        <w:rPr>
+          <w:rFonts w:hint="eastAsia"/>
+        </w:rPr>
+        <w:t>.$http_host.html</w:t>
       </w:r>
       <w:r>
         <w:rPr>
@@ -2172,9 +1896,6 @@
           <w:numId w:val="17"/>
         </w:numPr>
         <w:ind w:firstLineChars="0"/>
-        <w:rPr>
-          <w:rFonts w:hint="eastAsia"/>
-        </w:rPr>
       </w:pPr>
       <w:r>
         <w:rPr>
@@ -2191,24 +1912,13 @@
           <w:numId w:val="17"/>
         </w:numPr>
         <w:ind w:firstLineChars="0"/>
-        <w:rPr>
-          <w:rFonts w:hint="eastAsia"/>
-        </w:rPr>
-      </w:pPr>
-      <w:r>
-        <w:rPr>
-          <w:rFonts w:hint="eastAsia"/>
-        </w:rPr>
-        <w:t>$</w:t>
-      </w:r>
-      <w:proofErr w:type="spellStart"/>
-      <w:r>
-        <w:rPr>
-          <w:rFonts w:hint="eastAsia"/>
-        </w:rPr>
-        <w:t>http_host</w:t>
-      </w:r>
-      <w:proofErr w:type="spellEnd"/>
+      </w:pPr>
+      <w:r>
+        <w:rPr>
+          <w:rFonts w:hint="eastAsia"/>
+        </w:rPr>
+        <w:t>$http_host</w:t>
+      </w:r>
     </w:p>
     <w:p>
       <w:pPr>
@@ -2218,9 +1928,6 @@
           <w:numId w:val="17"/>
         </w:numPr>
         <w:ind w:firstLineChars="0"/>
-        <w:rPr>
-          <w:rFonts w:hint="eastAsia"/>
-        </w:rPr>
       </w:pPr>
       <w:r>
         <w:rPr>
@@ -2233,9 +1940,6 @@
       <w:pPr>
         <w:pStyle w:val="BodyTextFirstIndent"/>
         <w:ind w:left="220" w:firstLineChars="0"/>
-        <w:rPr>
-          <w:rFonts w:hint="eastAsia"/>
-        </w:rPr>
       </w:pPr>
       <w:r>
         <w:rPr>
@@ -2299,11 +2003,7 @@
           <w:ilvl w:val="0"/>
           <w:numId w:val="18"/>
         </w:numPr>
-        <w:rPr>
-          <w:rFonts w:hint="eastAsia"/>
-        </w:rPr>
-      </w:pPr>
-      <w:proofErr w:type="spellStart"/>
+      </w:pPr>
       <w:r>
         <w:rPr>
           <w:rFonts w:hint="eastAsia"/>
@@ -2322,7 +2022,6 @@
         </w:rPr>
         <w:t>http_script_copy_code_t</w:t>
       </w:r>
-      <w:proofErr w:type="spellEnd"/>
       <w:r>
         <w:rPr>
           <w:rFonts w:hint="eastAsia"/>
@@ -2364,9 +2063,6 @@
       <w:pPr>
         <w:pStyle w:val="BodyTextFirstIndent"/>
         <w:ind w:firstLine="420"/>
-        <w:rPr>
-          <w:rFonts w:hint="eastAsia"/>
-        </w:rPr>
       </w:pPr>
       <w:r>
         <w:rPr>
@@ -2425,18 +2121,13 @@
           <w:ilvl w:val="0"/>
           <w:numId w:val="18"/>
         </w:numPr>
-        <w:rPr>
-          <w:rFonts w:hint="eastAsia"/>
-        </w:rPr>
-      </w:pPr>
-      <w:proofErr w:type="spellStart"/>
+      </w:pPr>
       <w:r>
         <w:rPr>
           <w:rFonts w:hint="eastAsia"/>
         </w:rPr>
         <w:t>ngx_http_script_var_code_t</w:t>
       </w:r>
-      <w:proofErr w:type="spellEnd"/>
       <w:r>
         <w:rPr>
           <w:rFonts w:hint="eastAsia"/>
@@ -2465,9 +2156,6 @@
     <w:p>
       <w:pPr>
         <w:pStyle w:val="Heading2"/>
-        <w:rPr>
-          <w:rFonts w:hint="eastAsia"/>
-        </w:rPr>
       </w:pPr>
       <w:r>
         <w:rPr>
@@ -2529,9 +2217,6 @@
       <w:pPr>
         <w:pStyle w:val="BodyTextFirstIndent"/>
         <w:ind w:firstLine="420"/>
-        <w:rPr>
-          <w:rFonts w:hint="eastAsia"/>
-        </w:rPr>
       </w:pPr>
       <w:r>
         <w:rPr>
@@ -2591,21 +2276,7 @@
         <w:rPr>
           <w:rFonts w:hint="eastAsia"/>
         </w:rPr>
-        <w:t>(</w:t>
-      </w:r>
-      <w:proofErr w:type="spellStart"/>
-      <w:r>
-        <w:rPr>
-          <w:rFonts w:hint="eastAsia"/>
-        </w:rPr>
-        <w:t>ngx_http_script_compile</w:t>
-      </w:r>
-      <w:proofErr w:type="spellEnd"/>
-      <w:r>
-        <w:rPr>
-          <w:rFonts w:hint="eastAsia"/>
-        </w:rPr>
-        <w:t>()</w:t>
+        <w:t>(ngx_http_script_compile()</w:t>
       </w:r>
       <w:r>
         <w:rPr>
@@ -2630,9 +2301,6 @@
       <w:pPr>
         <w:pStyle w:val="BodyTextFirstIndent"/>
         <w:ind w:firstLine="420"/>
-        <w:rPr>
-          <w:rFonts w:hint="eastAsia"/>
-        </w:rPr>
       </w:pPr>
       <w:r>
         <w:rPr>
@@ -2687,9 +2355,6 @@
     <w:p>
       <w:pPr>
         <w:pStyle w:val="Heading2"/>
-        <w:rPr>
-          <w:rFonts w:hint="eastAsia"/>
-        </w:rPr>
       </w:pPr>
       <w:r>
         <w:rPr>
@@ -2702,9 +2367,6 @@
       <w:pPr>
         <w:pStyle w:val="BodyTextFirstIndent"/>
         <w:ind w:firstLine="420"/>
-        <w:rPr>
-          <w:rFonts w:hint="eastAsia"/>
-        </w:rPr>
       </w:pPr>
       <w:r>
         <w:rPr>
@@ -2755,33 +2417,11 @@
           </wp:anchor>
         </w:drawing>
       </w:r>
-      <w:proofErr w:type="spellStart"/>
-      <w:r>
-        <w:rPr>
-          <w:rFonts w:hint="eastAsia"/>
-        </w:rPr>
-        <w:t>ngx_http_complex_</w:t>
-      </w:r>
-      <w:proofErr w:type="gramStart"/>
-      <w:r>
-        <w:rPr>
-          <w:rFonts w:hint="eastAsia"/>
-        </w:rPr>
-        <w:t>value</w:t>
-      </w:r>
-      <w:proofErr w:type="spellEnd"/>
-      <w:r>
-        <w:rPr>
-          <w:rFonts w:hint="eastAsia"/>
-        </w:rPr>
-        <w:t>(</w:t>
-      </w:r>
-      <w:proofErr w:type="gramEnd"/>
-      <w:r>
-        <w:rPr>
-          <w:rFonts w:hint="eastAsia"/>
-        </w:rPr>
-        <w:t>)</w:t>
+      <w:r>
+        <w:rPr>
+          <w:rFonts w:hint="eastAsia"/>
+        </w:rPr>
+        <w:t>ngx_http_complex_value()</w:t>
       </w:r>
       <w:r>
         <w:rPr>
@@ -2789,14 +2429,12 @@
         </w:rPr>
         <w:t>函数求得</w:t>
       </w:r>
-      <w:proofErr w:type="spellStart"/>
       <w:r>
         <w:rPr>
           <w:rFonts w:hint="eastAsia"/>
         </w:rPr>
         <w:t>complex_value</w:t>
       </w:r>
-      <w:proofErr w:type="spellEnd"/>
       <w:r>
         <w:rPr>
           <w:rFonts w:hint="eastAsia"/>
@@ -2862,9 +2500,6 @@
       <w:pPr>
         <w:pStyle w:val="BodyTextFirstIndent"/>
         <w:ind w:firstLine="420"/>
-        <w:rPr>
-          <w:rFonts w:hint="eastAsia"/>
-        </w:rPr>
       </w:pPr>
       <w:r>
         <w:rPr>
@@ -2895,9 +2530,6 @@
       <w:pPr>
         <w:pStyle w:val="BodyTextFirstIndent"/>
         <w:ind w:firstLine="420"/>
-        <w:rPr>
-          <w:rFonts w:hint="eastAsia"/>
-        </w:rPr>
       </w:pPr>
       <w:r>
         <w:rPr>
@@ -2946,9 +2578,12 @@
       <w:pPr>
         <w:pStyle w:val="BodyTextFirstIndent"/>
         <w:ind w:firstLine="420"/>
-        <w:rPr>
-          <w:rFonts w:hint="eastAsia"/>
-        </w:rPr>
+      </w:pPr>
+    </w:p>
+    <w:p>
+      <w:pPr>
+        <w:pStyle w:val="BodyTextFirstIndent"/>
+        <w:ind w:firstLine="420"/>
       </w:pPr>
       <w:r>
         <w:rPr>
@@ -3003,9 +2638,6 @@
     <w:p>
       <w:pPr>
         <w:pStyle w:val="Heading1"/>
-        <w:rPr>
-          <w:rFonts w:hint="eastAsia"/>
-        </w:rPr>
       </w:pPr>
       <w:r>
         <w:rPr>
@@ -3013,15 +2645,1110 @@
         </w:rPr>
         <w:t>脚本</w:t>
       </w:r>
+    </w:p>
+    <w:p>
+      <w:pPr>
+        <w:pStyle w:val="HTMLPreformatted"/>
+        <w:ind w:left="420"/>
+        <w:rPr>
+          <w:color w:val="000000"/>
+        </w:rPr>
+      </w:pPr>
+      <w:r>
+        <w:rPr>
+          <w:color w:val="000000"/>
+        </w:rPr>
+        <w:t>if ($request_method = POST) {</w:t>
+      </w:r>
+    </w:p>
+    <w:p>
+      <w:pPr>
+        <w:pStyle w:val="HTMLPreformatted"/>
+        <w:ind w:left="420"/>
+        <w:rPr>
+          <w:color w:val="000000"/>
+        </w:rPr>
+      </w:pPr>
+      <w:r>
+        <w:rPr>
+          <w:color w:val="000000"/>
+        </w:rPr>
+        <w:t xml:space="preserve">    break;</w:t>
+      </w:r>
+    </w:p>
+    <w:p>
+      <w:pPr>
+        <w:pStyle w:val="HTMLPreformatted"/>
+        <w:ind w:left="420"/>
+        <w:rPr>
+          <w:color w:val="000000"/>
+        </w:rPr>
+      </w:pPr>
+      <w:r>
+        <w:rPr>
+          <w:color w:val="000000"/>
+        </w:rPr>
+        <w:t>}</w:t>
+      </w:r>
+    </w:p>
+    <w:p>
+      <w:pPr>
+        <w:pStyle w:val="HTMLPreformatted"/>
+        <w:ind w:left="420"/>
+        <w:rPr>
+          <w:rFonts w:eastAsiaTheme="minorEastAsia" w:hint="eastAsia"/>
+          <w:color w:val="000000"/>
+        </w:rPr>
+      </w:pPr>
+      <w:r>
+        <w:rPr>
+          <w:color w:val="000000"/>
+        </w:rPr>
+        <w:t>return 404 ${http_host}_only_support_post;</w:t>
+      </w:r>
+    </w:p>
+    <w:p>
+      <w:pPr>
+        <w:pStyle w:val="HTMLPreformatted"/>
+        <w:ind w:left="420"/>
+        <w:rPr>
+          <w:rFonts w:eastAsiaTheme="minorEastAsia" w:hint="eastAsia"/>
+          <w:color w:val="000000"/>
+        </w:rPr>
+      </w:pPr>
+    </w:p>
+    <w:p>
+      <w:pPr>
+        <w:pStyle w:val="Heading2"/>
+        <w:rPr>
+          <w:rFonts w:hint="eastAsia"/>
+        </w:rPr>
+      </w:pPr>
+      <w:r>
+        <w:rPr>
+          <w:rFonts w:hint="eastAsia"/>
+        </w:rPr>
+        <w:t>数据结构</w:t>
+      </w:r>
+    </w:p>
+    <w:p>
+      <w:pPr>
+        <w:ind w:firstLine="420"/>
+        <w:rPr>
+          <w:rFonts w:hint="eastAsia"/>
+        </w:rPr>
+      </w:pPr>
+      <w:r>
+        <w:rPr>
+          <w:rFonts w:hint="eastAsia"/>
+        </w:rPr>
+        <w:t>配</w:t>
+      </w:r>
+      <w:r>
+        <w:rPr>
+          <w:rFonts w:hint="eastAsia"/>
+        </w:rPr>
+        <w:t>置过程将上述脚本编译成下图</w:t>
+      </w:r>
+      <w:r>
+        <w:rPr>
+          <w:rFonts w:hint="eastAsia"/>
+        </w:rPr>
+        <w:t>codes</w:t>
+      </w:r>
+      <w:r>
+        <w:rPr>
+          <w:rFonts w:hint="eastAsia"/>
+        </w:rPr>
+        <w:t>所指的</w:t>
+      </w:r>
+      <w:r>
+        <w:rPr>
+          <w:rFonts w:hint="eastAsia"/>
+        </w:rPr>
+        <w:t>Script Code</w:t>
+      </w:r>
+      <w:r>
+        <w:rPr>
+          <w:rFonts w:hint="eastAsia"/>
+        </w:rPr>
+        <w:t>集合</w:t>
+      </w:r>
+      <w:r>
+        <w:rPr>
+          <w:rFonts w:hint="eastAsia"/>
+        </w:rPr>
+        <w:t>。</w:t>
+      </w:r>
+    </w:p>
+    <w:p>
+      <w:pPr>
+        <w:ind w:firstLine="420"/>
+        <w:rPr>
+          <w:rFonts w:hint="eastAsia"/>
+        </w:rPr>
+      </w:pPr>
     </w:p>
     <w:p>
       <w:pPr>
         <w:pStyle w:val="BodyTextFirstIndent"/>
         <w:ind w:firstLine="420"/>
-        <w:rPr>
-          <w:rFonts w:hint="eastAsia"/>
-        </w:rPr>
-      </w:pPr>
+      </w:pPr>
+      <w:r>
+        <w:rPr>
+          <w:noProof/>
+        </w:rPr>
+        <w:drawing>
+          <wp:anchor distT="0" distB="0" distL="114300" distR="114300" simplePos="0" relativeHeight="251667456" behindDoc="0" locked="0" layoutInCell="1" allowOverlap="1">
+            <wp:simplePos x="0" y="0"/>
+            <wp:positionH relativeFrom="column">
+              <wp:posOffset>285750</wp:posOffset>
+            </wp:positionH>
+            <wp:positionV relativeFrom="paragraph">
+              <wp:posOffset>-6400800</wp:posOffset>
+            </wp:positionV>
+            <wp:extent cx="10287000" cy="6591300"/>
+            <wp:effectExtent l="19050" t="0" r="0" b="0"/>
+            <wp:wrapTopAndBottom/>
+            <wp:docPr id="10" name="Picture 9" descr="http_scripts.png"/>
+            <wp:cNvGraphicFramePr>
+              <a:graphicFrameLocks xmlns:a="http://schemas.openxmlformats.org/drawingml/2006/main" noChangeAspect="1"/>
+            </wp:cNvGraphicFramePr>
+            <a:graphic xmlns:a="http://schemas.openxmlformats.org/drawingml/2006/main">
+              <a:graphicData uri="http://schemas.openxmlformats.org/drawingml/2006/picture">
+                <pic:pic xmlns:pic="http://schemas.openxmlformats.org/drawingml/2006/picture">
+                  <pic:nvPicPr>
+                    <pic:cNvPr id="0" name="http_scripts.png"/>
+                    <pic:cNvPicPr/>
+                  </pic:nvPicPr>
+                  <pic:blipFill>
+                    <a:blip r:embed="rId14" cstate="print"/>
+                    <a:stretch>
+                      <a:fillRect/>
+                    </a:stretch>
+                  </pic:blipFill>
+                  <pic:spPr>
+                    <a:xfrm>
+                      <a:off x="0" y="0"/>
+                      <a:ext cx="10287000" cy="6591300"/>
+                    </a:xfrm>
+                    <a:prstGeom prst="rect">
+                      <a:avLst/>
+                    </a:prstGeom>
+                  </pic:spPr>
+                </pic:pic>
+              </a:graphicData>
+            </a:graphic>
+          </wp:anchor>
+        </w:drawing>
+      </w:r>
+    </w:p>
+    <w:p>
+      <w:pPr>
+        <w:pStyle w:val="Heading2"/>
+        <w:rPr>
+          <w:rFonts w:hint="eastAsia"/>
+        </w:rPr>
+      </w:pPr>
+      <w:r>
+        <w:rPr>
+          <w:rFonts w:hint="eastAsia"/>
+        </w:rPr>
+        <w:t>运行引擎</w:t>
+      </w:r>
+    </w:p>
+    <w:p>
+      <w:pPr>
+        <w:pStyle w:val="BodyTextFirstIndent"/>
+        <w:ind w:firstLine="420"/>
+        <w:rPr>
+          <w:rFonts w:hint="eastAsia"/>
+        </w:rPr>
+      </w:pPr>
+      <w:r>
+        <w:rPr>
+          <w:rFonts w:hint="eastAsia"/>
+        </w:rPr>
+        <w:t>ngx_http_script_engine_t</w:t>
+      </w:r>
+      <w:r>
+        <w:rPr>
+          <w:rFonts w:hint="eastAsia"/>
+        </w:rPr>
+        <w:t>是脚本的一个引擎（解释器实例）。它采用</w:t>
+      </w:r>
+      <w:r>
+        <w:rPr>
+          <w:rFonts w:hint="eastAsia"/>
+        </w:rPr>
+        <w:t>Virtual Stack Machine</w:t>
+      </w:r>
+      <w:r>
+        <w:rPr>
+          <w:rFonts w:hint="eastAsia"/>
+        </w:rPr>
+        <w:t>方式实现。</w:t>
+      </w:r>
+    </w:p>
+    <w:p>
+      <w:pPr>
+        <w:pStyle w:val="BodyTextFirstIndent"/>
+        <w:ind w:firstLine="420"/>
+        <w:rPr>
+          <w:rFonts w:hint="eastAsia"/>
+        </w:rPr>
+      </w:pPr>
+      <w:r>
+        <w:rPr>
+          <w:rFonts w:hint="eastAsia"/>
+        </w:rPr>
+        <w:t>s</w:t>
+      </w:r>
+      <w:r>
+        <w:rPr>
+          <w:rFonts w:hint="eastAsia"/>
+        </w:rPr>
+        <w:t>p</w:t>
+      </w:r>
+      <w:r>
+        <w:rPr>
+          <w:rFonts w:hint="eastAsia"/>
+        </w:rPr>
+        <w:t>指向下一条要执行的指令</w:t>
+      </w:r>
+      <w:r>
+        <w:rPr>
+          <w:rFonts w:hint="eastAsia"/>
+        </w:rPr>
+        <w:t>。</w:t>
+      </w:r>
+      <w:r>
+        <w:rPr>
+          <w:rFonts w:hint="eastAsia"/>
+        </w:rPr>
+        <w:t>s</w:t>
+      </w:r>
+      <w:r>
+        <w:rPr>
+          <w:rFonts w:hint="eastAsia"/>
+        </w:rPr>
+        <w:t>p</w:t>
+      </w:r>
+      <w:r>
+        <w:rPr>
+          <w:rFonts w:hint="eastAsia"/>
+        </w:rPr>
+        <w:t>指向</w:t>
+      </w:r>
+      <w:r>
+        <w:rPr>
+          <w:rFonts w:hint="eastAsia"/>
+        </w:rPr>
+        <w:t>数据</w:t>
+      </w:r>
+      <w:r>
+        <w:rPr>
+          <w:rFonts w:hint="eastAsia"/>
+        </w:rPr>
+        <w:t>Stack</w:t>
+      </w:r>
+      <w:r>
+        <w:rPr>
+          <w:rFonts w:hint="eastAsia"/>
+        </w:rPr>
+        <w:t>顶部</w:t>
+      </w:r>
+      <w:r>
+        <w:rPr>
+          <w:rFonts w:hint="eastAsia"/>
+        </w:rPr>
+        <w:t>。</w:t>
+      </w:r>
+    </w:p>
+    <w:p>
+      <w:pPr>
+        <w:pStyle w:val="Heading3"/>
+        <w:rPr>
+          <w:rFonts w:hint="eastAsia"/>
+        </w:rPr>
+      </w:pPr>
+      <w:r>
+        <w:rPr>
+          <w:rFonts w:hint="eastAsia"/>
+        </w:rPr>
+        <w:t>i</w:t>
+      </w:r>
+      <w:r>
+        <w:rPr>
+          <w:rFonts w:hint="eastAsia"/>
+        </w:rPr>
+        <w:t>nitial</w:t>
+      </w:r>
+    </w:p>
+    <w:p>
+      <w:pPr>
+        <w:pStyle w:val="BodyTextFirstIndent"/>
+        <w:ind w:firstLine="420"/>
+        <w:rPr>
+          <w:rFonts w:hint="eastAsia"/>
+        </w:rPr>
+      </w:pPr>
+      <w:r>
+        <w:rPr>
+          <w:rFonts w:hint="eastAsia"/>
+          <w:noProof/>
+        </w:rPr>
+        <w:drawing>
+          <wp:anchor distT="0" distB="0" distL="114300" distR="114300" simplePos="0" relativeHeight="251668480" behindDoc="0" locked="0" layoutInCell="1" allowOverlap="1">
+            <wp:simplePos x="0" y="0"/>
+            <wp:positionH relativeFrom="column">
+              <wp:posOffset>285750</wp:posOffset>
+            </wp:positionH>
+            <wp:positionV relativeFrom="paragraph">
+              <wp:posOffset>-2933700</wp:posOffset>
+            </wp:positionV>
+            <wp:extent cx="4876800" cy="3124200"/>
+            <wp:effectExtent l="19050" t="0" r="0" b="0"/>
+            <wp:wrapTopAndBottom/>
+            <wp:docPr id="11" name="Picture 10" descr="http_engine_evaluate0.png"/>
+            <wp:cNvGraphicFramePr>
+              <a:graphicFrameLocks xmlns:a="http://schemas.openxmlformats.org/drawingml/2006/main" noChangeAspect="1"/>
+            </wp:cNvGraphicFramePr>
+            <a:graphic xmlns:a="http://schemas.openxmlformats.org/drawingml/2006/main">
+              <a:graphicData uri="http://schemas.openxmlformats.org/drawingml/2006/picture">
+                <pic:pic xmlns:pic="http://schemas.openxmlformats.org/drawingml/2006/picture">
+                  <pic:nvPicPr>
+                    <pic:cNvPr id="0" name="http_engine_evaluate0.png"/>
+                    <pic:cNvPicPr/>
+                  </pic:nvPicPr>
+                  <pic:blipFill>
+                    <a:blip r:embed="rId15" cstate="print"/>
+                    <a:stretch>
+                      <a:fillRect/>
+                    </a:stretch>
+                  </pic:blipFill>
+                  <pic:spPr>
+                    <a:xfrm>
+                      <a:off x="0" y="0"/>
+                      <a:ext cx="4876800" cy="3124200"/>
+                    </a:xfrm>
+                    <a:prstGeom prst="rect">
+                      <a:avLst/>
+                    </a:prstGeom>
+                  </pic:spPr>
+                </pic:pic>
+              </a:graphicData>
+            </a:graphic>
+          </wp:anchor>
+        </w:drawing>
+      </w:r>
+    </w:p>
+    <w:p>
+      <w:pPr>
+        <w:pStyle w:val="Heading3"/>
+        <w:rPr>
+          <w:rFonts w:hint="eastAsia"/>
+        </w:rPr>
+      </w:pPr>
+      <w:r>
+        <w:rPr>
+          <w:rFonts w:hint="eastAsia"/>
+        </w:rPr>
+        <w:t>ngx_http_script_var_code()</w:t>
+      </w:r>
+    </w:p>
+    <w:p>
+      <w:pPr>
+        <w:pStyle w:val="BodyTextFirstIndent"/>
+        <w:ind w:firstLine="420"/>
+        <w:rPr>
+          <w:rFonts w:hint="eastAsia"/>
+        </w:rPr>
+      </w:pPr>
+      <w:r>
+        <w:rPr>
+          <w:rFonts w:hint="eastAsia"/>
+        </w:rPr>
+        <w:t>读取变量</w:t>
+      </w:r>
+      <w:r>
+        <w:rPr>
+          <w:rFonts w:hint="eastAsia"/>
+        </w:rPr>
+        <w:t>$request_method</w:t>
+      </w:r>
+      <w:r>
+        <w:rPr>
+          <w:rFonts w:hint="eastAsia"/>
+        </w:rPr>
+        <w:t>的值，并压入</w:t>
+      </w:r>
+      <w:r>
+        <w:rPr>
+          <w:rFonts w:hint="eastAsia"/>
+        </w:rPr>
+        <w:t>Stack</w:t>
+      </w:r>
+      <w:r>
+        <w:rPr>
+          <w:rFonts w:hint="eastAsia"/>
+        </w:rPr>
+        <w:t>。</w:t>
+      </w:r>
+    </w:p>
+    <w:p>
+      <w:pPr>
+        <w:pStyle w:val="BodyTextFirstIndent"/>
+        <w:ind w:firstLine="420"/>
+        <w:rPr>
+          <w:rFonts w:hint="eastAsia"/>
+        </w:rPr>
+      </w:pPr>
+      <w:r>
+        <w:rPr>
+          <w:rFonts w:hint="eastAsia"/>
+          <w:noProof/>
+        </w:rPr>
+        <w:drawing>
+          <wp:anchor distT="0" distB="0" distL="114300" distR="114300" simplePos="0" relativeHeight="251669504" behindDoc="0" locked="0" layoutInCell="1" allowOverlap="1">
+            <wp:simplePos x="0" y="0"/>
+            <wp:positionH relativeFrom="column">
+              <wp:posOffset>285750</wp:posOffset>
+            </wp:positionH>
+            <wp:positionV relativeFrom="paragraph">
+              <wp:posOffset>-2933700</wp:posOffset>
+            </wp:positionV>
+            <wp:extent cx="4876800" cy="3124200"/>
+            <wp:effectExtent l="19050" t="0" r="0" b="0"/>
+            <wp:wrapTopAndBottom/>
+            <wp:docPr id="12" name="Picture 11" descr="http_engine_evaluate1.png"/>
+            <wp:cNvGraphicFramePr>
+              <a:graphicFrameLocks xmlns:a="http://schemas.openxmlformats.org/drawingml/2006/main" noChangeAspect="1"/>
+            </wp:cNvGraphicFramePr>
+            <a:graphic xmlns:a="http://schemas.openxmlformats.org/drawingml/2006/main">
+              <a:graphicData uri="http://schemas.openxmlformats.org/drawingml/2006/picture">
+                <pic:pic xmlns:pic="http://schemas.openxmlformats.org/drawingml/2006/picture">
+                  <pic:nvPicPr>
+                    <pic:cNvPr id="0" name="http_engine_evaluate1.png"/>
+                    <pic:cNvPicPr/>
+                  </pic:nvPicPr>
+                  <pic:blipFill>
+                    <a:blip r:embed="rId16" cstate="print"/>
+                    <a:stretch>
+                      <a:fillRect/>
+                    </a:stretch>
+                  </pic:blipFill>
+                  <pic:spPr>
+                    <a:xfrm>
+                      <a:off x="0" y="0"/>
+                      <a:ext cx="4876800" cy="3124200"/>
+                    </a:xfrm>
+                    <a:prstGeom prst="rect">
+                      <a:avLst/>
+                    </a:prstGeom>
+                  </pic:spPr>
+                </pic:pic>
+              </a:graphicData>
+            </a:graphic>
+          </wp:anchor>
+        </w:drawing>
+      </w:r>
+    </w:p>
+    <w:p>
+      <w:pPr>
+        <w:pStyle w:val="Heading3"/>
+        <w:rPr>
+          <w:rFonts w:hint="eastAsia"/>
+        </w:rPr>
+      </w:pPr>
+      <w:r>
+        <w:rPr>
+          <w:rFonts w:hint="eastAsia"/>
+        </w:rPr>
+        <w:t>ngx_http_script_value_code()</w:t>
+      </w:r>
+    </w:p>
+    <w:p>
+      <w:pPr>
+        <w:pStyle w:val="BodyTextFirstIndent"/>
+        <w:ind w:firstLine="420"/>
+        <w:rPr>
+          <w:rFonts w:hint="eastAsia"/>
+        </w:rPr>
+      </w:pPr>
+      <w:r>
+        <w:rPr>
+          <w:rFonts w:hint="eastAsia"/>
+        </w:rPr>
+        <w:t>将“</w:t>
+      </w:r>
+      <w:r>
+        <w:rPr>
+          <w:rFonts w:hint="eastAsia"/>
+        </w:rPr>
+        <w:t>POST</w:t>
+      </w:r>
+      <w:r>
+        <w:rPr>
+          <w:rFonts w:hint="eastAsia"/>
+        </w:rPr>
+        <w:t>”这个值压入</w:t>
+      </w:r>
+      <w:r>
+        <w:rPr>
+          <w:rFonts w:hint="eastAsia"/>
+        </w:rPr>
+        <w:t>Stack</w:t>
+      </w:r>
+      <w:r>
+        <w:rPr>
+          <w:rFonts w:hint="eastAsia"/>
+        </w:rPr>
+        <w:t>。</w:t>
+      </w:r>
+    </w:p>
+    <w:p>
+      <w:pPr>
+        <w:pStyle w:val="BodyTextFirstIndent"/>
+        <w:ind w:firstLine="420"/>
+        <w:rPr>
+          <w:rFonts w:hint="eastAsia"/>
+        </w:rPr>
+      </w:pPr>
+      <w:r>
+        <w:rPr>
+          <w:rFonts w:hint="eastAsia"/>
+          <w:noProof/>
+        </w:rPr>
+        <w:drawing>
+          <wp:anchor distT="0" distB="0" distL="114300" distR="114300" simplePos="0" relativeHeight="251670528" behindDoc="0" locked="0" layoutInCell="1" allowOverlap="1">
+            <wp:simplePos x="0" y="0"/>
+            <wp:positionH relativeFrom="column">
+              <wp:posOffset>285750</wp:posOffset>
+            </wp:positionH>
+            <wp:positionV relativeFrom="paragraph">
+              <wp:posOffset>-2933700</wp:posOffset>
+            </wp:positionV>
+            <wp:extent cx="4876800" cy="3124200"/>
+            <wp:effectExtent l="19050" t="0" r="0" b="0"/>
+            <wp:wrapTopAndBottom/>
+            <wp:docPr id="13" name="Picture 12" descr="http_engine_evaluate2.png"/>
+            <wp:cNvGraphicFramePr>
+              <a:graphicFrameLocks xmlns:a="http://schemas.openxmlformats.org/drawingml/2006/main" noChangeAspect="1"/>
+            </wp:cNvGraphicFramePr>
+            <a:graphic xmlns:a="http://schemas.openxmlformats.org/drawingml/2006/main">
+              <a:graphicData uri="http://schemas.openxmlformats.org/drawingml/2006/picture">
+                <pic:pic xmlns:pic="http://schemas.openxmlformats.org/drawingml/2006/picture">
+                  <pic:nvPicPr>
+                    <pic:cNvPr id="0" name="http_engine_evaluate2.png"/>
+                    <pic:cNvPicPr/>
+                  </pic:nvPicPr>
+                  <pic:blipFill>
+                    <a:blip r:embed="rId17" cstate="print"/>
+                    <a:stretch>
+                      <a:fillRect/>
+                    </a:stretch>
+                  </pic:blipFill>
+                  <pic:spPr>
+                    <a:xfrm>
+                      <a:off x="0" y="0"/>
+                      <a:ext cx="4876800" cy="3124200"/>
+                    </a:xfrm>
+                    <a:prstGeom prst="rect">
+                      <a:avLst/>
+                    </a:prstGeom>
+                  </pic:spPr>
+                </pic:pic>
+              </a:graphicData>
+            </a:graphic>
+          </wp:anchor>
+        </w:drawing>
+      </w:r>
+    </w:p>
+    <w:p>
+      <w:pPr>
+        <w:pStyle w:val="Heading3"/>
+        <w:rPr>
+          <w:rFonts w:hint="eastAsia"/>
+        </w:rPr>
+      </w:pPr>
+      <w:r>
+        <w:rPr>
+          <w:rFonts w:hint="eastAsia"/>
+        </w:rPr>
+        <w:t>ngx_http_script_equal_code()</w:t>
+      </w:r>
+    </w:p>
+    <w:p>
+      <w:pPr>
+        <w:pStyle w:val="BodyTextFirstIndent"/>
+        <w:ind w:firstLine="420"/>
+        <w:rPr>
+          <w:rFonts w:hint="eastAsia"/>
+        </w:rPr>
+      </w:pPr>
+      <w:r>
+        <w:rPr>
+          <w:rFonts w:hint="eastAsia"/>
+        </w:rPr>
+        <w:t>取出</w:t>
+      </w:r>
+      <w:r>
+        <w:rPr>
+          <w:rFonts w:hint="eastAsia"/>
+        </w:rPr>
+        <w:t>Stack</w:t>
+      </w:r>
+      <w:r>
+        <w:rPr>
+          <w:rFonts w:hint="eastAsia"/>
+        </w:rPr>
+        <w:t>中的二个值作比较，如果相等，则压“</w:t>
+      </w:r>
+      <w:r>
+        <w:rPr>
+          <w:rFonts w:hint="eastAsia"/>
+        </w:rPr>
+        <w:t>1</w:t>
+      </w:r>
+      <w:r>
+        <w:rPr>
+          <w:rFonts w:hint="eastAsia"/>
+        </w:rPr>
+        <w:t>”到</w:t>
+      </w:r>
+      <w:r>
+        <w:rPr>
+          <w:rFonts w:hint="eastAsia"/>
+        </w:rPr>
+        <w:t>Stack</w:t>
+      </w:r>
+      <w:r>
+        <w:rPr>
+          <w:rFonts w:hint="eastAsia"/>
+        </w:rPr>
+        <w:t>，否则压“</w:t>
+      </w:r>
+      <w:r>
+        <w:rPr>
+          <w:rFonts w:hint="eastAsia"/>
+        </w:rPr>
+        <w:t>0</w:t>
+      </w:r>
+      <w:r>
+        <w:rPr>
+          <w:rFonts w:hint="eastAsia"/>
+        </w:rPr>
+        <w:t>”到</w:t>
+      </w:r>
+      <w:r>
+        <w:rPr>
+          <w:rFonts w:hint="eastAsia"/>
+        </w:rPr>
+        <w:t>Stack</w:t>
+      </w:r>
+      <w:r>
+        <w:rPr>
+          <w:rFonts w:hint="eastAsia"/>
+        </w:rPr>
+        <w:t>。约定“</w:t>
+      </w:r>
+      <w:r>
+        <w:rPr>
+          <w:rFonts w:hint="eastAsia"/>
+        </w:rPr>
+        <w:t>1</w:t>
+      </w:r>
+      <w:r>
+        <w:rPr>
+          <w:rFonts w:hint="eastAsia"/>
+        </w:rPr>
+        <w:t>”表示</w:t>
+      </w:r>
+      <w:r>
+        <w:rPr>
+          <w:rFonts w:hint="eastAsia"/>
+        </w:rPr>
+        <w:t>true</w:t>
+      </w:r>
+      <w:r>
+        <w:rPr>
+          <w:rFonts w:hint="eastAsia"/>
+        </w:rPr>
+        <w:t>，“</w:t>
+      </w:r>
+      <w:r>
+        <w:rPr>
+          <w:rFonts w:hint="eastAsia"/>
+        </w:rPr>
+        <w:t>0</w:t>
+      </w:r>
+      <w:r>
+        <w:rPr>
+          <w:rFonts w:hint="eastAsia"/>
+        </w:rPr>
+        <w:t>”表示</w:t>
+      </w:r>
+      <w:r>
+        <w:rPr>
+          <w:rFonts w:hint="eastAsia"/>
+        </w:rPr>
+        <w:t>false</w:t>
+      </w:r>
+      <w:r>
+        <w:rPr>
+          <w:rFonts w:hint="eastAsia"/>
+        </w:rPr>
+        <w:t>。</w:t>
+      </w:r>
+    </w:p>
+    <w:p>
+      <w:pPr>
+        <w:pStyle w:val="BodyTextFirstIndent"/>
+        <w:ind w:firstLine="420"/>
+        <w:rPr>
+          <w:rFonts w:hint="eastAsia"/>
+        </w:rPr>
+      </w:pPr>
+      <w:r>
+        <w:rPr>
+          <w:rFonts w:hint="eastAsia"/>
+          <w:noProof/>
+        </w:rPr>
+        <w:drawing>
+          <wp:anchor distT="0" distB="0" distL="114300" distR="114300" simplePos="0" relativeHeight="251671552" behindDoc="0" locked="0" layoutInCell="1" allowOverlap="1">
+            <wp:simplePos x="0" y="0"/>
+            <wp:positionH relativeFrom="column">
+              <wp:posOffset>285750</wp:posOffset>
+            </wp:positionH>
+            <wp:positionV relativeFrom="paragraph">
+              <wp:posOffset>-2933700</wp:posOffset>
+            </wp:positionV>
+            <wp:extent cx="4876800" cy="3124200"/>
+            <wp:effectExtent l="19050" t="0" r="0" b="0"/>
+            <wp:wrapTopAndBottom/>
+            <wp:docPr id="14" name="Picture 13" descr="http_engine_evaluate3.png"/>
+            <wp:cNvGraphicFramePr>
+              <a:graphicFrameLocks xmlns:a="http://schemas.openxmlformats.org/drawingml/2006/main" noChangeAspect="1"/>
+            </wp:cNvGraphicFramePr>
+            <a:graphic xmlns:a="http://schemas.openxmlformats.org/drawingml/2006/main">
+              <a:graphicData uri="http://schemas.openxmlformats.org/drawingml/2006/picture">
+                <pic:pic xmlns:pic="http://schemas.openxmlformats.org/drawingml/2006/picture">
+                  <pic:nvPicPr>
+                    <pic:cNvPr id="0" name="http_engine_evaluate3.png"/>
+                    <pic:cNvPicPr/>
+                  </pic:nvPicPr>
+                  <pic:blipFill>
+                    <a:blip r:embed="rId18" cstate="print"/>
+                    <a:stretch>
+                      <a:fillRect/>
+                    </a:stretch>
+                  </pic:blipFill>
+                  <pic:spPr>
+                    <a:xfrm>
+                      <a:off x="0" y="0"/>
+                      <a:ext cx="4876800" cy="3124200"/>
+                    </a:xfrm>
+                    <a:prstGeom prst="rect">
+                      <a:avLst/>
+                    </a:prstGeom>
+                  </pic:spPr>
+                </pic:pic>
+              </a:graphicData>
+            </a:graphic>
+          </wp:anchor>
+        </w:drawing>
+      </w:r>
+    </w:p>
+    <w:p>
+      <w:pPr>
+        <w:pStyle w:val="Heading3"/>
+        <w:rPr>
+          <w:rFonts w:hint="eastAsia"/>
+        </w:rPr>
+      </w:pPr>
+      <w:r>
+        <w:rPr>
+          <w:rFonts w:hint="eastAsia"/>
+        </w:rPr>
+        <w:t>ngx_http_script_if_code()</w:t>
+      </w:r>
+    </w:p>
+    <w:p>
+      <w:pPr>
+        <w:pStyle w:val="BodyTextFirstIndent"/>
+        <w:ind w:firstLine="420"/>
+        <w:rPr>
+          <w:rFonts w:hint="eastAsia"/>
+        </w:rPr>
+      </w:pPr>
+      <w:r>
+        <w:rPr>
+          <w:rFonts w:hint="eastAsia"/>
+        </w:rPr>
+        <w:t>取出</w:t>
+      </w:r>
+      <w:r>
+        <w:rPr>
+          <w:rFonts w:hint="eastAsia"/>
+        </w:rPr>
+        <w:t>Stack</w:t>
+      </w:r>
+      <w:r>
+        <w:rPr>
+          <w:rFonts w:hint="eastAsia"/>
+        </w:rPr>
+        <w:t>中的一个值，如果该值为真则</w:t>
+      </w:r>
+      <w:r>
+        <w:rPr>
+          <w:rFonts w:hint="eastAsia"/>
+        </w:rPr>
+        <w:t>ip</w:t>
+      </w:r>
+      <w:r>
+        <w:rPr>
+          <w:rFonts w:hint="eastAsia"/>
+        </w:rPr>
+        <w:t>指向连续的下一条指令，如果为假则</w:t>
+      </w:r>
+      <w:r>
+        <w:rPr>
+          <w:rFonts w:hint="eastAsia"/>
+        </w:rPr>
+        <w:t>ip</w:t>
+      </w:r>
+      <w:r>
+        <w:rPr>
+          <w:rFonts w:hint="eastAsia"/>
+        </w:rPr>
+        <w:t>指向</w:t>
+      </w:r>
+      <w:r>
+        <w:rPr>
+          <w:rFonts w:hint="eastAsia"/>
+        </w:rPr>
+        <w:t>ngx_http_script_if_code_t::</w:t>
+      </w:r>
+      <w:r>
+        <w:rPr>
+          <w:rFonts w:hint="eastAsia"/>
+        </w:rPr>
+        <w:t>next</w:t>
+      </w:r>
+      <w:r>
+        <w:rPr>
+          <w:rFonts w:hint="eastAsia"/>
+        </w:rPr>
+        <w:t>所指的指令。</w:t>
+      </w:r>
+    </w:p>
+    <w:p>
+      <w:pPr>
+        <w:pStyle w:val="BodyTextFirstIndent"/>
+        <w:ind w:firstLine="420"/>
+        <w:rPr>
+          <w:rFonts w:hint="eastAsia"/>
+        </w:rPr>
+      </w:pPr>
+      <w:r>
+        <w:rPr>
+          <w:rFonts w:hint="eastAsia"/>
+          <w:noProof/>
+        </w:rPr>
+        <w:drawing>
+          <wp:anchor distT="0" distB="0" distL="114300" distR="114300" simplePos="0" relativeHeight="251672576" behindDoc="0" locked="0" layoutInCell="1" allowOverlap="1">
+            <wp:simplePos x="0" y="0"/>
+            <wp:positionH relativeFrom="column">
+              <wp:posOffset>285750</wp:posOffset>
+            </wp:positionH>
+            <wp:positionV relativeFrom="paragraph">
+              <wp:posOffset>-2933700</wp:posOffset>
+            </wp:positionV>
+            <wp:extent cx="4876800" cy="3124200"/>
+            <wp:effectExtent l="19050" t="0" r="0" b="0"/>
+            <wp:wrapTopAndBottom/>
+            <wp:docPr id="15" name="Picture 14" descr="http_engine_evaluate4.png"/>
+            <wp:cNvGraphicFramePr>
+              <a:graphicFrameLocks xmlns:a="http://schemas.openxmlformats.org/drawingml/2006/main" noChangeAspect="1"/>
+            </wp:cNvGraphicFramePr>
+            <a:graphic xmlns:a="http://schemas.openxmlformats.org/drawingml/2006/main">
+              <a:graphicData uri="http://schemas.openxmlformats.org/drawingml/2006/picture">
+                <pic:pic xmlns:pic="http://schemas.openxmlformats.org/drawingml/2006/picture">
+                  <pic:nvPicPr>
+                    <pic:cNvPr id="0" name="http_engine_evaluate4.png"/>
+                    <pic:cNvPicPr/>
+                  </pic:nvPicPr>
+                  <pic:blipFill>
+                    <a:blip r:embed="rId19" cstate="print"/>
+                    <a:stretch>
+                      <a:fillRect/>
+                    </a:stretch>
+                  </pic:blipFill>
+                  <pic:spPr>
+                    <a:xfrm>
+                      <a:off x="0" y="0"/>
+                      <a:ext cx="4876800" cy="3124200"/>
+                    </a:xfrm>
+                    <a:prstGeom prst="rect">
+                      <a:avLst/>
+                    </a:prstGeom>
+                  </pic:spPr>
+                </pic:pic>
+              </a:graphicData>
+            </a:graphic>
+          </wp:anchor>
+        </w:drawing>
+      </w:r>
+    </w:p>
+    <w:p>
+      <w:pPr>
+        <w:pStyle w:val="Heading3"/>
+        <w:rPr>
+          <w:rFonts w:hint="eastAsia"/>
+        </w:rPr>
+      </w:pPr>
+      <w:r>
+        <w:rPr>
+          <w:rFonts w:hint="eastAsia"/>
+        </w:rPr>
+        <w:t>ngx_http_script_break_code()</w:t>
+      </w:r>
+    </w:p>
+    <w:p>
+      <w:pPr>
+        <w:pStyle w:val="BodyTextFirstIndent"/>
+        <w:ind w:firstLine="420"/>
+        <w:rPr>
+          <w:rFonts w:hint="eastAsia"/>
+        </w:rPr>
+      </w:pPr>
+      <w:r>
+        <w:rPr>
+          <w:rFonts w:hint="eastAsia"/>
+        </w:rPr>
+        <w:t>没有被执行。</w:t>
+      </w:r>
+    </w:p>
+    <w:p>
+      <w:pPr>
+        <w:pStyle w:val="Heading3"/>
+        <w:rPr>
+          <w:rFonts w:hint="eastAsia"/>
+        </w:rPr>
+      </w:pPr>
+      <w:r>
+        <w:rPr>
+          <w:rFonts w:hint="eastAsia"/>
+        </w:rPr>
+        <w:t>ngx_http_script_return_code()</w:t>
+      </w:r>
+    </w:p>
+    <w:p>
+      <w:pPr>
+        <w:pStyle w:val="BodyTextFirstIndent"/>
+        <w:ind w:firstLine="420"/>
+        <w:rPr>
+          <w:rFonts w:hint="eastAsia"/>
+        </w:rPr>
+      </w:pPr>
+      <w:r>
+        <w:rPr>
+          <w:rFonts w:hint="eastAsia"/>
+        </w:rPr>
+        <w:t>发送</w:t>
+      </w:r>
+      <w:r>
+        <w:rPr>
+          <w:rFonts w:hint="eastAsia"/>
+        </w:rPr>
+        <w:t>404</w:t>
+      </w:r>
+      <w:r>
+        <w:rPr>
+          <w:rFonts w:hint="eastAsia"/>
+        </w:rPr>
+        <w:t>错误码的</w:t>
+      </w:r>
+      <w:r>
+        <w:rPr>
+          <w:rFonts w:hint="eastAsia"/>
+        </w:rPr>
+        <w:t>HTTP Response</w:t>
+      </w:r>
+      <w:r>
+        <w:rPr>
+          <w:rFonts w:hint="eastAsia"/>
+        </w:rPr>
+        <w:t>。</w:t>
+      </w:r>
+    </w:p>
+    <w:p>
+      <w:pPr>
+        <w:pStyle w:val="BodyTextFirstIndent"/>
+        <w:ind w:firstLine="420"/>
+        <w:rPr>
+          <w:rFonts w:hint="eastAsia"/>
+        </w:rPr>
+      </w:pPr>
+    </w:p>
+    <w:p>
+      <w:pPr>
+        <w:pStyle w:val="BodyTextFirstIndent"/>
+        <w:ind w:firstLine="420"/>
+        <w:rPr>
+          <w:rFonts w:hint="eastAsia"/>
+        </w:rPr>
+      </w:pPr>
+      <w:r>
+        <w:rPr>
+          <w:rFonts w:hint="eastAsia"/>
+          <w:noProof/>
+        </w:rPr>
+        <w:drawing>
+          <wp:anchor distT="0" distB="0" distL="114300" distR="114300" simplePos="0" relativeHeight="251673600" behindDoc="0" locked="0" layoutInCell="1" allowOverlap="1">
+            <wp:simplePos x="0" y="0"/>
+            <wp:positionH relativeFrom="column">
+              <wp:posOffset>285750</wp:posOffset>
+            </wp:positionH>
+            <wp:positionV relativeFrom="paragraph">
+              <wp:posOffset>-2095500</wp:posOffset>
+            </wp:positionV>
+            <wp:extent cx="4543425" cy="2286000"/>
+            <wp:effectExtent l="19050" t="0" r="9525" b="0"/>
+            <wp:wrapTopAndBottom/>
+            <wp:docPr id="16" name="Picture 15" descr="http_engine_evaluate6.png"/>
+            <wp:cNvGraphicFramePr>
+              <a:graphicFrameLocks xmlns:a="http://schemas.openxmlformats.org/drawingml/2006/main" noChangeAspect="1"/>
+            </wp:cNvGraphicFramePr>
+            <a:graphic xmlns:a="http://schemas.openxmlformats.org/drawingml/2006/main">
+              <a:graphicData uri="http://schemas.openxmlformats.org/drawingml/2006/picture">
+                <pic:pic xmlns:pic="http://schemas.openxmlformats.org/drawingml/2006/picture">
+                  <pic:nvPicPr>
+                    <pic:cNvPr id="0" name="http_engine_evaluate6.png"/>
+                    <pic:cNvPicPr/>
+                  </pic:nvPicPr>
+                  <pic:blipFill>
+                    <a:blip r:embed="rId20" cstate="print"/>
+                    <a:stretch>
+                      <a:fillRect/>
+                    </a:stretch>
+                  </pic:blipFill>
+                  <pic:spPr>
+                    <a:xfrm>
+                      <a:off x="0" y="0"/>
+                      <a:ext cx="4543425" cy="2286000"/>
+                    </a:xfrm>
+                    <a:prstGeom prst="rect">
+                      <a:avLst/>
+                    </a:prstGeom>
+                  </pic:spPr>
+                </pic:pic>
+              </a:graphicData>
+            </a:graphic>
+          </wp:anchor>
+        </w:drawing>
+      </w:r>
     </w:p>
     <w:p>
       <w:pPr>

</xml_diff>

<commit_message>
Update documents for variable and scripts
</commit_message>
<xml_diff>
--- a/doc/Nginx HTTP Variable.docx
+++ b/doc/Nginx HTTP Variable.docx
@@ -19,12 +19,39 @@
     <w:p>
       <w:pPr>
         <w:pStyle w:val="Heading1"/>
+        <w:rPr>
+          <w:rFonts w:hint="eastAsia"/>
+        </w:rPr>
       </w:pPr>
       <w:r>
         <w:rPr>
           <w:rFonts w:hint="eastAsia"/>
         </w:rPr>
         <w:t>概述</w:t>
+      </w:r>
+    </w:p>
+    <w:p>
+      <w:pPr>
+        <w:pStyle w:val="BodyTextFirstIndent"/>
+        <w:ind w:firstLine="420"/>
+      </w:pPr>
+      <w:r>
+        <w:rPr>
+          <w:rFonts w:hint="eastAsia"/>
+        </w:rPr>
+        <w:t>配置文件中的脚本功能，以简洁的方法增强了</w:t>
+      </w:r>
+      <w:r>
+        <w:rPr>
+          <w:rFonts w:hint="eastAsia"/>
+        </w:rPr>
+        <w:t>Nginx</w:t>
+      </w:r>
+      <w:r>
+        <w:rPr>
+          <w:rFonts w:hint="eastAsia"/>
+        </w:rPr>
+        <w:t>的功能。</w:t>
       </w:r>
     </w:p>
     <w:p>
@@ -326,7 +353,31 @@
         <w:rPr>
           <w:rFonts w:hint="eastAsia"/>
         </w:rPr>
-        <w:t>：需加入（或已加入）变量数组。</w:t>
+        <w:t>：</w:t>
+      </w:r>
+      <w:r>
+        <w:rPr>
+          <w:rFonts w:hint="eastAsia"/>
+        </w:rPr>
+        <w:t>变量</w:t>
+      </w:r>
+      <w:r>
+        <w:rPr>
+          <w:rFonts w:hint="eastAsia"/>
+        </w:rPr>
+        <w:t>在</w:t>
+      </w:r>
+      <w:r>
+        <w:rPr>
+          <w:rFonts w:hint="eastAsia"/>
+        </w:rPr>
+        <w:t>索引</w:t>
+      </w:r>
+      <w:r>
+        <w:rPr>
+          <w:rFonts w:hint="eastAsia"/>
+        </w:rPr>
+        <w:t>数组。</w:t>
       </w:r>
     </w:p>
     <w:p>
@@ -354,7 +405,19 @@
         <w:rPr>
           <w:rFonts w:hint="eastAsia"/>
         </w:rPr>
-        <w:t>TODO</w:t>
+        <w:t>变量</w:t>
+      </w:r>
+      <w:r>
+        <w:rPr>
+          <w:rFonts w:hint="eastAsia"/>
+        </w:rPr>
+        <w:t>在</w:t>
+      </w:r>
+      <w:r>
+        <w:rPr>
+          <w:rFonts w:hint="eastAsia"/>
+        </w:rPr>
+        <w:t>哈希表。</w:t>
       </w:r>
     </w:p>
     <w:p>
@@ -572,7 +635,13 @@
         <w:rPr>
           <w:rFonts w:hint="eastAsia"/>
         </w:rPr>
-        <w:t>变量申明</w:t>
+        <w:t>变量</w:t>
+      </w:r>
+      <w:r>
+        <w:rPr>
+          <w:rFonts w:hint="eastAsia"/>
+        </w:rPr>
+        <w:t>定义</w:t>
       </w:r>
     </w:p>
     <w:p>
@@ -677,6 +746,9 @@
           <w:numId w:val="13"/>
         </w:numPr>
         <w:ind w:firstLineChars="0"/>
+        <w:rPr>
+          <w:rFonts w:hint="eastAsia"/>
+        </w:rPr>
       </w:pPr>
       <w:r>
         <w:rPr>
@@ -700,7 +772,29 @@
         <w:rPr>
           <w:rFonts w:hint="eastAsia"/>
         </w:rPr>
-        <w:t>模块所定义的变更。</w:t>
+        <w:t>模块所定义的变量</w:t>
+      </w:r>
+      <w:r>
+        <w:rPr>
+          <w:rFonts w:hint="eastAsia"/>
+        </w:rPr>
+        <w:t>。</w:t>
+      </w:r>
+    </w:p>
+    <w:p>
+      <w:pPr>
+        <w:pStyle w:val="BodyTextFirstIndent"/>
+        <w:numPr>
+          <w:ilvl w:val="0"/>
+          <w:numId w:val="13"/>
+        </w:numPr>
+        <w:ind w:firstLineChars="0"/>
+      </w:pPr>
+      <w:r>
+        <w:rPr>
+          <w:rFonts w:hint="eastAsia"/>
+        </w:rPr>
+        <w:t>......</w:t>
       </w:r>
     </w:p>
     <w:p>
@@ -847,7 +941,13 @@
         <w:rPr>
           <w:rFonts w:hint="eastAsia"/>
         </w:rPr>
-        <w:t>已申明</w:t>
+        <w:t>已</w:t>
+      </w:r>
+      <w:r>
+        <w:rPr>
+          <w:rFonts w:hint="eastAsia"/>
+        </w:rPr>
+        <w:t>定义</w:t>
       </w:r>
       <w:r>
         <w:rPr>
@@ -859,7 +959,7 @@
         <w:rPr>
           <w:rFonts w:hint="eastAsia"/>
         </w:rPr>
-        <w:t>HASH</w:t>
+        <w:t>哈希</w:t>
       </w:r>
       <w:r>
         <w:rPr>
@@ -876,6 +976,9 @@
           <w:numId w:val="14"/>
         </w:numPr>
         <w:ind w:firstLineChars="0"/>
+        <w:rPr>
+          <w:rFonts w:hint="eastAsia"/>
+        </w:rPr>
       </w:pPr>
       <w:r>
         <w:rPr>
@@ -893,13 +996,169 @@
         <w:rPr>
           <w:rFonts w:hint="eastAsia"/>
         </w:rPr>
-        <w:t>将已申明</w:t>
-      </w:r>
-      <w:r>
-        <w:rPr>
-          <w:rFonts w:hint="eastAsia"/>
-        </w:rPr>
-        <w:t>变量加入该数组。</w:t>
+        <w:t>将已</w:t>
+      </w:r>
+      <w:r>
+        <w:rPr>
+          <w:rFonts w:hint="eastAsia"/>
+        </w:rPr>
+        <w:t>定义</w:t>
+      </w:r>
+      <w:r>
+        <w:rPr>
+          <w:rFonts w:hint="eastAsia"/>
+        </w:rPr>
+        <w:t>变量加入该</w:t>
+      </w:r>
+      <w:r>
+        <w:rPr>
+          <w:rFonts w:hint="eastAsia"/>
+        </w:rPr>
+        <w:t>索引</w:t>
+      </w:r>
+      <w:r>
+        <w:rPr>
+          <w:rFonts w:hint="eastAsia"/>
+        </w:rPr>
+        <w:t>数组。</w:t>
+      </w:r>
+    </w:p>
+    <w:p>
+      <w:pPr>
+        <w:pStyle w:val="BodyTextFirstIndent"/>
+        <w:ind w:left="1140" w:firstLineChars="0" w:firstLine="0"/>
+        <w:rPr>
+          <w:rFonts w:hint="eastAsia"/>
+        </w:rPr>
+      </w:pPr>
+    </w:p>
+    <w:p>
+      <w:pPr>
+        <w:pStyle w:val="BodyTextFirstIndent"/>
+        <w:ind w:firstLineChars="0" w:firstLine="420"/>
+        <w:rPr>
+          <w:rFonts w:hint="eastAsia"/>
+        </w:rPr>
+      </w:pPr>
+      <w:r>
+        <w:rPr>
+          <w:rFonts w:hint="eastAsia"/>
+        </w:rPr>
+        <w:t>变量</w:t>
+      </w:r>
+      <w:r>
+        <w:rPr>
+          <w:rFonts w:hint="eastAsia"/>
+        </w:rPr>
+        <w:t>有</w:t>
+      </w:r>
+      <w:r>
+        <w:rPr>
+          <w:rFonts w:hint="eastAsia"/>
+        </w:rPr>
+        <w:t>三类</w:t>
+      </w:r>
+      <w:r>
+        <w:rPr>
+          <w:rFonts w:hint="eastAsia"/>
+        </w:rPr>
+        <w:t>组织方式</w:t>
+      </w:r>
+      <w:r>
+        <w:rPr>
+          <w:rFonts w:hint="eastAsia"/>
+        </w:rPr>
+        <w:t>：</w:t>
+      </w:r>
+    </w:p>
+    <w:p>
+      <w:pPr>
+        <w:pStyle w:val="BodyTextFirstIndent"/>
+        <w:numPr>
+          <w:ilvl w:val="0"/>
+          <w:numId w:val="19"/>
+        </w:numPr>
+        <w:ind w:firstLineChars="0"/>
+        <w:rPr>
+          <w:rFonts w:hint="eastAsia"/>
+        </w:rPr>
+      </w:pPr>
+      <w:r>
+        <w:rPr>
+          <w:rFonts w:hint="eastAsia"/>
+        </w:rPr>
+        <w:t>HASH-ED INDEX-ED</w:t>
+      </w:r>
+      <w:r>
+        <w:rPr>
+          <w:rFonts w:hint="eastAsia"/>
+        </w:rPr>
+        <w:t xml:space="preserve"> </w:t>
+      </w:r>
+      <w:r>
+        <w:rPr>
+          <w:rFonts w:hint="eastAsia"/>
+        </w:rPr>
+        <w:t>：既在哈希表，也在索引数组。</w:t>
+      </w:r>
+    </w:p>
+    <w:p>
+      <w:pPr>
+        <w:pStyle w:val="BodyTextFirstIndent"/>
+        <w:numPr>
+          <w:ilvl w:val="0"/>
+          <w:numId w:val="19"/>
+        </w:numPr>
+        <w:ind w:firstLineChars="0"/>
+        <w:rPr>
+          <w:rFonts w:hint="eastAsia"/>
+        </w:rPr>
+      </w:pPr>
+      <w:r>
+        <w:rPr>
+          <w:rFonts w:hint="eastAsia"/>
+        </w:rPr>
+        <w:t>HASH-ED NO-INDEX</w:t>
+      </w:r>
+      <w:r>
+        <w:rPr>
+          <w:rFonts w:hint="eastAsia"/>
+        </w:rPr>
+        <w:t xml:space="preserve"> </w:t>
+      </w:r>
+      <w:r>
+        <w:rPr>
+          <w:rFonts w:hint="eastAsia"/>
+        </w:rPr>
+        <w:t>：在哈希表，但不在索引数组。</w:t>
+      </w:r>
+    </w:p>
+    <w:p>
+      <w:pPr>
+        <w:pStyle w:val="BodyTextFirstIndent"/>
+        <w:numPr>
+          <w:ilvl w:val="0"/>
+          <w:numId w:val="19"/>
+        </w:numPr>
+        <w:ind w:firstLineChars="0"/>
+      </w:pPr>
+      <w:r>
+        <w:rPr>
+          <w:rFonts w:hint="eastAsia"/>
+        </w:rPr>
+        <w:t>NO-HASH INDEX-ED</w:t>
+      </w:r>
+      <w:r>
+        <w:rPr>
+          <w:rFonts w:hint="eastAsia"/>
+        </w:rPr>
+        <w:t xml:space="preserve"> </w:t>
+      </w:r>
+      <w:r>
+        <w:rPr>
+          <w:rFonts w:hint="eastAsia"/>
+        </w:rPr>
+        <w:t>：不在哈希表，但在索引数组。</w:t>
       </w:r>
     </w:p>
     <w:p>
@@ -917,6 +1176,9 @@
       <w:pPr>
         <w:pStyle w:val="BodyTextFirstIndent"/>
         <w:ind w:firstLine="420"/>
+        <w:rPr>
+          <w:rFonts w:hint="eastAsia"/>
+        </w:rPr>
       </w:pPr>
       <w:r>
         <w:rPr>
@@ -995,18 +1257,38 @@
           <w:rFonts w:hint="eastAsia"/>
         </w:rPr>
         <w:t>。</w:t>
+      </w:r>
+    </w:p>
+    <w:p>
+      <w:pPr>
+        <w:pStyle w:val="Heading2"/>
+      </w:pPr>
+      <w:r>
+        <w:rPr>
+          <w:rFonts w:hint="eastAsia"/>
+        </w:rPr>
+        <w:t>HASH-ED INDEX-ED</w:t>
       </w:r>
     </w:p>
     <w:p>
       <w:pPr>
         <w:pStyle w:val="BodyTextFirstIndent"/>
         <w:ind w:firstLine="420"/>
-      </w:pPr>
-      <w:r>
-        <w:rPr>
-          <w:rFonts w:hint="eastAsia"/>
-        </w:rPr>
-        <w:t>申明的变量由</w:t>
+        <w:rPr>
+          <w:rFonts w:hint="eastAsia"/>
+        </w:rPr>
+      </w:pPr>
+      <w:r>
+        <w:rPr>
+          <w:rFonts w:hint="eastAsia"/>
+        </w:rPr>
+        <w:t>HASH-ED INDEX-ED</w:t>
+      </w:r>
+      <w:r>
+        <w:rPr>
+          <w:rFonts w:hint="eastAsia"/>
+        </w:rPr>
+        <w:t>变量由</w:t>
       </w:r>
       <w:r>
         <w:rPr>
@@ -1042,7 +1324,19 @@
         <w:rPr>
           <w:rFonts w:hint="eastAsia"/>
         </w:rPr>
-        <w:t>管理。而变量的实例则由</w:t>
+        <w:t>管理，</w:t>
+      </w:r>
+      <w:r>
+        <w:rPr>
+          <w:rFonts w:hint="eastAsia"/>
+        </w:rPr>
+        <w:t>而变量值</w:t>
+      </w:r>
+      <w:r>
+        <w:rPr>
+          <w:rFonts w:hint="eastAsia"/>
+        </w:rPr>
+        <w:t>则由</w:t>
       </w:r>
       <w:r>
         <w:rPr>
@@ -1073,6 +1367,15 @@
       <w:pPr>
         <w:pStyle w:val="BodyTextFirstIndent"/>
         <w:ind w:firstLine="420"/>
+        <w:rPr>
+          <w:rFonts w:hint="eastAsia"/>
+        </w:rPr>
+      </w:pPr>
+    </w:p>
+    <w:p>
+      <w:pPr>
+        <w:pStyle w:val="BodyTextFirstIndent"/>
+        <w:ind w:firstLine="420"/>
       </w:pPr>
       <w:r>
         <w:rPr>
@@ -1080,18 +1383,18 @@
           <w:noProof/>
         </w:rPr>
         <w:drawing>
-          <wp:anchor distT="0" distB="0" distL="114300" distR="114300" simplePos="0" relativeHeight="251661312" behindDoc="0" locked="0" layoutInCell="1" allowOverlap="1">
+          <wp:anchor distT="0" distB="0" distL="114300" distR="114300" simplePos="0" relativeHeight="251681792" behindDoc="0" locked="0" layoutInCell="1" allowOverlap="1">
             <wp:simplePos x="0" y="0"/>
             <wp:positionH relativeFrom="column">
               <wp:posOffset>285750</wp:posOffset>
             </wp:positionH>
             <wp:positionV relativeFrom="paragraph">
-              <wp:posOffset>-2819400</wp:posOffset>
+              <wp:posOffset>-3533775</wp:posOffset>
             </wp:positionV>
-            <wp:extent cx="9496425" cy="3009900"/>
-            <wp:effectExtent l="19050" t="0" r="9525" b="0"/>
+            <wp:extent cx="5257800" cy="3724275"/>
+            <wp:effectExtent l="19050" t="0" r="0" b="0"/>
             <wp:wrapTopAndBottom/>
-            <wp:docPr id="5" name="Picture 4" descr="http_variable_access.png"/>
+            <wp:docPr id="25" name="Picture 24" descr="http_variable_access.png"/>
             <wp:cNvGraphicFramePr>
               <a:graphicFrameLocks xmlns:a="http://schemas.openxmlformats.org/drawingml/2006/main" noChangeAspect="1"/>
             </wp:cNvGraphicFramePr>
@@ -1111,7 +1414,7 @@
                   <pic:spPr>
                     <a:xfrm>
                       <a:off x="0" y="0"/>
-                      <a:ext cx="9496425" cy="3009900"/>
+                      <a:ext cx="5257800" cy="3724275"/>
                     </a:xfrm>
                     <a:prstGeom prst="rect">
                       <a:avLst/>
@@ -1408,7 +1711,25 @@
         <w:rPr>
           <w:rFonts w:hint="eastAsia"/>
         </w:rPr>
-        <w:t>，得到</w:t>
+        <w:t>，</w:t>
+      </w:r>
+      <w:r>
+        <w:rPr>
+          <w:rFonts w:hint="eastAsia"/>
+        </w:rPr>
+        <w:t>调用</w:t>
+      </w:r>
+      <w:r>
+        <w:rPr>
+          <w:rFonts w:hint="eastAsia"/>
+        </w:rPr>
+        <w:t>ngx_http_get_indexed_variable()</w:t>
+      </w:r>
+      <w:r>
+        <w:rPr>
+          <w:rFonts w:hint="eastAsia"/>
+        </w:rPr>
+        <w:t>得到</w:t>
       </w:r>
       <w:r>
         <w:rPr>
@@ -1421,6 +1742,433 @@
           <w:rFonts w:hint="eastAsia"/>
         </w:rPr>
         <w:t>。</w:t>
+      </w:r>
+    </w:p>
+    <w:p>
+      <w:pPr>
+        <w:pStyle w:val="ListParagraph"/>
+        <w:numPr>
+          <w:ilvl w:val="1"/>
+          <w:numId w:val="15"/>
+        </w:numPr>
+      </w:pPr>
+      <w:r>
+        <w:rPr>
+          <w:rFonts w:hint="eastAsia"/>
+        </w:rPr>
+        <w:t>此时</w:t>
+      </w:r>
+      <w:r>
+        <w:rPr>
+          <w:rFonts w:hint="eastAsia"/>
+        </w:rPr>
+        <w:t>ngx_http_variable_value_t</w:t>
+      </w:r>
+      <w:r>
+        <w:rPr>
+          <w:rFonts w:hint="eastAsia"/>
+        </w:rPr>
+        <w:t>的</w:t>
+      </w:r>
+      <w:r>
+        <w:rPr>
+          <w:rFonts w:hint="eastAsia"/>
+        </w:rPr>
+        <w:t>valid</w:t>
+      </w:r>
+      <w:r>
+        <w:rPr>
+          <w:rFonts w:hint="eastAsia"/>
+        </w:rPr>
+        <w:t>为</w:t>
+      </w:r>
+      <w:r>
+        <w:rPr>
+          <w:rFonts w:hint="eastAsia"/>
+        </w:rPr>
+        <w:t>0</w:t>
+      </w:r>
+      <w:r>
+        <w:rPr>
+          <w:rFonts w:hint="eastAsia"/>
+        </w:rPr>
+        <w:t>，即无效数据，调用</w:t>
+      </w:r>
+      <w:r>
+        <w:rPr>
+          <w:rFonts w:hint="eastAsia"/>
+        </w:rPr>
+        <w:t>ngx_http_variable_t</w:t>
+      </w:r>
+      <w:r>
+        <w:rPr>
+          <w:rFonts w:hint="eastAsia"/>
+        </w:rPr>
+        <w:t>的</w:t>
+      </w:r>
+      <w:r>
+        <w:rPr>
+          <w:rFonts w:hint="eastAsia"/>
+        </w:rPr>
+        <w:t>get_handler()</w:t>
+      </w:r>
+    </w:p>
+    <w:p>
+      <w:pPr>
+        <w:pStyle w:val="ListParagraph"/>
+        <w:numPr>
+          <w:ilvl w:val="1"/>
+          <w:numId w:val="15"/>
+        </w:numPr>
+      </w:pPr>
+      <w:r>
+        <w:rPr>
+          <w:rFonts w:hint="eastAsia"/>
+        </w:rPr>
+        <w:t>ngx_http_variable_remote_addr()</w:t>
+      </w:r>
+      <w:r>
+        <w:rPr>
+          <w:rFonts w:hint="eastAsia"/>
+        </w:rPr>
+        <w:t>从</w:t>
+      </w:r>
+      <w:r>
+        <w:rPr>
+          <w:rFonts w:hint="eastAsia"/>
+        </w:rPr>
+        <w:t>ngx_request_t</w:t>
+      </w:r>
+      <w:r>
+        <w:rPr>
+          <w:rFonts w:hint="eastAsia"/>
+        </w:rPr>
+        <w:t>取得</w:t>
+      </w:r>
+      <w:r>
+        <w:rPr>
+          <w:rFonts w:hint="eastAsia"/>
+        </w:rPr>
+        <w:t>ngx_connection_t</w:t>
+      </w:r>
+      <w:r>
+        <w:rPr>
+          <w:rFonts w:hint="eastAsia"/>
+        </w:rPr>
+        <w:t>对象从而取得</w:t>
+      </w:r>
+      <w:r>
+        <w:rPr>
+          <w:rFonts w:hint="eastAsia"/>
+        </w:rPr>
+        <w:t>remote address</w:t>
+      </w:r>
+      <w:r>
+        <w:rPr>
+          <w:rFonts w:hint="eastAsia"/>
+        </w:rPr>
+        <w:t>。</w:t>
+      </w:r>
+    </w:p>
+    <w:p>
+      <w:pPr>
+        <w:pStyle w:val="ListParagraph"/>
+        <w:numPr>
+          <w:ilvl w:val="1"/>
+          <w:numId w:val="15"/>
+        </w:numPr>
+      </w:pPr>
+      <w:r>
+        <w:rPr>
+          <w:rFonts w:hint="eastAsia"/>
+        </w:rPr>
+        <w:t>将</w:t>
+      </w:r>
+      <w:r>
+        <w:rPr>
+          <w:rFonts w:hint="eastAsia"/>
+        </w:rPr>
+        <w:t>remote address</w:t>
+      </w:r>
+      <w:r>
+        <w:rPr>
+          <w:rFonts w:hint="eastAsia"/>
+        </w:rPr>
+        <w:t>写入</w:t>
+      </w:r>
+      <w:r>
+        <w:rPr>
+          <w:rFonts w:hint="eastAsia"/>
+        </w:rPr>
+        <w:t>ngx_http_variable_value_t</w:t>
+      </w:r>
+      <w:r>
+        <w:rPr>
+          <w:rFonts w:hint="eastAsia"/>
+        </w:rPr>
+        <w:t>并设</w:t>
+      </w:r>
+      <w:r>
+        <w:rPr>
+          <w:rFonts w:hint="eastAsia"/>
+        </w:rPr>
+        <w:t>valid</w:t>
+      </w:r>
+      <w:r>
+        <w:rPr>
+          <w:rFonts w:hint="eastAsia"/>
+        </w:rPr>
+        <w:t>为</w:t>
+      </w:r>
+      <w:r>
+        <w:rPr>
+          <w:rFonts w:hint="eastAsia"/>
+        </w:rPr>
+        <w:t>1</w:t>
+      </w:r>
+      <w:r>
+        <w:rPr>
+          <w:rFonts w:hint="eastAsia"/>
+        </w:rPr>
+        <w:t>。</w:t>
+      </w:r>
+    </w:p>
+    <w:p>
+      <w:pPr>
+        <w:pStyle w:val="ListParagraph"/>
+        <w:numPr>
+          <w:ilvl w:val="1"/>
+          <w:numId w:val="15"/>
+        </w:numPr>
+      </w:pPr>
+      <w:r>
+        <w:rPr>
+          <w:rFonts w:hint="eastAsia"/>
+        </w:rPr>
+        <w:t>返回</w:t>
+      </w:r>
+      <w:r>
+        <w:rPr>
+          <w:rFonts w:hint="eastAsia"/>
+        </w:rPr>
+        <w:t>ngx_http_variable_value_t</w:t>
+      </w:r>
+      <w:r>
+        <w:rPr>
+          <w:rFonts w:hint="eastAsia"/>
+        </w:rPr>
+        <w:t>。</w:t>
+      </w:r>
+    </w:p>
+    <w:p>
+      <w:pPr>
+        <w:ind w:left="420"/>
+        <w:rPr>
+          <w:rFonts w:hint="eastAsia"/>
+        </w:rPr>
+      </w:pPr>
+      <w:r>
+        <w:rPr>
+          <w:rFonts w:hint="eastAsia"/>
+        </w:rPr>
+        <w:t>此后如果再读该变量的值，因为</w:t>
+      </w:r>
+      <w:r>
+        <w:rPr>
+          <w:rFonts w:hint="eastAsia"/>
+        </w:rPr>
+        <w:t>ngx_http_variable_value_t</w:t>
+      </w:r>
+      <w:r>
+        <w:rPr>
+          <w:rFonts w:hint="eastAsia"/>
+        </w:rPr>
+        <w:t>的</w:t>
+      </w:r>
+      <w:r>
+        <w:rPr>
+          <w:rFonts w:hint="eastAsia"/>
+        </w:rPr>
+        <w:t>valid</w:t>
+      </w:r>
+      <w:r>
+        <w:rPr>
+          <w:rFonts w:hint="eastAsia"/>
+        </w:rPr>
+        <w:t>为</w:t>
+      </w:r>
+      <w:r>
+        <w:rPr>
+          <w:rFonts w:hint="eastAsia"/>
+        </w:rPr>
+        <w:t>1</w:t>
+      </w:r>
+      <w:r>
+        <w:rPr>
+          <w:rFonts w:hint="eastAsia"/>
+        </w:rPr>
+        <w:t>，即有效，则无需</w:t>
+      </w:r>
+      <w:r>
+        <w:rPr>
+          <w:rFonts w:hint="eastAsia"/>
+        </w:rPr>
+        <w:t>get_handler()</w:t>
+      </w:r>
+      <w:r>
+        <w:rPr>
+          <w:rFonts w:hint="eastAsia"/>
+        </w:rPr>
+        <w:t>，而直接返回。</w:t>
+      </w:r>
+    </w:p>
+    <w:p>
+      <w:pPr>
+        <w:ind w:left="420"/>
+        <w:rPr>
+          <w:rFonts w:hint="eastAsia"/>
+        </w:rPr>
+      </w:pPr>
+    </w:p>
+    <w:p>
+      <w:pPr>
+        <w:pStyle w:val="Heading2"/>
+        <w:rPr>
+          <w:rFonts w:hint="eastAsia"/>
+        </w:rPr>
+      </w:pPr>
+      <w:r>
+        <w:rPr>
+          <w:rFonts w:hint="eastAsia"/>
+        </w:rPr>
+        <w:t xml:space="preserve">HASH-ED NO-INDEX  </w:t>
+      </w:r>
+    </w:p>
+    <w:p>
+      <w:pPr>
+        <w:pStyle w:val="BodyTextFirstIndent"/>
+        <w:ind w:firstLine="420"/>
+        <w:rPr>
+          <w:rFonts w:hint="eastAsia"/>
+        </w:rPr>
+      </w:pPr>
+      <w:r>
+        <w:rPr>
+          <w:rFonts w:hint="eastAsia"/>
+        </w:rPr>
+        <w:t>HASH-ED NO-INDEX</w:t>
+      </w:r>
+      <w:r>
+        <w:rPr>
+          <w:rFonts w:hint="eastAsia"/>
+        </w:rPr>
+        <w:t>变量只由</w:t>
+      </w:r>
+      <w:r>
+        <w:rPr>
+          <w:rFonts w:hint="eastAsia"/>
+        </w:rPr>
+        <w:t>ngx_http_core_main_conf_t</w:t>
+      </w:r>
+      <w:r>
+        <w:rPr>
+          <w:rFonts w:hint="eastAsia"/>
+        </w:rPr>
+        <w:t>的</w:t>
+      </w:r>
+      <w:r>
+        <w:rPr>
+          <w:rFonts w:hint="eastAsia"/>
+        </w:rPr>
+        <w:t>variables_hash</w:t>
+      </w:r>
+      <w:r>
+        <w:rPr>
+          <w:rFonts w:hint="eastAsia"/>
+        </w:rPr>
+        <w:t>管理</w:t>
+      </w:r>
+      <w:r>
+        <w:rPr>
+          <w:rFonts w:hint="eastAsia"/>
+        </w:rPr>
+        <w:t>，变量值不由</w:t>
+      </w:r>
+      <w:r>
+        <w:rPr>
+          <w:rFonts w:hint="eastAsia"/>
+        </w:rPr>
+        <w:t>ngx_request_t</w:t>
+      </w:r>
+      <w:r>
+        <w:rPr>
+          <w:rFonts w:hint="eastAsia"/>
+        </w:rPr>
+        <w:t>的</w:t>
+      </w:r>
+      <w:r>
+        <w:rPr>
+          <w:rFonts w:hint="eastAsia"/>
+        </w:rPr>
+        <w:t>variables</w:t>
+      </w:r>
+      <w:r>
+        <w:rPr>
+          <w:rFonts w:hint="eastAsia"/>
+        </w:rPr>
+        <w:t>管理。</w:t>
+      </w:r>
+    </w:p>
+    <w:p>
+      <w:pPr>
+        <w:pStyle w:val="BodyTextFirstIndent"/>
+        <w:ind w:firstLine="420"/>
+        <w:rPr>
+          <w:rFonts w:hint="eastAsia"/>
+        </w:rPr>
+      </w:pPr>
+      <w:r>
+        <w:rPr>
+          <w:rFonts w:hint="eastAsia"/>
+        </w:rPr>
+        <w:t>TODO</w:t>
+      </w:r>
+      <w:r>
+        <w:rPr>
+          <w:rFonts w:hint="eastAsia"/>
+        </w:rPr>
+        <w:t>：举例。</w:t>
+      </w:r>
+    </w:p>
+    <w:p>
+      <w:pPr>
+        <w:ind w:firstLine="420"/>
+        <w:rPr>
+          <w:rFonts w:hint="eastAsia"/>
+        </w:rPr>
+      </w:pPr>
+    </w:p>
+    <w:p>
+      <w:pPr>
+        <w:ind w:firstLine="420"/>
+      </w:pPr>
+      <w:r>
+        <w:rPr>
+          <w:rFonts w:hint="eastAsia"/>
+        </w:rPr>
+        <w:t>下面以读变量</w:t>
+      </w:r>
+      <w:r>
+        <w:rPr>
+          <w:rFonts w:hint="eastAsia"/>
+        </w:rPr>
+        <w:t>$xxxxxxx</w:t>
+      </w:r>
+      <w:r>
+        <w:rPr>
+          <w:rFonts w:hint="eastAsia"/>
+        </w:rPr>
+        <w:t>值为例，作分析：</w:t>
       </w:r>
     </w:p>
     <w:p>
@@ -1428,50 +2176,41 @@
         <w:pStyle w:val="ListParagraph"/>
         <w:numPr>
           <w:ilvl w:val="0"/>
-          <w:numId w:val="15"/>
+          <w:numId w:val="25"/>
         </w:numPr>
-      </w:pPr>
-      <w:r>
-        <w:rPr>
-          <w:rFonts w:hint="eastAsia"/>
-        </w:rPr>
-        <w:t>此时</w:t>
-      </w:r>
-      <w:r>
-        <w:rPr>
-          <w:rFonts w:hint="eastAsia"/>
-        </w:rPr>
-        <w:t>ngx_http_variable_value_t</w:t>
-      </w:r>
-      <w:r>
-        <w:rPr>
-          <w:rFonts w:hint="eastAsia"/>
-        </w:rPr>
-        <w:t>的</w:t>
-      </w:r>
-      <w:r>
-        <w:rPr>
-          <w:rFonts w:hint="eastAsia"/>
-        </w:rPr>
-        <w:t>valid</w:t>
-      </w:r>
-      <w:r>
-        <w:rPr>
-          <w:rFonts w:hint="eastAsia"/>
-        </w:rPr>
-        <w:t>为</w:t>
-      </w:r>
-      <w:r>
-        <w:rPr>
-          <w:rFonts w:hint="eastAsia"/>
-        </w:rPr>
-        <w:t>0</w:t>
-      </w:r>
-      <w:r>
-        <w:rPr>
-          <w:rFonts w:hint="eastAsia"/>
-        </w:rPr>
-        <w:t>，即无效数据，调用</w:t>
+        <w:rPr>
+          <w:rFonts w:hint="eastAsia"/>
+        </w:rPr>
+      </w:pPr>
+      <w:r>
+        <w:rPr>
+          <w:rFonts w:hint="eastAsia"/>
+        </w:rPr>
+        <w:t>根据变量名“</w:t>
+      </w:r>
+      <w:r>
+        <w:rPr>
+          <w:rFonts w:hint="eastAsia"/>
+        </w:rPr>
+        <w:t>xxxxxxx</w:t>
+      </w:r>
+      <w:r>
+        <w:rPr>
+          <w:rFonts w:hint="eastAsia"/>
+        </w:rPr>
+        <w:t>”在</w:t>
+      </w:r>
+      <w:r>
+        <w:rPr>
+          <w:rFonts w:hint="eastAsia"/>
+        </w:rPr>
+        <w:t>variables_hash</w:t>
+      </w:r>
+      <w:r>
+        <w:rPr>
+          <w:rFonts w:hint="eastAsia"/>
+        </w:rPr>
+        <w:t>哈希表中找到</w:t>
       </w:r>
       <w:r>
         <w:rPr>
@@ -1483,13 +2222,7 @@
         <w:rPr>
           <w:rFonts w:hint="eastAsia"/>
         </w:rPr>
-        <w:t>的</w:t>
-      </w:r>
-      <w:r>
-        <w:rPr>
-          <w:rFonts w:hint="eastAsia"/>
-        </w:rPr>
-        <w:t>get_handler()</w:t>
+        <w:t>。</w:t>
       </w:r>
     </w:p>
     <w:p>
@@ -1497,50 +2230,23 @@
         <w:pStyle w:val="ListParagraph"/>
         <w:numPr>
           <w:ilvl w:val="0"/>
-          <w:numId w:val="15"/>
+          <w:numId w:val="25"/>
         </w:numPr>
-      </w:pPr>
-      <w:r>
-        <w:rPr>
-          <w:rFonts w:hint="eastAsia"/>
-        </w:rPr>
-        <w:t>ngx_http_variable_remote_addr()</w:t>
-      </w:r>
-      <w:r>
-        <w:rPr>
-          <w:rFonts w:hint="eastAsia"/>
-        </w:rPr>
-        <w:t>从</w:t>
-      </w:r>
-      <w:r>
-        <w:rPr>
-          <w:rFonts w:hint="eastAsia"/>
-        </w:rPr>
-        <w:t>ngx_request_t</w:t>
-      </w:r>
-      <w:r>
-        <w:rPr>
-          <w:rFonts w:hint="eastAsia"/>
-        </w:rPr>
-        <w:t>取得</w:t>
-      </w:r>
-      <w:r>
-        <w:rPr>
-          <w:rFonts w:hint="eastAsia"/>
-        </w:rPr>
-        <w:t>ngx_connection_t</w:t>
-      </w:r>
-      <w:r>
-        <w:rPr>
-          <w:rFonts w:hint="eastAsia"/>
-        </w:rPr>
-        <w:t>对象从而取得</w:t>
-      </w:r>
-      <w:r>
-        <w:rPr>
-          <w:rFonts w:hint="eastAsia"/>
-        </w:rPr>
-        <w:t>remote address</w:t>
+        <w:rPr>
+          <w:rFonts w:hint="eastAsia"/>
+        </w:rPr>
+      </w:pPr>
+      <w:r>
+        <w:rPr>
+          <w:rFonts w:hint="eastAsia"/>
+        </w:rPr>
+        <w:t>分配</w:t>
+      </w:r>
+      <w:r>
+        <w:rPr>
+          <w:rFonts w:hint="eastAsia"/>
+        </w:rPr>
+        <w:t>ngx_http_variable_value_t</w:t>
       </w:r>
       <w:r>
         <w:rPr>
@@ -1554,26 +2260,44 @@
         <w:pStyle w:val="ListParagraph"/>
         <w:numPr>
           <w:ilvl w:val="0"/>
-          <w:numId w:val="15"/>
+          <w:numId w:val="25"/>
         </w:numPr>
       </w:pPr>
       <w:r>
         <w:rPr>
           <w:rFonts w:hint="eastAsia"/>
         </w:rPr>
-        <w:t>将</w:t>
-      </w:r>
-      <w:r>
-        <w:rPr>
-          <w:rFonts w:hint="eastAsia"/>
-        </w:rPr>
-        <w:t>remote address</w:t>
-      </w:r>
-      <w:r>
-        <w:rPr>
-          <w:rFonts w:hint="eastAsia"/>
-        </w:rPr>
-        <w:t>写入</w:t>
+        <w:t>调用</w:t>
+      </w:r>
+      <w:r>
+        <w:rPr>
+          <w:rFonts w:hint="eastAsia"/>
+        </w:rPr>
+        <w:t>ngx_http_variable</w:t>
+      </w:r>
+      <w:r>
+        <w:rPr>
+          <w:rFonts w:hint="eastAsia"/>
+        </w:rPr>
+        <w:t>_t</w:t>
+      </w:r>
+      <w:r>
+        <w:rPr>
+          <w:rFonts w:hint="eastAsia"/>
+        </w:rPr>
+        <w:t>的</w:t>
+      </w:r>
+      <w:r>
+        <w:rPr>
+          <w:rFonts w:hint="eastAsia"/>
+        </w:rPr>
+        <w:t>get_handler</w:t>
+      </w:r>
+      <w:r>
+        <w:rPr>
+          <w:rFonts w:hint="eastAsia"/>
+        </w:rPr>
+        <w:t>取得</w:t>
       </w:r>
       <w:r>
         <w:rPr>
@@ -1585,31 +2309,200 @@
         <w:rPr>
           <w:rFonts w:hint="eastAsia"/>
         </w:rPr>
-        <w:t>并设</w:t>
-      </w:r>
-      <w:r>
-        <w:rPr>
-          <w:rFonts w:hint="eastAsia"/>
-        </w:rPr>
-        <w:t>valid</w:t>
-      </w:r>
-      <w:r>
-        <w:rPr>
-          <w:rFonts w:hint="eastAsia"/>
-        </w:rPr>
-        <w:t>为</w:t>
-      </w:r>
-      <w:r>
-        <w:rPr>
-          <w:rFonts w:hint="eastAsia"/>
-        </w:rPr>
-        <w:t>1</w:t>
-      </w:r>
-      <w:r>
-        <w:rPr>
-          <w:rFonts w:hint="eastAsia"/>
-        </w:rPr>
         <w:t>。</w:t>
+      </w:r>
+    </w:p>
+    <w:p>
+      <w:pPr>
+        <w:pStyle w:val="BodyTextFirstIndent"/>
+        <w:ind w:firstLine="420"/>
+        <w:rPr>
+          <w:rFonts w:hint="eastAsia"/>
+        </w:rPr>
+      </w:pPr>
+    </w:p>
+    <w:p>
+      <w:pPr>
+        <w:pStyle w:val="Heading2"/>
+        <w:rPr>
+          <w:rFonts w:hint="eastAsia"/>
+        </w:rPr>
+      </w:pPr>
+      <w:r>
+        <w:rPr>
+          <w:rFonts w:hint="eastAsia"/>
+        </w:rPr>
+        <w:t xml:space="preserve">NO-HASH INDEX-ED  </w:t>
+      </w:r>
+    </w:p>
+    <w:p>
+      <w:pPr>
+        <w:pStyle w:val="BodyTextFirstIndent"/>
+        <w:ind w:firstLine="420"/>
+        <w:rPr>
+          <w:rFonts w:hint="eastAsia"/>
+        </w:rPr>
+      </w:pPr>
+      <w:r>
+        <w:rPr>
+          <w:rFonts w:hint="eastAsia"/>
+        </w:rPr>
+        <w:t>NO-HASH INDEX-ED</w:t>
+      </w:r>
+      <w:r>
+        <w:rPr>
+          <w:rFonts w:hint="eastAsia"/>
+        </w:rPr>
+        <w:t>变量由</w:t>
+      </w:r>
+      <w:r>
+        <w:rPr>
+          <w:rFonts w:hint="eastAsia"/>
+        </w:rPr>
+        <w:t>ngx_http_core_main_conf_t</w:t>
+      </w:r>
+      <w:r>
+        <w:rPr>
+          <w:rFonts w:hint="eastAsia"/>
+        </w:rPr>
+        <w:t>的</w:t>
+      </w:r>
+      <w:r>
+        <w:rPr>
+          <w:rFonts w:hint="eastAsia"/>
+        </w:rPr>
+        <w:t>variables</w:t>
+      </w:r>
+      <w:r>
+        <w:rPr>
+          <w:rFonts w:hint="eastAsia"/>
+        </w:rPr>
+        <w:t>管理，变量值则由</w:t>
+      </w:r>
+      <w:r>
+        <w:rPr>
+          <w:rFonts w:hint="eastAsia"/>
+        </w:rPr>
+        <w:t>ngx_request_t</w:t>
+      </w:r>
+      <w:r>
+        <w:rPr>
+          <w:rFonts w:hint="eastAsia"/>
+        </w:rPr>
+        <w:t>的</w:t>
+      </w:r>
+      <w:r>
+        <w:rPr>
+          <w:rFonts w:hint="eastAsia"/>
+        </w:rPr>
+        <w:t>variables</w:t>
+      </w:r>
+      <w:r>
+        <w:rPr>
+          <w:rFonts w:hint="eastAsia"/>
+        </w:rPr>
+        <w:t>管理。</w:t>
+      </w:r>
+    </w:p>
+    <w:p>
+      <w:pPr>
+        <w:pStyle w:val="BodyTextFirstIndent"/>
+        <w:ind w:firstLine="420"/>
+        <w:rPr>
+          <w:rFonts w:hint="eastAsia"/>
+        </w:rPr>
+      </w:pPr>
+      <w:r>
+        <w:rPr>
+          <w:rFonts w:hint="eastAsia"/>
+        </w:rPr>
+        <w:t>没有被查找需求的变量</w:t>
+      </w:r>
+      <w:r>
+        <w:rPr>
+          <w:rFonts w:hint="eastAsia"/>
+        </w:rPr>
+        <w:t>（调用者持有</w:t>
+      </w:r>
+      <w:r>
+        <w:rPr>
+          <w:rFonts w:hint="eastAsia"/>
+        </w:rPr>
+        <w:t>ngx_http_variable_t</w:t>
+      </w:r>
+      <w:r>
+        <w:rPr>
+          <w:rFonts w:hint="eastAsia"/>
+        </w:rPr>
+        <w:t>指针）</w:t>
+      </w:r>
+      <w:r>
+        <w:rPr>
+          <w:rFonts w:hint="eastAsia"/>
+        </w:rPr>
+        <w:t>，可以</w:t>
+      </w:r>
+      <w:r>
+        <w:rPr>
+          <w:rFonts w:hint="eastAsia"/>
+        </w:rPr>
+        <w:t>使用此类组织方式，以减小哈希表规模，提高查找效率。</w:t>
+      </w:r>
+    </w:p>
+    <w:p>
+      <w:pPr>
+        <w:pStyle w:val="BodyTextFirstIndent"/>
+        <w:ind w:firstLine="420"/>
+        <w:rPr>
+          <w:rFonts w:hint="eastAsia"/>
+        </w:rPr>
+      </w:pPr>
+      <w:r>
+        <w:rPr>
+          <w:rFonts w:hint="eastAsia"/>
+        </w:rPr>
+        <w:t>例如：</w:t>
+      </w:r>
+      <w:r>
+        <w:rPr>
+          <w:rFonts w:hint="eastAsia"/>
+        </w:rPr>
+        <w:t>$invalid_referer</w:t>
+      </w:r>
+    </w:p>
+    <w:p>
+      <w:pPr>
+        <w:pStyle w:val="BodyTextFirstIndent"/>
+        <w:ind w:firstLine="420"/>
+        <w:rPr>
+          <w:rFonts w:hint="eastAsia"/>
+        </w:rPr>
+      </w:pPr>
+    </w:p>
+    <w:p>
+      <w:pPr>
+        <w:ind w:firstLine="420"/>
+        <w:rPr>
+          <w:rFonts w:hint="eastAsia"/>
+        </w:rPr>
+      </w:pPr>
+      <w:r>
+        <w:rPr>
+          <w:rFonts w:hint="eastAsia"/>
+        </w:rPr>
+        <w:t>下面以读变量</w:t>
+      </w:r>
+      <w:r>
+        <w:rPr>
+          <w:rFonts w:hint="eastAsia"/>
+        </w:rPr>
+        <w:t>$invalid_referer</w:t>
+      </w:r>
+      <w:r>
+        <w:rPr>
+          <w:rFonts w:hint="eastAsia"/>
+        </w:rPr>
+        <w:t>值为例，作分析：</w:t>
       </w:r>
     </w:p>
     <w:p>
@@ -1617,8 +2510,308 @@
         <w:pStyle w:val="ListParagraph"/>
         <w:numPr>
           <w:ilvl w:val="0"/>
-          <w:numId w:val="15"/>
+          <w:numId w:val="22"/>
         </w:numPr>
+        <w:rPr>
+          <w:rFonts w:hint="eastAsia"/>
+        </w:rPr>
+      </w:pPr>
+      <w:r>
+        <w:rPr>
+          <w:rFonts w:hint="eastAsia"/>
+        </w:rPr>
+        <w:t>已知</w:t>
+      </w:r>
+      <w:r>
+        <w:rPr>
+          <w:rFonts w:hint="eastAsia"/>
+        </w:rPr>
+        <w:t>ngx_http_variable_t</w:t>
+      </w:r>
+      <w:r>
+        <w:rPr>
+          <w:rFonts w:hint="eastAsia"/>
+        </w:rPr>
+        <w:t>，即已知索引数组的</w:t>
+      </w:r>
+      <w:r>
+        <w:rPr>
+          <w:rFonts w:hint="eastAsia"/>
+        </w:rPr>
+        <w:t>index</w:t>
+      </w:r>
+      <w:r>
+        <w:rPr>
+          <w:rFonts w:hint="eastAsia"/>
+        </w:rPr>
+        <w:t>。</w:t>
+      </w:r>
+    </w:p>
+    <w:p>
+      <w:pPr>
+        <w:pStyle w:val="ListParagraph"/>
+        <w:numPr>
+          <w:ilvl w:val="0"/>
+          <w:numId w:val="22"/>
+        </w:numPr>
+      </w:pPr>
+      <w:r>
+        <w:rPr>
+          <w:rFonts w:hint="eastAsia"/>
+        </w:rPr>
+        <w:t>调用</w:t>
+      </w:r>
+      <w:r>
+        <w:rPr>
+          <w:rFonts w:hint="eastAsia"/>
+        </w:rPr>
+        <w:t>ngx_http_get_indexed_variable(index)</w:t>
+      </w:r>
+      <w:r>
+        <w:rPr>
+          <w:rFonts w:hint="eastAsia"/>
+        </w:rPr>
+        <w:t>得到</w:t>
+      </w:r>
+      <w:r>
+        <w:rPr>
+          <w:rFonts w:hint="eastAsia"/>
+        </w:rPr>
+        <w:t>ngx_http_variable_value_t</w:t>
+      </w:r>
+      <w:r>
+        <w:rPr>
+          <w:rFonts w:hint="eastAsia"/>
+        </w:rPr>
+        <w:t>。</w:t>
+      </w:r>
+    </w:p>
+    <w:p>
+      <w:pPr>
+        <w:pStyle w:val="ListParagraph"/>
+        <w:numPr>
+          <w:ilvl w:val="0"/>
+          <w:numId w:val="24"/>
+        </w:numPr>
+        <w:rPr>
+          <w:rFonts w:hint="eastAsia"/>
+        </w:rPr>
+      </w:pPr>
+      <w:r>
+        <w:rPr>
+          <w:rFonts w:hint="eastAsia"/>
+        </w:rPr>
+        <w:t>根据</w:t>
+      </w:r>
+      <w:r>
+        <w:rPr>
+          <w:rFonts w:hint="eastAsia"/>
+        </w:rPr>
+        <w:t>index</w:t>
+      </w:r>
+      <w:r>
+        <w:rPr>
+          <w:rFonts w:hint="eastAsia"/>
+        </w:rPr>
+        <w:t>从</w:t>
+      </w:r>
+      <w:r>
+        <w:rPr>
+          <w:rFonts w:hint="eastAsia"/>
+        </w:rPr>
+        <w:t>ngx_request_t::variables</w:t>
+      </w:r>
+      <w:r>
+        <w:rPr>
+          <w:rFonts w:hint="eastAsia"/>
+        </w:rPr>
+        <w:t>得到</w:t>
+      </w:r>
+      <w:r>
+        <w:rPr>
+          <w:rFonts w:hint="eastAsia"/>
+        </w:rPr>
+        <w:t>ngx_http_variable_value_t</w:t>
+      </w:r>
+      <w:r>
+        <w:rPr>
+          <w:rFonts w:hint="eastAsia"/>
+        </w:rPr>
+        <w:t>。</w:t>
+      </w:r>
+    </w:p>
+    <w:p>
+      <w:pPr>
+        <w:pStyle w:val="ListParagraph"/>
+        <w:numPr>
+          <w:ilvl w:val="0"/>
+          <w:numId w:val="24"/>
+        </w:numPr>
+      </w:pPr>
+      <w:r>
+        <w:rPr>
+          <w:rFonts w:hint="eastAsia"/>
+        </w:rPr>
+        <w:t>此时</w:t>
+      </w:r>
+      <w:r>
+        <w:rPr>
+          <w:rFonts w:hint="eastAsia"/>
+        </w:rPr>
+        <w:t>ngx_http_variable_value_t</w:t>
+      </w:r>
+      <w:r>
+        <w:rPr>
+          <w:rFonts w:hint="eastAsia"/>
+        </w:rPr>
+        <w:t>的</w:t>
+      </w:r>
+      <w:r>
+        <w:rPr>
+          <w:rFonts w:hint="eastAsia"/>
+        </w:rPr>
+        <w:t>valid</w:t>
+      </w:r>
+      <w:r>
+        <w:rPr>
+          <w:rFonts w:hint="eastAsia"/>
+        </w:rPr>
+        <w:t>为</w:t>
+      </w:r>
+      <w:r>
+        <w:rPr>
+          <w:rFonts w:hint="eastAsia"/>
+        </w:rPr>
+        <w:t>0</w:t>
+      </w:r>
+      <w:r>
+        <w:rPr>
+          <w:rFonts w:hint="eastAsia"/>
+        </w:rPr>
+        <w:t>，即无效数据，调用</w:t>
+      </w:r>
+      <w:r>
+        <w:rPr>
+          <w:rFonts w:hint="eastAsia"/>
+        </w:rPr>
+        <w:t>ngx_http_variable_t</w:t>
+      </w:r>
+      <w:r>
+        <w:rPr>
+          <w:rFonts w:hint="eastAsia"/>
+        </w:rPr>
+        <w:t>的</w:t>
+      </w:r>
+      <w:r>
+        <w:rPr>
+          <w:rFonts w:hint="eastAsia"/>
+        </w:rPr>
+        <w:t>get_handler()</w:t>
+      </w:r>
+      <w:r>
+        <w:rPr>
+          <w:rFonts w:hint="eastAsia"/>
+        </w:rPr>
+        <w:t>。</w:t>
+      </w:r>
+    </w:p>
+    <w:p>
+      <w:pPr>
+        <w:pStyle w:val="ListParagraph"/>
+        <w:numPr>
+          <w:ilvl w:val="0"/>
+          <w:numId w:val="24"/>
+        </w:numPr>
+        <w:rPr>
+          <w:rFonts w:hint="eastAsia"/>
+        </w:rPr>
+      </w:pPr>
+      <w:r>
+        <w:rPr>
+          <w:rFonts w:hint="eastAsia"/>
+        </w:rPr>
+        <w:t>ngx_http_referer_value()</w:t>
+      </w:r>
+      <w:r>
+        <w:rPr>
+          <w:rFonts w:hint="eastAsia"/>
+        </w:rPr>
+        <w:t>根据</w:t>
+      </w:r>
+      <w:r>
+        <w:rPr>
+          <w:rFonts w:hint="eastAsia"/>
+        </w:rPr>
+        <w:t>Referer</w:t>
+      </w:r>
+      <w:r>
+        <w:rPr>
+          <w:rFonts w:hint="eastAsia"/>
+        </w:rPr>
+        <w:t>头和配置数据计算结果。</w:t>
+      </w:r>
+    </w:p>
+    <w:p>
+      <w:pPr>
+        <w:pStyle w:val="ListParagraph"/>
+        <w:numPr>
+          <w:ilvl w:val="0"/>
+          <w:numId w:val="24"/>
+        </w:numPr>
+        <w:rPr>
+          <w:rFonts w:hint="eastAsia"/>
+        </w:rPr>
+      </w:pPr>
+      <w:r>
+        <w:rPr>
+          <w:rFonts w:hint="eastAsia"/>
+        </w:rPr>
+        <w:t>将结果写入</w:t>
+      </w:r>
+      <w:r>
+        <w:rPr>
+          <w:rFonts w:hint="eastAsia"/>
+        </w:rPr>
+        <w:t>ngx_http_variable_t</w:t>
+      </w:r>
+      <w:r>
+        <w:rPr>
+          <w:rFonts w:hint="eastAsia"/>
+        </w:rPr>
+        <w:t>并设</w:t>
+      </w:r>
+      <w:r>
+        <w:rPr>
+          <w:rFonts w:hint="eastAsia"/>
+        </w:rPr>
+        <w:t>valid</w:t>
+      </w:r>
+      <w:r>
+        <w:rPr>
+          <w:rFonts w:hint="eastAsia"/>
+        </w:rPr>
+        <w:t>为</w:t>
+      </w:r>
+      <w:r>
+        <w:rPr>
+          <w:rFonts w:hint="eastAsia"/>
+        </w:rPr>
+        <w:t>1</w:t>
+      </w:r>
+      <w:r>
+        <w:rPr>
+          <w:rFonts w:hint="eastAsia"/>
+        </w:rPr>
+        <w:t>。</w:t>
+      </w:r>
+    </w:p>
+    <w:p>
+      <w:pPr>
+        <w:pStyle w:val="ListParagraph"/>
+        <w:numPr>
+          <w:ilvl w:val="0"/>
+          <w:numId w:val="24"/>
+        </w:numPr>
       </w:pPr>
       <w:r>
         <w:rPr>
@@ -1643,60 +2836,6 @@
       <w:pPr>
         <w:ind w:left="420"/>
       </w:pPr>
-      <w:r>
-        <w:rPr>
-          <w:rFonts w:hint="eastAsia"/>
-        </w:rPr>
-        <w:t>此后如果再读该变量的值，因为</w:t>
-      </w:r>
-      <w:r>
-        <w:rPr>
-          <w:rFonts w:hint="eastAsia"/>
-        </w:rPr>
-        <w:t>ngx_http_variable_value_t</w:t>
-      </w:r>
-      <w:r>
-        <w:rPr>
-          <w:rFonts w:hint="eastAsia"/>
-        </w:rPr>
-        <w:t>的</w:t>
-      </w:r>
-      <w:r>
-        <w:rPr>
-          <w:rFonts w:hint="eastAsia"/>
-        </w:rPr>
-        <w:t>valid</w:t>
-      </w:r>
-      <w:r>
-        <w:rPr>
-          <w:rFonts w:hint="eastAsia"/>
-        </w:rPr>
-        <w:t>为</w:t>
-      </w:r>
-      <w:r>
-        <w:rPr>
-          <w:rFonts w:hint="eastAsia"/>
-        </w:rPr>
-        <w:t>1</w:t>
-      </w:r>
-      <w:r>
-        <w:rPr>
-          <w:rFonts w:hint="eastAsia"/>
-        </w:rPr>
-        <w:t>，即有效，则无需</w:t>
-      </w:r>
-      <w:r>
-        <w:rPr>
-          <w:rFonts w:hint="eastAsia"/>
-        </w:rPr>
-        <w:t>get_handler()</w:t>
-      </w:r>
-      <w:r>
-        <w:rPr>
-          <w:rFonts w:hint="eastAsia"/>
-        </w:rPr>
-        <w:t>，而直接返回。</w:t>
-      </w:r>
     </w:p>
     <w:p>
       <w:pPr>
@@ -1940,6 +3079,9 @@
       <w:pPr>
         <w:pStyle w:val="BodyTextFirstIndent"/>
         <w:ind w:left="220" w:firstLineChars="0"/>
+        <w:rPr>
+          <w:rFonts w:hint="eastAsia"/>
+        </w:rPr>
       </w:pPr>
       <w:r>
         <w:rPr>
@@ -1995,6 +3137,12 @@
         </w:rPr>
         <w:t>求得。</w:t>
       </w:r>
+    </w:p>
+    <w:p>
+      <w:pPr>
+        <w:pStyle w:val="BodyTextFirstIndent"/>
+        <w:ind w:left="220" w:firstLineChars="0"/>
+      </w:pPr>
     </w:p>
     <w:p>
       <w:pPr>
@@ -2217,6 +3365,9 @@
       <w:pPr>
         <w:pStyle w:val="BodyTextFirstIndent"/>
         <w:ind w:firstLine="420"/>
+        <w:rPr>
+          <w:rFonts w:hint="eastAsia"/>
+        </w:rPr>
       </w:pPr>
       <w:r>
         <w:rPr>
@@ -2296,6 +3447,12 @@
         </w:rPr>
         <w:t>。</w:t>
       </w:r>
+    </w:p>
+    <w:p>
+      <w:pPr>
+        <w:pStyle w:val="BodyTextFirstIndent"/>
+        <w:ind w:firstLine="420"/>
+      </w:pPr>
     </w:p>
     <w:p>
       <w:pPr>
@@ -2367,6 +3524,9 @@
       <w:pPr>
         <w:pStyle w:val="BodyTextFirstIndent"/>
         <w:ind w:firstLine="420"/>
+        <w:rPr>
+          <w:rFonts w:hint="eastAsia"/>
+        </w:rPr>
       </w:pPr>
       <w:r>
         <w:rPr>
@@ -2417,11 +3577,23 @@
           </wp:anchor>
         </w:drawing>
       </w:r>
-      <w:r>
-        <w:rPr>
-          <w:rFonts w:hint="eastAsia"/>
-        </w:rPr>
-        <w:t>ngx_http_complex_value()</w:t>
+    </w:p>
+    <w:p>
+      <w:pPr>
+        <w:pStyle w:val="BodyTextFirstIndent"/>
+        <w:ind w:firstLine="420"/>
+      </w:pPr>
+      <w:r>
+        <w:rPr>
+          <w:rFonts w:hint="eastAsia"/>
+        </w:rPr>
+        <w:t>n</w:t>
+      </w:r>
+      <w:r>
+        <w:rPr>
+          <w:rFonts w:hint="eastAsia"/>
+        </w:rPr>
+        <w:t>gx_http_complex_value()</w:t>
       </w:r>
       <w:r>
         <w:rPr>
@@ -2463,7 +3635,13 @@
         <w:rPr>
           <w:rFonts w:hint="eastAsia"/>
         </w:rPr>
-        <w:t>Copy</w:t>
+        <w:t>追</w:t>
+      </w:r>
+      <w:r>
+        <w:rPr>
+          <w:rFonts w:hint="eastAsia"/>
+        </w:rPr>
+        <w:t>加</w:t>
       </w:r>
       <w:r>
         <w:rPr>
@@ -2645,6 +3823,12 @@
         </w:rPr>
         <w:t>脚本</w:t>
       </w:r>
+      <w:r>
+        <w:rPr>
+          <w:rFonts w:hint="eastAsia"/>
+        </w:rPr>
+        <w:t>引擎</w:t>
+      </w:r>
     </w:p>
     <w:p>
       <w:pPr>
@@ -2696,7 +3880,7 @@
         <w:pStyle w:val="HTMLPreformatted"/>
         <w:ind w:left="420"/>
         <w:rPr>
-          <w:rFonts w:eastAsiaTheme="minorEastAsia" w:hint="eastAsia"/>
+          <w:rFonts w:eastAsiaTheme="minorEastAsia"/>
           <w:color w:val="000000"/>
         </w:rPr>
       </w:pPr>
@@ -2712,7 +3896,7 @@
         <w:pStyle w:val="HTMLPreformatted"/>
         <w:ind w:left="420"/>
         <w:rPr>
-          <w:rFonts w:eastAsiaTheme="minorEastAsia" w:hint="eastAsia"/>
+          <w:rFonts w:eastAsiaTheme="minorEastAsia"/>
           <w:color w:val="000000"/>
         </w:rPr>
       </w:pPr>
@@ -2720,9 +3904,6 @@
     <w:p>
       <w:pPr>
         <w:pStyle w:val="Heading2"/>
-        <w:rPr>
-          <w:rFonts w:hint="eastAsia"/>
-        </w:rPr>
       </w:pPr>
       <w:r>
         <w:rPr>
@@ -2734,9 +3915,6 @@
     <w:p>
       <w:pPr>
         <w:ind w:firstLine="420"/>
-        <w:rPr>
-          <w:rFonts w:hint="eastAsia"/>
-        </w:rPr>
       </w:pPr>
       <w:r>
         <w:rPr>
@@ -2784,9 +3962,6 @@
     <w:p>
       <w:pPr>
         <w:ind w:firstLine="420"/>
-        <w:rPr>
-          <w:rFonts w:hint="eastAsia"/>
-        </w:rPr>
       </w:pPr>
     </w:p>
     <w:p>
@@ -2799,18 +3974,18 @@
           <w:noProof/>
         </w:rPr>
         <w:drawing>
-          <wp:anchor distT="0" distB="0" distL="114300" distR="114300" simplePos="0" relativeHeight="251667456" behindDoc="0" locked="0" layoutInCell="1" allowOverlap="1">
+          <wp:anchor distT="0" distB="0" distL="114300" distR="114300" simplePos="0" relativeHeight="251674624" behindDoc="0" locked="0" layoutInCell="1" allowOverlap="1">
             <wp:simplePos x="0" y="0"/>
             <wp:positionH relativeFrom="column">
               <wp:posOffset>285750</wp:posOffset>
             </wp:positionH>
             <wp:positionV relativeFrom="paragraph">
-              <wp:posOffset>-6400800</wp:posOffset>
+              <wp:posOffset>-7229475</wp:posOffset>
             </wp:positionV>
-            <wp:extent cx="10287000" cy="6591300"/>
-            <wp:effectExtent l="19050" t="0" r="0" b="0"/>
+            <wp:extent cx="10391775" cy="7419975"/>
+            <wp:effectExtent l="19050" t="0" r="9525" b="0"/>
             <wp:wrapTopAndBottom/>
-            <wp:docPr id="10" name="Picture 9" descr="http_scripts.png"/>
+            <wp:docPr id="17" name="Picture 16" descr="http_engine.png"/>
             <wp:cNvGraphicFramePr>
               <a:graphicFrameLocks xmlns:a="http://schemas.openxmlformats.org/drawingml/2006/main" noChangeAspect="1"/>
             </wp:cNvGraphicFramePr>
@@ -2818,7 +3993,7 @@
               <a:graphicData uri="http://schemas.openxmlformats.org/drawingml/2006/picture">
                 <pic:pic xmlns:pic="http://schemas.openxmlformats.org/drawingml/2006/picture">
                   <pic:nvPicPr>
-                    <pic:cNvPr id="0" name="http_scripts.png"/>
+                    <pic:cNvPr id="0" name="http_engine.png"/>
                     <pic:cNvPicPr/>
                   </pic:nvPicPr>
                   <pic:blipFill>
@@ -2830,7 +4005,7 @@
                   <pic:spPr>
                     <a:xfrm>
                       <a:off x="0" y="0"/>
-                      <a:ext cx="10287000" cy="6591300"/>
+                      <a:ext cx="10391775" cy="7419975"/>
                     </a:xfrm>
                     <a:prstGeom prst="rect">
                       <a:avLst/>
@@ -2846,9 +4021,6 @@
     <w:p>
       <w:pPr>
         <w:pStyle w:val="Heading2"/>
-        <w:rPr>
-          <w:rFonts w:hint="eastAsia"/>
-        </w:rPr>
       </w:pPr>
       <w:r>
         <w:rPr>
@@ -2861,9 +4033,6 @@
       <w:pPr>
         <w:pStyle w:val="BodyTextFirstIndent"/>
         <w:ind w:firstLine="420"/>
-        <w:rPr>
-          <w:rFonts w:hint="eastAsia"/>
-        </w:rPr>
       </w:pPr>
       <w:r>
         <w:rPr>
@@ -2894,10 +4063,31 @@
       <w:pPr>
         <w:pStyle w:val="BodyTextFirstIndent"/>
         <w:ind w:firstLine="420"/>
-        <w:rPr>
-          <w:rFonts w:hint="eastAsia"/>
-        </w:rPr>
-      </w:pPr>
+      </w:pPr>
+      <w:r>
+        <w:rPr>
+          <w:rFonts w:hint="eastAsia"/>
+        </w:rPr>
+        <w:t>i</w:t>
+      </w:r>
+      <w:r>
+        <w:rPr>
+          <w:rFonts w:hint="eastAsia"/>
+        </w:rPr>
+        <w:t>p</w:t>
+      </w:r>
+      <w:r>
+        <w:rPr>
+          <w:rFonts w:hint="eastAsia"/>
+        </w:rPr>
+        <w:t>指向下一条要执行的指令</w:t>
+      </w:r>
+      <w:r>
+        <w:rPr>
+          <w:rFonts w:hint="eastAsia"/>
+        </w:rPr>
+        <w:t>。</w:t>
+      </w:r>
       <w:r>
         <w:rPr>
           <w:rFonts w:hint="eastAsia"/>
@@ -2914,7 +4104,25 @@
         <w:rPr>
           <w:rFonts w:hint="eastAsia"/>
         </w:rPr>
-        <w:t>指向下一条要执行的指令</w:t>
+        <w:t>指向</w:t>
+      </w:r>
+      <w:r>
+        <w:rPr>
+          <w:rFonts w:hint="eastAsia"/>
+        </w:rPr>
+        <w:t>数据</w:t>
+      </w:r>
+      <w:r>
+        <w:rPr>
+          <w:rFonts w:hint="eastAsia"/>
+        </w:rPr>
+        <w:t>Stack</w:t>
+      </w:r>
+      <w:r>
+        <w:rPr>
+          <w:rFonts w:hint="eastAsia"/>
+        </w:rPr>
+        <w:t>顶部</w:t>
       </w:r>
       <w:r>
         <w:rPr>
@@ -2922,48 +4130,6 @@
         </w:rPr>
         <w:t>。</w:t>
       </w:r>
-      <w:r>
-        <w:rPr>
-          <w:rFonts w:hint="eastAsia"/>
-        </w:rPr>
-        <w:t>s</w:t>
-      </w:r>
-      <w:r>
-        <w:rPr>
-          <w:rFonts w:hint="eastAsia"/>
-        </w:rPr>
-        <w:t>p</w:t>
-      </w:r>
-      <w:r>
-        <w:rPr>
-          <w:rFonts w:hint="eastAsia"/>
-        </w:rPr>
-        <w:t>指向</w:t>
-      </w:r>
-      <w:r>
-        <w:rPr>
-          <w:rFonts w:hint="eastAsia"/>
-        </w:rPr>
-        <w:t>数据</w:t>
-      </w:r>
-      <w:r>
-        <w:rPr>
-          <w:rFonts w:hint="eastAsia"/>
-        </w:rPr>
-        <w:t>Stack</w:t>
-      </w:r>
-      <w:r>
-        <w:rPr>
-          <w:rFonts w:hint="eastAsia"/>
-        </w:rPr>
-        <w:t>顶部</w:t>
-      </w:r>
-      <w:r>
-        <w:rPr>
-          <w:rFonts w:hint="eastAsia"/>
-        </w:rPr>
-        <w:t>。</w:t>
-      </w:r>
     </w:p>
     <w:p>
       <w:pPr>
@@ -2973,10 +4139,7 @@
         </w:rPr>
       </w:pPr>
       <w:r>
-        <w:rPr>
-          <w:rFonts w:hint="eastAsia"/>
-        </w:rPr>
-        <w:t>i</w:t>
+        <w:t>I</w:t>
       </w:r>
       <w:r>
         <w:rPr>
@@ -2996,21 +4159,56 @@
       <w:r>
         <w:rPr>
           <w:rFonts w:hint="eastAsia"/>
+        </w:rPr>
+        <w:t>初始情况下，</w:t>
+      </w:r>
+      <w:r>
+        <w:rPr>
+          <w:rFonts w:hint="eastAsia"/>
+        </w:rPr>
+        <w:t>ip</w:t>
+      </w:r>
+      <w:r>
+        <w:rPr>
+          <w:rFonts w:hint="eastAsia"/>
+        </w:rPr>
+        <w:t>/</w:t>
+      </w:r>
+      <w:r>
+        <w:rPr>
+          <w:rFonts w:hint="eastAsia"/>
+        </w:rPr>
+        <w:t>sp</w:t>
+      </w:r>
+      <w:r>
+        <w:rPr>
+          <w:rFonts w:hint="eastAsia"/>
+        </w:rPr>
+        <w:t>的状态：</w:t>
+      </w:r>
+    </w:p>
+    <w:p>
+      <w:pPr>
+        <w:pStyle w:val="BodyTextFirstIndent"/>
+        <w:ind w:firstLine="420"/>
+      </w:pPr>
+      <w:r>
+        <w:rPr>
           <w:noProof/>
         </w:rPr>
         <w:drawing>
-          <wp:anchor distT="0" distB="0" distL="114300" distR="114300" simplePos="0" relativeHeight="251668480" behindDoc="0" locked="0" layoutInCell="1" allowOverlap="1">
+          <wp:anchor distT="0" distB="0" distL="114300" distR="114300" simplePos="0" relativeHeight="251675648" behindDoc="0" locked="0" layoutInCell="1" allowOverlap="1">
             <wp:simplePos x="0" y="0"/>
             <wp:positionH relativeFrom="column">
               <wp:posOffset>285750</wp:posOffset>
             </wp:positionH>
             <wp:positionV relativeFrom="paragraph">
-              <wp:posOffset>-2933700</wp:posOffset>
+              <wp:posOffset>-3419475</wp:posOffset>
             </wp:positionV>
-            <wp:extent cx="4876800" cy="3124200"/>
-            <wp:effectExtent l="19050" t="0" r="0" b="0"/>
+            <wp:extent cx="5210175" cy="3609975"/>
+            <wp:effectExtent l="19050" t="0" r="9525" b="0"/>
             <wp:wrapTopAndBottom/>
-            <wp:docPr id="11" name="Picture 10" descr="http_engine_evaluate0.png"/>
+            <wp:docPr id="18" name="Picture 17" descr="http_engine_evaluate0.png"/>
             <wp:cNvGraphicFramePr>
               <a:graphicFrameLocks xmlns:a="http://schemas.openxmlformats.org/drawingml/2006/main" noChangeAspect="1"/>
             </wp:cNvGraphicFramePr>
@@ -3030,7 +4228,7 @@
                   <pic:spPr>
                     <a:xfrm>
                       <a:off x="0" y="0"/>
-                      <a:ext cx="4876800" cy="3124200"/>
+                      <a:ext cx="5210175" cy="3609975"/>
                     </a:xfrm>
                     <a:prstGeom prst="rect">
                       <a:avLst/>
@@ -3046,9 +4244,6 @@
     <w:p>
       <w:pPr>
         <w:pStyle w:val="Heading3"/>
-        <w:rPr>
-          <w:rFonts w:hint="eastAsia"/>
-        </w:rPr>
       </w:pPr>
       <w:r>
         <w:rPr>
@@ -3095,33 +4290,47 @@
         </w:rPr>
         <w:t>。</w:t>
       </w:r>
+      <w:r>
+        <w:rPr>
+          <w:rFonts w:hint="eastAsia"/>
+        </w:rPr>
+        <w:t>执行完后</w:t>
+      </w:r>
+      <w:r>
+        <w:rPr>
+          <w:rFonts w:hint="eastAsia"/>
+        </w:rPr>
+        <w:t>ip/sp</w:t>
+      </w:r>
+      <w:r>
+        <w:rPr>
+          <w:rFonts w:hint="eastAsia"/>
+        </w:rPr>
+        <w:t>的状态：</w:t>
+      </w:r>
     </w:p>
     <w:p>
       <w:pPr>
         <w:pStyle w:val="BodyTextFirstIndent"/>
         <w:ind w:firstLine="420"/>
-        <w:rPr>
-          <w:rFonts w:hint="eastAsia"/>
-        </w:rPr>
-      </w:pPr>
-      <w:r>
-        <w:rPr>
-          <w:rFonts w:hint="eastAsia"/>
+      </w:pPr>
+      <w:r>
+        <w:rPr>
           <w:noProof/>
         </w:rPr>
         <w:drawing>
-          <wp:anchor distT="0" distB="0" distL="114300" distR="114300" simplePos="0" relativeHeight="251669504" behindDoc="0" locked="0" layoutInCell="1" allowOverlap="1">
+          <wp:anchor distT="0" distB="0" distL="114300" distR="114300" simplePos="0" relativeHeight="251676672" behindDoc="0" locked="0" layoutInCell="1" allowOverlap="1">
             <wp:simplePos x="0" y="0"/>
             <wp:positionH relativeFrom="column">
               <wp:posOffset>285750</wp:posOffset>
             </wp:positionH>
             <wp:positionV relativeFrom="paragraph">
-              <wp:posOffset>-2933700</wp:posOffset>
+              <wp:posOffset>-3419475</wp:posOffset>
             </wp:positionV>
-            <wp:extent cx="4876800" cy="3124200"/>
-            <wp:effectExtent l="19050" t="0" r="0" b="0"/>
+            <wp:extent cx="5210175" cy="3609975"/>
+            <wp:effectExtent l="19050" t="0" r="9525" b="0"/>
             <wp:wrapTopAndBottom/>
-            <wp:docPr id="12" name="Picture 11" descr="http_engine_evaluate1.png"/>
+            <wp:docPr id="19" name="Picture 18" descr="http_engine_evaluate1.png"/>
             <wp:cNvGraphicFramePr>
               <a:graphicFrameLocks xmlns:a="http://schemas.openxmlformats.org/drawingml/2006/main" noChangeAspect="1"/>
             </wp:cNvGraphicFramePr>
@@ -3141,7 +4350,7 @@
                   <pic:spPr>
                     <a:xfrm>
                       <a:off x="0" y="0"/>
-                      <a:ext cx="4876800" cy="3124200"/>
+                      <a:ext cx="5210175" cy="3609975"/>
                     </a:xfrm>
                     <a:prstGeom prst="rect">
                       <a:avLst/>
@@ -3157,9 +4366,6 @@
     <w:p>
       <w:pPr>
         <w:pStyle w:val="Heading3"/>
-        <w:rPr>
-          <w:rFonts w:hint="eastAsia"/>
-        </w:rPr>
       </w:pPr>
       <w:r>
         <w:rPr>
@@ -3192,7 +4398,13 @@
         <w:rPr>
           <w:rFonts w:hint="eastAsia"/>
         </w:rPr>
-        <w:t>”这个值压入</w:t>
+        <w:t>”</w:t>
+      </w:r>
+      <w:r>
+        <w:rPr>
+          <w:rFonts w:hint="eastAsia"/>
+        </w:rPr>
+        <w:t>压入</w:t>
       </w:r>
       <w:r>
         <w:rPr>
@@ -3205,34 +4417,48 @@
           <w:rFonts w:hint="eastAsia"/>
         </w:rPr>
         <w:t>。</w:t>
+      </w:r>
+      <w:r>
+        <w:rPr>
+          <w:rFonts w:hint="eastAsia"/>
+        </w:rPr>
+        <w:t>执行完后</w:t>
+      </w:r>
+      <w:r>
+        <w:rPr>
+          <w:rFonts w:hint="eastAsia"/>
+        </w:rPr>
+        <w:t>ip/sp</w:t>
+      </w:r>
+      <w:r>
+        <w:rPr>
+          <w:rFonts w:hint="eastAsia"/>
+        </w:rPr>
+        <w:t>的状态：</w:t>
       </w:r>
     </w:p>
     <w:p>
       <w:pPr>
         <w:pStyle w:val="BodyTextFirstIndent"/>
         <w:ind w:firstLine="420"/>
-        <w:rPr>
-          <w:rFonts w:hint="eastAsia"/>
-        </w:rPr>
-      </w:pPr>
-      <w:r>
-        <w:rPr>
-          <w:rFonts w:hint="eastAsia"/>
+      </w:pPr>
+      <w:r>
+        <w:rPr>
           <w:noProof/>
         </w:rPr>
         <w:drawing>
-          <wp:anchor distT="0" distB="0" distL="114300" distR="114300" simplePos="0" relativeHeight="251670528" behindDoc="0" locked="0" layoutInCell="1" allowOverlap="1">
+          <wp:anchor distT="0" distB="0" distL="114300" distR="114300" simplePos="0" relativeHeight="251677696" behindDoc="0" locked="0" layoutInCell="1" allowOverlap="1">
             <wp:simplePos x="0" y="0"/>
             <wp:positionH relativeFrom="column">
               <wp:posOffset>285750</wp:posOffset>
             </wp:positionH>
             <wp:positionV relativeFrom="paragraph">
-              <wp:posOffset>-2933700</wp:posOffset>
+              <wp:posOffset>-3419475</wp:posOffset>
             </wp:positionV>
-            <wp:extent cx="4876800" cy="3124200"/>
-            <wp:effectExtent l="19050" t="0" r="0" b="0"/>
+            <wp:extent cx="5210175" cy="3609975"/>
+            <wp:effectExtent l="19050" t="0" r="9525" b="0"/>
             <wp:wrapTopAndBottom/>
-            <wp:docPr id="13" name="Picture 12" descr="http_engine_evaluate2.png"/>
+            <wp:docPr id="20" name="Picture 19" descr="http_engine_evaluate2.png"/>
             <wp:cNvGraphicFramePr>
               <a:graphicFrameLocks xmlns:a="http://schemas.openxmlformats.org/drawingml/2006/main" noChangeAspect="1"/>
             </wp:cNvGraphicFramePr>
@@ -3252,7 +4478,7 @@
                   <pic:spPr>
                     <a:xfrm>
                       <a:off x="0" y="0"/>
-                      <a:ext cx="4876800" cy="3124200"/>
+                      <a:ext cx="5210175" cy="3609975"/>
                     </a:xfrm>
                     <a:prstGeom prst="rect">
                       <a:avLst/>
@@ -3268,9 +4494,6 @@
     <w:p>
       <w:pPr>
         <w:pStyle w:val="Heading3"/>
-        <w:rPr>
-          <w:rFonts w:hint="eastAsia"/>
-        </w:rPr>
       </w:pPr>
       <w:r>
         <w:rPr>
@@ -3291,7 +4514,7 @@
         <w:rPr>
           <w:rFonts w:hint="eastAsia"/>
         </w:rPr>
-        <w:t>取出</w:t>
+        <w:t>从</w:t>
       </w:r>
       <w:r>
         <w:rPr>
@@ -3303,7 +4526,25 @@
         <w:rPr>
           <w:rFonts w:hint="eastAsia"/>
         </w:rPr>
-        <w:t>中的二个值作比较，如果相等，则压“</w:t>
+        <w:t>中弹出</w:t>
+      </w:r>
+      <w:r>
+        <w:rPr>
+          <w:rFonts w:hint="eastAsia"/>
+        </w:rPr>
+        <w:t>二个值</w:t>
+      </w:r>
+      <w:r>
+        <w:rPr>
+          <w:rFonts w:hint="eastAsia"/>
+        </w:rPr>
+        <w:t>并</w:t>
+      </w:r>
+      <w:r>
+        <w:rPr>
+          <w:rFonts w:hint="eastAsia"/>
+        </w:rPr>
+        <w:t>作比较，如果相等，则压“</w:t>
       </w:r>
       <w:r>
         <w:rPr>
@@ -3413,21 +4654,44 @@
       <w:r>
         <w:rPr>
           <w:rFonts w:hint="eastAsia"/>
+        </w:rPr>
+        <w:t>执行完后</w:t>
+      </w:r>
+      <w:r>
+        <w:rPr>
+          <w:rFonts w:hint="eastAsia"/>
+        </w:rPr>
+        <w:t>ip/sp</w:t>
+      </w:r>
+      <w:r>
+        <w:rPr>
+          <w:rFonts w:hint="eastAsia"/>
+        </w:rPr>
+        <w:t>的状态：</w:t>
+      </w:r>
+    </w:p>
+    <w:p>
+      <w:pPr>
+        <w:pStyle w:val="BodyTextFirstIndent"/>
+        <w:ind w:firstLine="420"/>
+      </w:pPr>
+      <w:r>
+        <w:rPr>
           <w:noProof/>
         </w:rPr>
         <w:drawing>
-          <wp:anchor distT="0" distB="0" distL="114300" distR="114300" simplePos="0" relativeHeight="251671552" behindDoc="0" locked="0" layoutInCell="1" allowOverlap="1">
+          <wp:anchor distT="0" distB="0" distL="114300" distR="114300" simplePos="0" relativeHeight="251678720" behindDoc="0" locked="0" layoutInCell="1" allowOverlap="1">
             <wp:simplePos x="0" y="0"/>
             <wp:positionH relativeFrom="column">
               <wp:posOffset>285750</wp:posOffset>
             </wp:positionH>
             <wp:positionV relativeFrom="paragraph">
-              <wp:posOffset>-2933700</wp:posOffset>
+              <wp:posOffset>-3419475</wp:posOffset>
             </wp:positionV>
-            <wp:extent cx="4876800" cy="3124200"/>
-            <wp:effectExtent l="19050" t="0" r="0" b="0"/>
+            <wp:extent cx="5210175" cy="3609975"/>
+            <wp:effectExtent l="19050" t="0" r="9525" b="0"/>
             <wp:wrapTopAndBottom/>
-            <wp:docPr id="14" name="Picture 13" descr="http_engine_evaluate3.png"/>
+            <wp:docPr id="21" name="Picture 20" descr="http_engine_evaluate3.png"/>
             <wp:cNvGraphicFramePr>
               <a:graphicFrameLocks xmlns:a="http://schemas.openxmlformats.org/drawingml/2006/main" noChangeAspect="1"/>
             </wp:cNvGraphicFramePr>
@@ -3447,7 +4711,7 @@
                   <pic:spPr>
                     <a:xfrm>
                       <a:off x="0" y="0"/>
-                      <a:ext cx="4876800" cy="3124200"/>
+                      <a:ext cx="5210175" cy="3609975"/>
                     </a:xfrm>
                     <a:prstGeom prst="rect">
                       <a:avLst/>
@@ -3463,9 +4727,6 @@
     <w:p>
       <w:pPr>
         <w:pStyle w:val="Heading3"/>
-        <w:rPr>
-          <w:rFonts w:hint="eastAsia"/>
-        </w:rPr>
       </w:pPr>
       <w:r>
         <w:rPr>
@@ -3486,7 +4747,7 @@
         <w:rPr>
           <w:rFonts w:hint="eastAsia"/>
         </w:rPr>
-        <w:t>取出</w:t>
+        <w:t>从</w:t>
       </w:r>
       <w:r>
         <w:rPr>
@@ -3498,7 +4759,13 @@
         <w:rPr>
           <w:rFonts w:hint="eastAsia"/>
         </w:rPr>
-        <w:t>中的一个值，如果该值为真则</w:t>
+        <w:t>中弹出</w:t>
+      </w:r>
+      <w:r>
+        <w:rPr>
+          <w:rFonts w:hint="eastAsia"/>
+        </w:rPr>
+        <w:t>一个值，如果该值为真则</w:t>
       </w:r>
       <w:r>
         <w:rPr>
@@ -3510,7 +4777,25 @@
         <w:rPr>
           <w:rFonts w:hint="eastAsia"/>
         </w:rPr>
-        <w:t>指向连续的下一条指令，如果为假则</w:t>
+        <w:t>指向连续的下一条指令（</w:t>
+      </w:r>
+      <w:r>
+        <w:rPr>
+          <w:rFonts w:hint="eastAsia"/>
+        </w:rPr>
+        <w:t>break</w:t>
+      </w:r>
+      <w:r>
+        <w:rPr>
+          <w:rFonts w:hint="eastAsia"/>
+        </w:rPr>
+        <w:t>），否</w:t>
+      </w:r>
+      <w:r>
+        <w:rPr>
+          <w:rFonts w:hint="eastAsia"/>
+        </w:rPr>
+        <w:t>则</w:t>
       </w:r>
       <w:r>
         <w:rPr>
@@ -3540,7 +4825,31 @@
         <w:rPr>
           <w:rFonts w:hint="eastAsia"/>
         </w:rPr>
-        <w:t>所指的指令。</w:t>
+        <w:t>所指的指令</w:t>
+      </w:r>
+      <w:r>
+        <w:rPr>
+          <w:rFonts w:hint="eastAsia"/>
+        </w:rPr>
+        <w:t>（</w:t>
+      </w:r>
+      <w:r>
+        <w:rPr>
+          <w:rFonts w:hint="eastAsia"/>
+        </w:rPr>
+        <w:t>return</w:t>
+      </w:r>
+      <w:r>
+        <w:rPr>
+          <w:rFonts w:hint="eastAsia"/>
+        </w:rPr>
+        <w:t>）</w:t>
+      </w:r>
+      <w:r>
+        <w:rPr>
+          <w:rFonts w:hint="eastAsia"/>
+        </w:rPr>
+        <w:t>。</w:t>
       </w:r>
     </w:p>
     <w:p>
@@ -3554,21 +4863,44 @@
       <w:r>
         <w:rPr>
           <w:rFonts w:hint="eastAsia"/>
+        </w:rPr>
+        <w:t>执行完后</w:t>
+      </w:r>
+      <w:r>
+        <w:rPr>
+          <w:rFonts w:hint="eastAsia"/>
+        </w:rPr>
+        <w:t>ip/sp</w:t>
+      </w:r>
+      <w:r>
+        <w:rPr>
+          <w:rFonts w:hint="eastAsia"/>
+        </w:rPr>
+        <w:t>的状态：</w:t>
+      </w:r>
+    </w:p>
+    <w:p>
+      <w:pPr>
+        <w:pStyle w:val="BodyTextFirstIndent"/>
+        <w:ind w:firstLine="420"/>
+      </w:pPr>
+      <w:r>
+        <w:rPr>
           <w:noProof/>
         </w:rPr>
         <w:drawing>
-          <wp:anchor distT="0" distB="0" distL="114300" distR="114300" simplePos="0" relativeHeight="251672576" behindDoc="0" locked="0" layoutInCell="1" allowOverlap="1">
+          <wp:anchor distT="0" distB="0" distL="114300" distR="114300" simplePos="0" relativeHeight="251679744" behindDoc="0" locked="0" layoutInCell="1" allowOverlap="1">
             <wp:simplePos x="0" y="0"/>
             <wp:positionH relativeFrom="column">
               <wp:posOffset>285750</wp:posOffset>
             </wp:positionH>
             <wp:positionV relativeFrom="paragraph">
-              <wp:posOffset>-2933700</wp:posOffset>
+              <wp:posOffset>10153650</wp:posOffset>
             </wp:positionV>
-            <wp:extent cx="4876800" cy="3124200"/>
-            <wp:effectExtent l="19050" t="0" r="0" b="0"/>
+            <wp:extent cx="5210175" cy="3609975"/>
+            <wp:effectExtent l="19050" t="0" r="9525" b="0"/>
             <wp:wrapTopAndBottom/>
-            <wp:docPr id="15" name="Picture 14" descr="http_engine_evaluate4.png"/>
+            <wp:docPr id="22" name="Picture 21" descr="http_engine_evaluate4.png"/>
             <wp:cNvGraphicFramePr>
               <a:graphicFrameLocks xmlns:a="http://schemas.openxmlformats.org/drawingml/2006/main" noChangeAspect="1"/>
             </wp:cNvGraphicFramePr>
@@ -3588,7 +4920,7 @@
                   <pic:spPr>
                     <a:xfrm>
                       <a:off x="0" y="0"/>
-                      <a:ext cx="4876800" cy="3124200"/>
+                      <a:ext cx="5210175" cy="3609975"/>
                     </a:xfrm>
                     <a:prstGeom prst="rect">
                       <a:avLst/>
@@ -3604,9 +4936,6 @@
     <w:p>
       <w:pPr>
         <w:pStyle w:val="Heading3"/>
-        <w:rPr>
-          <w:rFonts w:hint="eastAsia"/>
-        </w:rPr>
       </w:pPr>
       <w:r>
         <w:rPr>
@@ -3629,19 +4958,53 @@
         </w:rPr>
         <w:t>没有被执行。</w:t>
       </w:r>
-    </w:p>
-    <w:p>
-      <w:pPr>
-        <w:pStyle w:val="Heading3"/>
-        <w:rPr>
-          <w:rFonts w:hint="eastAsia"/>
-        </w:rPr>
-      </w:pPr>
-      <w:r>
-        <w:rPr>
-          <w:rFonts w:hint="eastAsia"/>
-        </w:rPr>
-        <w:t>ngx_http_script_return_code()</w:t>
+      <w:r>
+        <w:rPr>
+          <w:rFonts w:hint="eastAsia"/>
+        </w:rPr>
+        <w:t>假设</w:t>
+      </w:r>
+      <w:r>
+        <w:rPr>
+          <w:rFonts w:hint="eastAsia"/>
+        </w:rPr>
+        <w:t>Request</w:t>
+      </w:r>
+      <w:r>
+        <w:rPr>
+          <w:rFonts w:hint="eastAsia"/>
+        </w:rPr>
+        <w:t>为</w:t>
+      </w:r>
+      <w:r>
+        <w:rPr>
+          <w:rFonts w:hint="eastAsia"/>
+        </w:rPr>
+        <w:t>POST</w:t>
+      </w:r>
+      <w:r>
+        <w:rPr>
+          <w:rFonts w:hint="eastAsia"/>
+        </w:rPr>
+        <w:t>，则</w:t>
+      </w:r>
+      <w:r>
+        <w:rPr>
+          <w:rFonts w:hint="eastAsia"/>
+        </w:rPr>
+        <w:t>执行完后</w:t>
+      </w:r>
+      <w:r>
+        <w:rPr>
+          <w:rFonts w:hint="eastAsia"/>
+        </w:rPr>
+        <w:t>ip/sp</w:t>
+      </w:r>
+      <w:r>
+        <w:rPr>
+          <w:rFonts w:hint="eastAsia"/>
+        </w:rPr>
+        <w:t>的状态：</w:t>
       </w:r>
     </w:p>
     <w:p>
@@ -3652,53 +5015,136 @@
           <w:rFonts w:hint="eastAsia"/>
         </w:rPr>
       </w:pPr>
-      <w:r>
-        <w:rPr>
-          <w:rFonts w:hint="eastAsia"/>
-        </w:rPr>
-        <w:t>发送</w:t>
-      </w:r>
-      <w:r>
-        <w:rPr>
-          <w:rFonts w:hint="eastAsia"/>
-        </w:rPr>
-        <w:t>404</w:t>
-      </w:r>
-      <w:r>
-        <w:rPr>
-          <w:rFonts w:hint="eastAsia"/>
-        </w:rPr>
-        <w:t>错误码的</w:t>
-      </w:r>
-      <w:r>
-        <w:rPr>
-          <w:rFonts w:hint="eastAsia"/>
-        </w:rPr>
-        <w:t>HTTP Response</w:t>
-      </w:r>
-      <w:r>
-        <w:rPr>
-          <w:rFonts w:hint="eastAsia"/>
-        </w:rPr>
-        <w:t>。</w:t>
-      </w:r>
     </w:p>
     <w:p>
       <w:pPr>
         <w:pStyle w:val="BodyTextFirstIndent"/>
         <w:ind w:firstLine="420"/>
-        <w:rPr>
-          <w:rFonts w:hint="eastAsia"/>
-        </w:rPr>
-      </w:pPr>
+      </w:pPr>
+      <w:r>
+        <w:rPr>
+          <w:noProof/>
+        </w:rPr>
+        <w:drawing>
+          <wp:anchor distT="0" distB="0" distL="114300" distR="114300" simplePos="0" relativeHeight="251680768" behindDoc="0" locked="0" layoutInCell="1" allowOverlap="1">
+            <wp:simplePos x="0" y="0"/>
+            <wp:positionH relativeFrom="column">
+              <wp:posOffset>285750</wp:posOffset>
+            </wp:positionH>
+            <wp:positionV relativeFrom="paragraph">
+              <wp:posOffset>-2095500</wp:posOffset>
+            </wp:positionV>
+            <wp:extent cx="4543425" cy="2286000"/>
+            <wp:effectExtent l="19050" t="0" r="9525" b="0"/>
+            <wp:wrapTopAndBottom/>
+            <wp:docPr id="24" name="Picture 23" descr="http_engine_evaluate6.png"/>
+            <wp:cNvGraphicFramePr>
+              <a:graphicFrameLocks xmlns:a="http://schemas.openxmlformats.org/drawingml/2006/main" noChangeAspect="1"/>
+            </wp:cNvGraphicFramePr>
+            <a:graphic xmlns:a="http://schemas.openxmlformats.org/drawingml/2006/main">
+              <a:graphicData uri="http://schemas.openxmlformats.org/drawingml/2006/picture">
+                <pic:pic xmlns:pic="http://schemas.openxmlformats.org/drawingml/2006/picture">
+                  <pic:nvPicPr>
+                    <pic:cNvPr id="0" name="http_engine_evaluate6.png"/>
+                    <pic:cNvPicPr/>
+                  </pic:nvPicPr>
+                  <pic:blipFill>
+                    <a:blip r:embed="rId20" cstate="print"/>
+                    <a:stretch>
+                      <a:fillRect/>
+                    </a:stretch>
+                  </pic:blipFill>
+                  <pic:spPr>
+                    <a:xfrm>
+                      <a:off x="0" y="0"/>
+                      <a:ext cx="4543425" cy="2286000"/>
+                    </a:xfrm>
+                    <a:prstGeom prst="rect">
+                      <a:avLst/>
+                    </a:prstGeom>
+                  </pic:spPr>
+                </pic:pic>
+              </a:graphicData>
+            </a:graphic>
+          </wp:anchor>
+        </w:drawing>
+      </w:r>
+    </w:p>
+    <w:p>
+      <w:pPr>
+        <w:pStyle w:val="Heading3"/>
+      </w:pPr>
+      <w:r>
+        <w:rPr>
+          <w:rFonts w:hint="eastAsia"/>
+        </w:rPr>
+        <w:t>ngx_http_script_return_code()</w:t>
+      </w:r>
     </w:p>
     <w:p>
       <w:pPr>
         <w:pStyle w:val="BodyTextFirstIndent"/>
         <w:ind w:firstLine="420"/>
-        <w:rPr>
-          <w:rFonts w:hint="eastAsia"/>
-        </w:rPr>
+      </w:pPr>
+      <w:r>
+        <w:rPr>
+          <w:rFonts w:hint="eastAsia"/>
+        </w:rPr>
+        <w:t>发送</w:t>
+      </w:r>
+      <w:r>
+        <w:rPr>
+          <w:rFonts w:hint="eastAsia"/>
+        </w:rPr>
+        <w:t>404</w:t>
+      </w:r>
+      <w:r>
+        <w:rPr>
+          <w:rFonts w:hint="eastAsia"/>
+        </w:rPr>
+        <w:t>错误码的</w:t>
+      </w:r>
+      <w:r>
+        <w:rPr>
+          <w:rFonts w:hint="eastAsia"/>
+        </w:rPr>
+        <w:t>HTTP Response</w:t>
+      </w:r>
+      <w:r>
+        <w:rPr>
+          <w:rFonts w:hint="eastAsia"/>
+        </w:rPr>
+        <w:t>。</w:t>
+      </w:r>
+      <w:r>
+        <w:rPr>
+          <w:rFonts w:hint="eastAsia"/>
+        </w:rPr>
+        <w:t>执行完后</w:t>
+      </w:r>
+      <w:r>
+        <w:rPr>
+          <w:rFonts w:hint="eastAsia"/>
+        </w:rPr>
+        <w:t>ip/sp</w:t>
+      </w:r>
+      <w:r>
+        <w:rPr>
+          <w:rFonts w:hint="eastAsia"/>
+        </w:rPr>
+        <w:t>的状态：</w:t>
+      </w:r>
+    </w:p>
+    <w:p>
+      <w:pPr>
+        <w:pStyle w:val="BodyTextFirstIndent"/>
+        <w:ind w:firstLine="420"/>
+      </w:pPr>
+    </w:p>
+    <w:p>
+      <w:pPr>
+        <w:pStyle w:val="BodyTextFirstIndent"/>
+        <w:ind w:firstLine="420"/>
       </w:pPr>
       <w:r>
         <w:rPr>
@@ -3752,6 +5198,133 @@
     </w:p>
     <w:p>
       <w:pPr>
+        <w:pStyle w:val="Heading3"/>
+        <w:rPr>
+          <w:rFonts w:hint="eastAsia"/>
+        </w:rPr>
+      </w:pPr>
+      <w:r>
+        <w:rPr>
+          <w:rFonts w:hint="eastAsia"/>
+        </w:rPr>
+        <w:t>ngx_http_script_exit_code()</w:t>
+      </w:r>
+    </w:p>
+    <w:p>
+      <w:pPr>
+        <w:pStyle w:val="BodyTextFirstIndent"/>
+        <w:ind w:firstLine="420"/>
+        <w:rPr>
+          <w:rFonts w:hint="eastAsia"/>
+        </w:rPr>
+      </w:pPr>
+      <w:r>
+        <w:rPr>
+          <w:rFonts w:hint="eastAsia"/>
+        </w:rPr>
+        <w:t>遍历</w:t>
+      </w:r>
+      <w:r>
+        <w:rPr>
+          <w:rFonts w:hint="eastAsia"/>
+        </w:rPr>
+        <w:t>Script Code</w:t>
+      </w:r>
+      <w:r>
+        <w:rPr>
+          <w:rFonts w:hint="eastAsia"/>
+        </w:rPr>
+        <w:t>数组结束，脚本引擎退出。</w:t>
+      </w:r>
+    </w:p>
+    <w:p>
+      <w:pPr>
+        <w:pStyle w:val="Heading2"/>
+        <w:rPr>
+          <w:rFonts w:hint="eastAsia"/>
+        </w:rPr>
+      </w:pPr>
+      <w:r>
+        <w:rPr>
+          <w:rFonts w:hint="eastAsia"/>
+        </w:rPr>
+        <w:t>阶段处理</w:t>
+      </w:r>
+    </w:p>
+    <w:p>
+      <w:pPr>
+        <w:pStyle w:val="BodyTextFirstIndent"/>
+        <w:ind w:firstLine="420"/>
+        <w:rPr>
+          <w:rFonts w:hint="eastAsia"/>
+        </w:rPr>
+      </w:pPr>
+      <w:r>
+        <w:rPr>
+          <w:rFonts w:hint="eastAsia"/>
+        </w:rPr>
+        <w:t>脚本代码位于</w:t>
+      </w:r>
+      <w:r>
+        <w:rPr>
+          <w:rFonts w:hint="eastAsia"/>
+        </w:rPr>
+        <w:t>Location</w:t>
+      </w:r>
+      <w:r>
+        <w:rPr>
+          <w:rFonts w:hint="eastAsia"/>
+        </w:rPr>
+        <w:t>之中，配置过程将脚本代码编译为</w:t>
+      </w:r>
+      <w:r>
+        <w:rPr>
+          <w:rFonts w:hint="eastAsia"/>
+        </w:rPr>
+        <w:t>Script Code</w:t>
+      </w:r>
+      <w:r>
+        <w:rPr>
+          <w:rFonts w:hint="eastAsia"/>
+        </w:rPr>
+        <w:t>数组并由</w:t>
+      </w:r>
+      <w:r>
+        <w:rPr>
+          <w:rFonts w:hint="eastAsia"/>
+        </w:rPr>
+        <w:t>Location</w:t>
+      </w:r>
+      <w:r>
+        <w:rPr>
+          <w:rFonts w:hint="eastAsia"/>
+        </w:rPr>
+        <w:t>管理。</w:t>
+      </w:r>
+    </w:p>
+    <w:p>
+      <w:pPr>
+        <w:pStyle w:val="BodyTextFirstIndent"/>
+        <w:ind w:firstLine="420"/>
+        <w:rPr>
+          <w:rFonts w:hint="eastAsia"/>
+        </w:rPr>
+      </w:pPr>
+      <w:r>
+        <w:rPr>
+          <w:rFonts w:hint="eastAsia"/>
+        </w:rPr>
+        <w:t>阶段处理模块的回调处理函数</w:t>
+      </w:r>
+      <w:r>
+        <w:rPr>
+          <w:rFonts w:hint="eastAsia"/>
+        </w:rPr>
+        <w:t>中运行引擎。</w:t>
+      </w:r>
+    </w:p>
+    <w:p>
+      <w:pPr>
         <w:pStyle w:val="Heading1"/>
       </w:pPr>
       <w:r>
@@ -4295,6 +5868,178 @@
     </w:lvl>
   </w:abstractNum>
   <w:abstractNum w:abstractNumId="4">
+    <w:nsid w:val="1CA17ABD"/>
+    <w:multiLevelType w:val="hybridMultilevel"/>
+    <w:tmpl w:val="C968351C"/>
+    <w:lvl w:ilvl="0" w:tplc="04090017">
+      <w:start w:val="1"/>
+      <w:numFmt w:val="lowerLetter"/>
+      <w:lvlText w:val="%1)"/>
+      <w:lvlJc w:val="left"/>
+      <w:pPr>
+        <w:ind w:left="1500" w:hanging="360"/>
+      </w:pPr>
+    </w:lvl>
+    <w:lvl w:ilvl="1" w:tplc="04090019" w:tentative="1">
+      <w:start w:val="1"/>
+      <w:numFmt w:val="lowerLetter"/>
+      <w:lvlText w:val="%2."/>
+      <w:lvlJc w:val="left"/>
+      <w:pPr>
+        <w:ind w:left="2220" w:hanging="360"/>
+      </w:pPr>
+    </w:lvl>
+    <w:lvl w:ilvl="2" w:tplc="0409001B" w:tentative="1">
+      <w:start w:val="1"/>
+      <w:numFmt w:val="lowerRoman"/>
+      <w:lvlText w:val="%3."/>
+      <w:lvlJc w:val="right"/>
+      <w:pPr>
+        <w:ind w:left="2940" w:hanging="180"/>
+      </w:pPr>
+    </w:lvl>
+    <w:lvl w:ilvl="3" w:tplc="0409000F" w:tentative="1">
+      <w:start w:val="1"/>
+      <w:numFmt w:val="decimal"/>
+      <w:lvlText w:val="%4."/>
+      <w:lvlJc w:val="left"/>
+      <w:pPr>
+        <w:ind w:left="3660" w:hanging="360"/>
+      </w:pPr>
+    </w:lvl>
+    <w:lvl w:ilvl="4" w:tplc="04090019" w:tentative="1">
+      <w:start w:val="1"/>
+      <w:numFmt w:val="lowerLetter"/>
+      <w:lvlText w:val="%5."/>
+      <w:lvlJc w:val="left"/>
+      <w:pPr>
+        <w:ind w:left="4380" w:hanging="360"/>
+      </w:pPr>
+    </w:lvl>
+    <w:lvl w:ilvl="5" w:tplc="0409001B" w:tentative="1">
+      <w:start w:val="1"/>
+      <w:numFmt w:val="lowerRoman"/>
+      <w:lvlText w:val="%6."/>
+      <w:lvlJc w:val="right"/>
+      <w:pPr>
+        <w:ind w:left="5100" w:hanging="180"/>
+      </w:pPr>
+    </w:lvl>
+    <w:lvl w:ilvl="6" w:tplc="0409000F" w:tentative="1">
+      <w:start w:val="1"/>
+      <w:numFmt w:val="decimal"/>
+      <w:lvlText w:val="%7."/>
+      <w:lvlJc w:val="left"/>
+      <w:pPr>
+        <w:ind w:left="5820" w:hanging="360"/>
+      </w:pPr>
+    </w:lvl>
+    <w:lvl w:ilvl="7" w:tplc="04090019" w:tentative="1">
+      <w:start w:val="1"/>
+      <w:numFmt w:val="lowerLetter"/>
+      <w:lvlText w:val="%8."/>
+      <w:lvlJc w:val="left"/>
+      <w:pPr>
+        <w:ind w:left="6540" w:hanging="360"/>
+      </w:pPr>
+    </w:lvl>
+    <w:lvl w:ilvl="8" w:tplc="0409001B" w:tentative="1">
+      <w:start w:val="1"/>
+      <w:numFmt w:val="lowerRoman"/>
+      <w:lvlText w:val="%9."/>
+      <w:lvlJc w:val="right"/>
+      <w:pPr>
+        <w:ind w:left="7260" w:hanging="180"/>
+      </w:pPr>
+    </w:lvl>
+  </w:abstractNum>
+  <w:abstractNum w:abstractNumId="5">
+    <w:nsid w:val="1E58421A"/>
+    <w:multiLevelType w:val="hybridMultilevel"/>
+    <w:tmpl w:val="5D6A4A0A"/>
+    <w:lvl w:ilvl="0" w:tplc="0409000F">
+      <w:start w:val="1"/>
+      <w:numFmt w:val="decimal"/>
+      <w:lvlText w:val="%1."/>
+      <w:lvlJc w:val="left"/>
+      <w:pPr>
+        <w:ind w:left="1140" w:hanging="360"/>
+      </w:pPr>
+    </w:lvl>
+    <w:lvl w:ilvl="1" w:tplc="04090019" w:tentative="1">
+      <w:start w:val="1"/>
+      <w:numFmt w:val="lowerLetter"/>
+      <w:lvlText w:val="%2."/>
+      <w:lvlJc w:val="left"/>
+      <w:pPr>
+        <w:ind w:left="1860" w:hanging="360"/>
+      </w:pPr>
+    </w:lvl>
+    <w:lvl w:ilvl="2" w:tplc="0409001B" w:tentative="1">
+      <w:start w:val="1"/>
+      <w:numFmt w:val="lowerRoman"/>
+      <w:lvlText w:val="%3."/>
+      <w:lvlJc w:val="right"/>
+      <w:pPr>
+        <w:ind w:left="2580" w:hanging="180"/>
+      </w:pPr>
+    </w:lvl>
+    <w:lvl w:ilvl="3" w:tplc="0409000F" w:tentative="1">
+      <w:start w:val="1"/>
+      <w:numFmt w:val="decimal"/>
+      <w:lvlText w:val="%4."/>
+      <w:lvlJc w:val="left"/>
+      <w:pPr>
+        <w:ind w:left="3300" w:hanging="360"/>
+      </w:pPr>
+    </w:lvl>
+    <w:lvl w:ilvl="4" w:tplc="04090019" w:tentative="1">
+      <w:start w:val="1"/>
+      <w:numFmt w:val="lowerLetter"/>
+      <w:lvlText w:val="%5."/>
+      <w:lvlJc w:val="left"/>
+      <w:pPr>
+        <w:ind w:left="4020" w:hanging="360"/>
+      </w:pPr>
+    </w:lvl>
+    <w:lvl w:ilvl="5" w:tplc="0409001B" w:tentative="1">
+      <w:start w:val="1"/>
+      <w:numFmt w:val="lowerRoman"/>
+      <w:lvlText w:val="%6."/>
+      <w:lvlJc w:val="right"/>
+      <w:pPr>
+        <w:ind w:left="4740" w:hanging="180"/>
+      </w:pPr>
+    </w:lvl>
+    <w:lvl w:ilvl="6" w:tplc="0409000F" w:tentative="1">
+      <w:start w:val="1"/>
+      <w:numFmt w:val="decimal"/>
+      <w:lvlText w:val="%7."/>
+      <w:lvlJc w:val="left"/>
+      <w:pPr>
+        <w:ind w:left="5460" w:hanging="360"/>
+      </w:pPr>
+    </w:lvl>
+    <w:lvl w:ilvl="7" w:tplc="04090019" w:tentative="1">
+      <w:start w:val="1"/>
+      <w:numFmt w:val="lowerLetter"/>
+      <w:lvlText w:val="%8."/>
+      <w:lvlJc w:val="left"/>
+      <w:pPr>
+        <w:ind w:left="6180" w:hanging="360"/>
+      </w:pPr>
+    </w:lvl>
+    <w:lvl w:ilvl="8" w:tplc="0409001B" w:tentative="1">
+      <w:start w:val="1"/>
+      <w:numFmt w:val="lowerRoman"/>
+      <w:lvlText w:val="%9."/>
+      <w:lvlJc w:val="right"/>
+      <w:pPr>
+        <w:ind w:left="6900" w:hanging="180"/>
+      </w:pPr>
+    </w:lvl>
+  </w:abstractNum>
+  <w:abstractNum w:abstractNumId="6">
     <w:nsid w:val="2212554E"/>
     <w:multiLevelType w:val="hybridMultilevel"/>
     <w:tmpl w:val="C3B81D48"/>
@@ -4407,7 +6152,7 @@
       </w:rPr>
     </w:lvl>
   </w:abstractNum>
-  <w:abstractNum w:abstractNumId="5">
+  <w:abstractNum w:abstractNumId="7">
     <w:nsid w:val="272C7615"/>
     <w:multiLevelType w:val="hybridMultilevel"/>
     <w:tmpl w:val="BDEA4F86"/>
@@ -4520,7 +6265,7 @@
       </w:rPr>
     </w:lvl>
   </w:abstractNum>
-  <w:abstractNum w:abstractNumId="6">
+  <w:abstractNum w:abstractNumId="8">
     <w:nsid w:val="28034239"/>
     <w:multiLevelType w:val="hybridMultilevel"/>
     <w:tmpl w:val="97447DC6"/>
@@ -4633,7 +6378,93 @@
       </w:rPr>
     </w:lvl>
   </w:abstractNum>
-  <w:abstractNum w:abstractNumId="7">
+  <w:abstractNum w:abstractNumId="9">
+    <w:nsid w:val="31CB7D34"/>
+    <w:multiLevelType w:val="hybridMultilevel"/>
+    <w:tmpl w:val="45D8E31A"/>
+    <w:lvl w:ilvl="0" w:tplc="04090011">
+      <w:start w:val="1"/>
+      <w:numFmt w:val="decimal"/>
+      <w:lvlText w:val="%1)"/>
+      <w:lvlJc w:val="left"/>
+      <w:pPr>
+        <w:ind w:left="1140" w:hanging="360"/>
+      </w:pPr>
+    </w:lvl>
+    <w:lvl w:ilvl="1" w:tplc="04090019" w:tentative="1">
+      <w:start w:val="1"/>
+      <w:numFmt w:val="lowerLetter"/>
+      <w:lvlText w:val="%2."/>
+      <w:lvlJc w:val="left"/>
+      <w:pPr>
+        <w:ind w:left="1860" w:hanging="360"/>
+      </w:pPr>
+    </w:lvl>
+    <w:lvl w:ilvl="2" w:tplc="0409001B" w:tentative="1">
+      <w:start w:val="1"/>
+      <w:numFmt w:val="lowerRoman"/>
+      <w:lvlText w:val="%3."/>
+      <w:lvlJc w:val="right"/>
+      <w:pPr>
+        <w:ind w:left="2580" w:hanging="180"/>
+      </w:pPr>
+    </w:lvl>
+    <w:lvl w:ilvl="3" w:tplc="0409000F" w:tentative="1">
+      <w:start w:val="1"/>
+      <w:numFmt w:val="decimal"/>
+      <w:lvlText w:val="%4."/>
+      <w:lvlJc w:val="left"/>
+      <w:pPr>
+        <w:ind w:left="3300" w:hanging="360"/>
+      </w:pPr>
+    </w:lvl>
+    <w:lvl w:ilvl="4" w:tplc="04090019" w:tentative="1">
+      <w:start w:val="1"/>
+      <w:numFmt w:val="lowerLetter"/>
+      <w:lvlText w:val="%5."/>
+      <w:lvlJc w:val="left"/>
+      <w:pPr>
+        <w:ind w:left="4020" w:hanging="360"/>
+      </w:pPr>
+    </w:lvl>
+    <w:lvl w:ilvl="5" w:tplc="0409001B" w:tentative="1">
+      <w:start w:val="1"/>
+      <w:numFmt w:val="lowerRoman"/>
+      <w:lvlText w:val="%6."/>
+      <w:lvlJc w:val="right"/>
+      <w:pPr>
+        <w:ind w:left="4740" w:hanging="180"/>
+      </w:pPr>
+    </w:lvl>
+    <w:lvl w:ilvl="6" w:tplc="0409000F" w:tentative="1">
+      <w:start w:val="1"/>
+      <w:numFmt w:val="decimal"/>
+      <w:lvlText w:val="%7."/>
+      <w:lvlJc w:val="left"/>
+      <w:pPr>
+        <w:ind w:left="5460" w:hanging="360"/>
+      </w:pPr>
+    </w:lvl>
+    <w:lvl w:ilvl="7" w:tplc="04090019" w:tentative="1">
+      <w:start w:val="1"/>
+      <w:numFmt w:val="lowerLetter"/>
+      <w:lvlText w:val="%8."/>
+      <w:lvlJc w:val="left"/>
+      <w:pPr>
+        <w:ind w:left="6180" w:hanging="360"/>
+      </w:pPr>
+    </w:lvl>
+    <w:lvl w:ilvl="8" w:tplc="0409001B" w:tentative="1">
+      <w:start w:val="1"/>
+      <w:numFmt w:val="lowerRoman"/>
+      <w:lvlText w:val="%9."/>
+      <w:lvlJc w:val="right"/>
+      <w:pPr>
+        <w:ind w:left="6900" w:hanging="180"/>
+      </w:pPr>
+    </w:lvl>
+  </w:abstractNum>
+  <w:abstractNum w:abstractNumId="10">
     <w:nsid w:val="38A418D8"/>
     <w:multiLevelType w:val="hybridMultilevel"/>
     <w:tmpl w:val="AEC8CBC4"/>
@@ -4746,7 +6577,7 @@
       </w:rPr>
     </w:lvl>
   </w:abstractNum>
-  <w:abstractNum w:abstractNumId="8">
+  <w:abstractNum w:abstractNumId="11">
     <w:nsid w:val="40C04763"/>
     <w:multiLevelType w:val="hybridMultilevel"/>
     <w:tmpl w:val="888AA630"/>
@@ -4859,7 +6690,7 @@
       </w:rPr>
     </w:lvl>
   </w:abstractNum>
-  <w:abstractNum w:abstractNumId="9">
+  <w:abstractNum w:abstractNumId="12">
     <w:nsid w:val="43F41F1A"/>
     <w:multiLevelType w:val="hybridMultilevel"/>
     <w:tmpl w:val="3C107EF8"/>
@@ -4976,7 +6807,7 @@
       </w:pPr>
     </w:lvl>
   </w:abstractNum>
-  <w:abstractNum w:abstractNumId="10">
+  <w:abstractNum w:abstractNumId="13">
     <w:nsid w:val="4505229D"/>
     <w:multiLevelType w:val="hybridMultilevel"/>
     <w:tmpl w:val="32E02D5C"/>
@@ -5089,10 +6920,10 @@
       </w:rPr>
     </w:lvl>
   </w:abstractNum>
-  <w:abstractNum w:abstractNumId="11">
+  <w:abstractNum w:abstractNumId="14">
     <w:nsid w:val="4B221F68"/>
     <w:multiLevelType w:val="hybridMultilevel"/>
-    <w:tmpl w:val="45D8E31A"/>
+    <w:tmpl w:val="3096426A"/>
     <w:lvl w:ilvl="0" w:tplc="04090011">
       <w:start w:val="1"/>
       <w:numFmt w:val="decimal"/>
@@ -5102,10 +6933,10 @@
         <w:ind w:left="1140" w:hanging="360"/>
       </w:pPr>
     </w:lvl>
-    <w:lvl w:ilvl="1" w:tplc="04090019" w:tentative="1">
+    <w:lvl w:ilvl="1" w:tplc="04090017">
       <w:start w:val="1"/>
       <w:numFmt w:val="lowerLetter"/>
-      <w:lvlText w:val="%2."/>
+      <w:lvlText w:val="%2)"/>
       <w:lvlJc w:val="left"/>
       <w:pPr>
         <w:ind w:left="1860" w:hanging="360"/>
@@ -5175,7 +7006,7 @@
       </w:pPr>
     </w:lvl>
   </w:abstractNum>
-  <w:abstractNum w:abstractNumId="12">
+  <w:abstractNum w:abstractNumId="15">
     <w:nsid w:val="536C2A96"/>
     <w:multiLevelType w:val="hybridMultilevel"/>
     <w:tmpl w:val="F4F26DE0"/>
@@ -5288,7 +7119,95 @@
       </w:rPr>
     </w:lvl>
   </w:abstractNum>
-  <w:abstractNum w:abstractNumId="13">
+  <w:abstractNum w:abstractNumId="16">
+    <w:nsid w:val="56387569"/>
+    <w:multiLevelType w:val="hybridMultilevel"/>
+    <w:tmpl w:val="015C844E"/>
+    <w:lvl w:ilvl="0" w:tplc="A774A5D0">
+      <w:numFmt w:val="decimal"/>
+      <w:lvlText w:val="%1)"/>
+      <w:lvlJc w:val="left"/>
+      <w:pPr>
+        <w:ind w:left="1140" w:hanging="360"/>
+      </w:pPr>
+      <w:rPr>
+        <w:rFonts w:hint="eastAsia"/>
+      </w:rPr>
+    </w:lvl>
+    <w:lvl w:ilvl="1" w:tplc="04090019" w:tentative="1">
+      <w:start w:val="1"/>
+      <w:numFmt w:val="lowerLetter"/>
+      <w:lvlText w:val="%2."/>
+      <w:lvlJc w:val="left"/>
+      <w:pPr>
+        <w:ind w:left="1440" w:hanging="360"/>
+      </w:pPr>
+    </w:lvl>
+    <w:lvl w:ilvl="2" w:tplc="0409001B" w:tentative="1">
+      <w:start w:val="1"/>
+      <w:numFmt w:val="lowerRoman"/>
+      <w:lvlText w:val="%3."/>
+      <w:lvlJc w:val="right"/>
+      <w:pPr>
+        <w:ind w:left="2160" w:hanging="180"/>
+      </w:pPr>
+    </w:lvl>
+    <w:lvl w:ilvl="3" w:tplc="0409000F" w:tentative="1">
+      <w:start w:val="1"/>
+      <w:numFmt w:val="decimal"/>
+      <w:lvlText w:val="%4."/>
+      <w:lvlJc w:val="left"/>
+      <w:pPr>
+        <w:ind w:left="2880" w:hanging="360"/>
+      </w:pPr>
+    </w:lvl>
+    <w:lvl w:ilvl="4" w:tplc="04090019" w:tentative="1">
+      <w:start w:val="1"/>
+      <w:numFmt w:val="lowerLetter"/>
+      <w:lvlText w:val="%5."/>
+      <w:lvlJc w:val="left"/>
+      <w:pPr>
+        <w:ind w:left="3600" w:hanging="360"/>
+      </w:pPr>
+    </w:lvl>
+    <w:lvl w:ilvl="5" w:tplc="0409001B" w:tentative="1">
+      <w:start w:val="1"/>
+      <w:numFmt w:val="lowerRoman"/>
+      <w:lvlText w:val="%6."/>
+      <w:lvlJc w:val="right"/>
+      <w:pPr>
+        <w:ind w:left="4320" w:hanging="180"/>
+      </w:pPr>
+    </w:lvl>
+    <w:lvl w:ilvl="6" w:tplc="0409000F" w:tentative="1">
+      <w:start w:val="1"/>
+      <w:numFmt w:val="decimal"/>
+      <w:lvlText w:val="%7."/>
+      <w:lvlJc w:val="left"/>
+      <w:pPr>
+        <w:ind w:left="5040" w:hanging="360"/>
+      </w:pPr>
+    </w:lvl>
+    <w:lvl w:ilvl="7" w:tplc="04090019" w:tentative="1">
+      <w:start w:val="1"/>
+      <w:numFmt w:val="lowerLetter"/>
+      <w:lvlText w:val="%8."/>
+      <w:lvlJc w:val="left"/>
+      <w:pPr>
+        <w:ind w:left="5760" w:hanging="360"/>
+      </w:pPr>
+    </w:lvl>
+    <w:lvl w:ilvl="8" w:tplc="0409001B" w:tentative="1">
+      <w:start w:val="1"/>
+      <w:numFmt w:val="lowerRoman"/>
+      <w:lvlText w:val="%9."/>
+      <w:lvlJc w:val="right"/>
+      <w:pPr>
+        <w:ind w:left="6480" w:hanging="180"/>
+      </w:pPr>
+    </w:lvl>
+  </w:abstractNum>
+  <w:abstractNum w:abstractNumId="17">
     <w:nsid w:val="57E23A7B"/>
     <w:multiLevelType w:val="hybridMultilevel"/>
     <w:tmpl w:val="631E055E"/>
@@ -5401,7 +7320,93 @@
       </w:rPr>
     </w:lvl>
   </w:abstractNum>
-  <w:abstractNum w:abstractNumId="14">
+  <w:abstractNum w:abstractNumId="18">
+    <w:nsid w:val="5A3A1A0A"/>
+    <w:multiLevelType w:val="hybridMultilevel"/>
+    <w:tmpl w:val="5C98C95A"/>
+    <w:lvl w:ilvl="0" w:tplc="04090017">
+      <w:start w:val="1"/>
+      <w:numFmt w:val="lowerLetter"/>
+      <w:lvlText w:val="%1)"/>
+      <w:lvlJc w:val="left"/>
+      <w:pPr>
+        <w:ind w:left="1860" w:hanging="360"/>
+      </w:pPr>
+    </w:lvl>
+    <w:lvl w:ilvl="1" w:tplc="04090019" w:tentative="1">
+      <w:start w:val="1"/>
+      <w:numFmt w:val="lowerLetter"/>
+      <w:lvlText w:val="%2."/>
+      <w:lvlJc w:val="left"/>
+      <w:pPr>
+        <w:ind w:left="2580" w:hanging="360"/>
+      </w:pPr>
+    </w:lvl>
+    <w:lvl w:ilvl="2" w:tplc="0409001B" w:tentative="1">
+      <w:start w:val="1"/>
+      <w:numFmt w:val="lowerRoman"/>
+      <w:lvlText w:val="%3."/>
+      <w:lvlJc w:val="right"/>
+      <w:pPr>
+        <w:ind w:left="3300" w:hanging="180"/>
+      </w:pPr>
+    </w:lvl>
+    <w:lvl w:ilvl="3" w:tplc="0409000F" w:tentative="1">
+      <w:start w:val="1"/>
+      <w:numFmt w:val="decimal"/>
+      <w:lvlText w:val="%4."/>
+      <w:lvlJc w:val="left"/>
+      <w:pPr>
+        <w:ind w:left="4020" w:hanging="360"/>
+      </w:pPr>
+    </w:lvl>
+    <w:lvl w:ilvl="4" w:tplc="04090019" w:tentative="1">
+      <w:start w:val="1"/>
+      <w:numFmt w:val="lowerLetter"/>
+      <w:lvlText w:val="%5."/>
+      <w:lvlJc w:val="left"/>
+      <w:pPr>
+        <w:ind w:left="4740" w:hanging="360"/>
+      </w:pPr>
+    </w:lvl>
+    <w:lvl w:ilvl="5" w:tplc="0409001B" w:tentative="1">
+      <w:start w:val="1"/>
+      <w:numFmt w:val="lowerRoman"/>
+      <w:lvlText w:val="%6."/>
+      <w:lvlJc w:val="right"/>
+      <w:pPr>
+        <w:ind w:left="5460" w:hanging="180"/>
+      </w:pPr>
+    </w:lvl>
+    <w:lvl w:ilvl="6" w:tplc="0409000F" w:tentative="1">
+      <w:start w:val="1"/>
+      <w:numFmt w:val="decimal"/>
+      <w:lvlText w:val="%7."/>
+      <w:lvlJc w:val="left"/>
+      <w:pPr>
+        <w:ind w:left="6180" w:hanging="360"/>
+      </w:pPr>
+    </w:lvl>
+    <w:lvl w:ilvl="7" w:tplc="04090019" w:tentative="1">
+      <w:start w:val="1"/>
+      <w:numFmt w:val="lowerLetter"/>
+      <w:lvlText w:val="%8."/>
+      <w:lvlJc w:val="left"/>
+      <w:pPr>
+        <w:ind w:left="6900" w:hanging="360"/>
+      </w:pPr>
+    </w:lvl>
+    <w:lvl w:ilvl="8" w:tplc="0409001B" w:tentative="1">
+      <w:start w:val="1"/>
+      <w:numFmt w:val="lowerRoman"/>
+      <w:lvlText w:val="%9."/>
+      <w:lvlJc w:val="right"/>
+      <w:pPr>
+        <w:ind w:left="7620" w:hanging="180"/>
+      </w:pPr>
+    </w:lvl>
+  </w:abstractNum>
+  <w:abstractNum w:abstractNumId="19">
     <w:nsid w:val="63310DD7"/>
     <w:multiLevelType w:val="hybridMultilevel"/>
     <w:tmpl w:val="00C6EC20"/>
@@ -5514,7 +7519,93 @@
       </w:rPr>
     </w:lvl>
   </w:abstractNum>
-  <w:abstractNum w:abstractNumId="15">
+  <w:abstractNum w:abstractNumId="20">
+    <w:nsid w:val="69B47C08"/>
+    <w:multiLevelType w:val="hybridMultilevel"/>
+    <w:tmpl w:val="277C2D72"/>
+    <w:lvl w:ilvl="0" w:tplc="04090011">
+      <w:start w:val="1"/>
+      <w:numFmt w:val="decimal"/>
+      <w:lvlText w:val="%1)"/>
+      <w:lvlJc w:val="left"/>
+      <w:pPr>
+        <w:ind w:left="1140" w:hanging="360"/>
+      </w:pPr>
+    </w:lvl>
+    <w:lvl w:ilvl="1" w:tplc="04090019" w:tentative="1">
+      <w:start w:val="1"/>
+      <w:numFmt w:val="lowerLetter"/>
+      <w:lvlText w:val="%2."/>
+      <w:lvlJc w:val="left"/>
+      <w:pPr>
+        <w:ind w:left="1860" w:hanging="360"/>
+      </w:pPr>
+    </w:lvl>
+    <w:lvl w:ilvl="2" w:tplc="0409001B" w:tentative="1">
+      <w:start w:val="1"/>
+      <w:numFmt w:val="lowerRoman"/>
+      <w:lvlText w:val="%3."/>
+      <w:lvlJc w:val="right"/>
+      <w:pPr>
+        <w:ind w:left="2580" w:hanging="180"/>
+      </w:pPr>
+    </w:lvl>
+    <w:lvl w:ilvl="3" w:tplc="0409000F" w:tentative="1">
+      <w:start w:val="1"/>
+      <w:numFmt w:val="decimal"/>
+      <w:lvlText w:val="%4."/>
+      <w:lvlJc w:val="left"/>
+      <w:pPr>
+        <w:ind w:left="3300" w:hanging="360"/>
+      </w:pPr>
+    </w:lvl>
+    <w:lvl w:ilvl="4" w:tplc="04090019" w:tentative="1">
+      <w:start w:val="1"/>
+      <w:numFmt w:val="lowerLetter"/>
+      <w:lvlText w:val="%5."/>
+      <w:lvlJc w:val="left"/>
+      <w:pPr>
+        <w:ind w:left="4020" w:hanging="360"/>
+      </w:pPr>
+    </w:lvl>
+    <w:lvl w:ilvl="5" w:tplc="0409001B" w:tentative="1">
+      <w:start w:val="1"/>
+      <w:numFmt w:val="lowerRoman"/>
+      <w:lvlText w:val="%6."/>
+      <w:lvlJc w:val="right"/>
+      <w:pPr>
+        <w:ind w:left="4740" w:hanging="180"/>
+      </w:pPr>
+    </w:lvl>
+    <w:lvl w:ilvl="6" w:tplc="0409000F" w:tentative="1">
+      <w:start w:val="1"/>
+      <w:numFmt w:val="decimal"/>
+      <w:lvlText w:val="%7."/>
+      <w:lvlJc w:val="left"/>
+      <w:pPr>
+        <w:ind w:left="5460" w:hanging="360"/>
+      </w:pPr>
+    </w:lvl>
+    <w:lvl w:ilvl="7" w:tplc="04090019" w:tentative="1">
+      <w:start w:val="1"/>
+      <w:numFmt w:val="lowerLetter"/>
+      <w:lvlText w:val="%8."/>
+      <w:lvlJc w:val="left"/>
+      <w:pPr>
+        <w:ind w:left="6180" w:hanging="360"/>
+      </w:pPr>
+    </w:lvl>
+    <w:lvl w:ilvl="8" w:tplc="0409001B" w:tentative="1">
+      <w:start w:val="1"/>
+      <w:numFmt w:val="lowerRoman"/>
+      <w:lvlText w:val="%9."/>
+      <w:lvlJc w:val="right"/>
+      <w:pPr>
+        <w:ind w:left="6900" w:hanging="180"/>
+      </w:pPr>
+    </w:lvl>
+  </w:abstractNum>
+  <w:abstractNum w:abstractNumId="21">
     <w:nsid w:val="6BE44605"/>
     <w:multiLevelType w:val="hybridMultilevel"/>
     <w:tmpl w:val="FE26C3E6"/>
@@ -5627,7 +7718,93 @@
       </w:rPr>
     </w:lvl>
   </w:abstractNum>
-  <w:abstractNum w:abstractNumId="16">
+  <w:abstractNum w:abstractNumId="22">
+    <w:nsid w:val="70A07349"/>
+    <w:multiLevelType w:val="hybridMultilevel"/>
+    <w:tmpl w:val="5D6A4A0A"/>
+    <w:lvl w:ilvl="0" w:tplc="0409000F">
+      <w:start w:val="1"/>
+      <w:numFmt w:val="decimal"/>
+      <w:lvlText w:val="%1."/>
+      <w:lvlJc w:val="left"/>
+      <w:pPr>
+        <w:ind w:left="1140" w:hanging="360"/>
+      </w:pPr>
+    </w:lvl>
+    <w:lvl w:ilvl="1" w:tplc="04090019" w:tentative="1">
+      <w:start w:val="1"/>
+      <w:numFmt w:val="lowerLetter"/>
+      <w:lvlText w:val="%2."/>
+      <w:lvlJc w:val="left"/>
+      <w:pPr>
+        <w:ind w:left="1860" w:hanging="360"/>
+      </w:pPr>
+    </w:lvl>
+    <w:lvl w:ilvl="2" w:tplc="0409001B" w:tentative="1">
+      <w:start w:val="1"/>
+      <w:numFmt w:val="lowerRoman"/>
+      <w:lvlText w:val="%3."/>
+      <w:lvlJc w:val="right"/>
+      <w:pPr>
+        <w:ind w:left="2580" w:hanging="180"/>
+      </w:pPr>
+    </w:lvl>
+    <w:lvl w:ilvl="3" w:tplc="0409000F" w:tentative="1">
+      <w:start w:val="1"/>
+      <w:numFmt w:val="decimal"/>
+      <w:lvlText w:val="%4."/>
+      <w:lvlJc w:val="left"/>
+      <w:pPr>
+        <w:ind w:left="3300" w:hanging="360"/>
+      </w:pPr>
+    </w:lvl>
+    <w:lvl w:ilvl="4" w:tplc="04090019" w:tentative="1">
+      <w:start w:val="1"/>
+      <w:numFmt w:val="lowerLetter"/>
+      <w:lvlText w:val="%5."/>
+      <w:lvlJc w:val="left"/>
+      <w:pPr>
+        <w:ind w:left="4020" w:hanging="360"/>
+      </w:pPr>
+    </w:lvl>
+    <w:lvl w:ilvl="5" w:tplc="0409001B" w:tentative="1">
+      <w:start w:val="1"/>
+      <w:numFmt w:val="lowerRoman"/>
+      <w:lvlText w:val="%6."/>
+      <w:lvlJc w:val="right"/>
+      <w:pPr>
+        <w:ind w:left="4740" w:hanging="180"/>
+      </w:pPr>
+    </w:lvl>
+    <w:lvl w:ilvl="6" w:tplc="0409000F" w:tentative="1">
+      <w:start w:val="1"/>
+      <w:numFmt w:val="decimal"/>
+      <w:lvlText w:val="%7."/>
+      <w:lvlJc w:val="left"/>
+      <w:pPr>
+        <w:ind w:left="5460" w:hanging="360"/>
+      </w:pPr>
+    </w:lvl>
+    <w:lvl w:ilvl="7" w:tplc="04090019" w:tentative="1">
+      <w:start w:val="1"/>
+      <w:numFmt w:val="lowerLetter"/>
+      <w:lvlText w:val="%8."/>
+      <w:lvlJc w:val="left"/>
+      <w:pPr>
+        <w:ind w:left="6180" w:hanging="360"/>
+      </w:pPr>
+    </w:lvl>
+    <w:lvl w:ilvl="8" w:tplc="0409001B" w:tentative="1">
+      <w:start w:val="1"/>
+      <w:numFmt w:val="lowerRoman"/>
+      <w:lvlText w:val="%9."/>
+      <w:lvlJc w:val="right"/>
+      <w:pPr>
+        <w:ind w:left="6900" w:hanging="180"/>
+      </w:pPr>
+    </w:lvl>
+  </w:abstractNum>
+  <w:abstractNum w:abstractNumId="23">
     <w:nsid w:val="71AE5FBE"/>
     <w:multiLevelType w:val="multilevel"/>
     <w:tmpl w:val="EA1CFC3E"/>
@@ -5783,7 +7960,7 @@
       </w:rPr>
     </w:lvl>
   </w:abstractNum>
-  <w:abstractNum w:abstractNumId="17">
+  <w:abstractNum w:abstractNumId="24">
     <w:nsid w:val="7ABA7BB7"/>
     <w:multiLevelType w:val="hybridMultilevel"/>
     <w:tmpl w:val="017AE8D6"/>
@@ -5897,58 +8074,79 @@
     </w:lvl>
   </w:abstractNum>
   <w:num w:numId="1">
-    <w:abstractNumId w:val="16"/>
+    <w:abstractNumId w:val="23"/>
   </w:num>
   <w:num w:numId="2">
-    <w:abstractNumId w:val="9"/>
+    <w:abstractNumId w:val="12"/>
   </w:num>
   <w:num w:numId="3">
-    <w:abstractNumId w:val="17"/>
+    <w:abstractNumId w:val="24"/>
   </w:num>
   <w:num w:numId="4">
     <w:abstractNumId w:val="1"/>
   </w:num>
   <w:num w:numId="5">
-    <w:abstractNumId w:val="8"/>
+    <w:abstractNumId w:val="11"/>
   </w:num>
   <w:num w:numId="6">
     <w:abstractNumId w:val="3"/>
   </w:num>
   <w:num w:numId="7">
-    <w:abstractNumId w:val="12"/>
+    <w:abstractNumId w:val="15"/>
   </w:num>
   <w:num w:numId="8">
     <w:abstractNumId w:val="2"/>
   </w:num>
   <w:num w:numId="9">
+    <w:abstractNumId w:val="17"/>
+  </w:num>
+  <w:num w:numId="10">
+    <w:abstractNumId w:val="19"/>
+  </w:num>
+  <w:num w:numId="11">
+    <w:abstractNumId w:val="10"/>
+  </w:num>
+  <w:num w:numId="12">
     <w:abstractNumId w:val="13"/>
   </w:num>
-  <w:num w:numId="10">
-    <w:abstractNumId w:val="14"/>
-  </w:num>
-  <w:num w:numId="11">
-    <w:abstractNumId w:val="7"/>
-  </w:num>
-  <w:num w:numId="12">
-    <w:abstractNumId w:val="10"/>
-  </w:num>
   <w:num w:numId="13">
-    <w:abstractNumId w:val="4"/>
+    <w:abstractNumId w:val="6"/>
   </w:num>
   <w:num w:numId="14">
-    <w:abstractNumId w:val="15"/>
+    <w:abstractNumId w:val="21"/>
   </w:num>
   <w:num w:numId="15">
-    <w:abstractNumId w:val="11"/>
+    <w:abstractNumId w:val="14"/>
   </w:num>
   <w:num w:numId="16">
     <w:abstractNumId w:val="0"/>
   </w:num>
   <w:num w:numId="17">
+    <w:abstractNumId w:val="7"/>
+  </w:num>
+  <w:num w:numId="18">
+    <w:abstractNumId w:val="8"/>
+  </w:num>
+  <w:num w:numId="19">
     <w:abstractNumId w:val="5"/>
   </w:num>
-  <w:num w:numId="18">
-    <w:abstractNumId w:val="6"/>
+  <w:num w:numId="20">
+    <w:abstractNumId w:val="22"/>
+  </w:num>
+  <w:num w:numId="21">
+    <w:abstractNumId w:val="20"/>
+  </w:num>
+  <w:num w:numId="22">
+    <w:abstractNumId w:val="16"/>
+  </w:num>
+  <w:num w:numId="23">
+    <w:abstractNumId w:val="18"/>
+  </w:num>
+  <w:num w:numId="24">
+    <w:abstractNumId w:val="4"/>
+  </w:num>
+  <w:num w:numId="25">
+    <w:abstractNumId w:val="9"/>
   </w:num>
   <w:numIdMacAtCleanup w:val="7"/>
 </w:numbering>

</xml_diff>